<commit_message>
27048 -Error when inactivating/reactivating logs consecutively.
git-tfs-id: [https://tfs.omnicloud.local/tfs/cco%20program/]$/eCoaching_V2;C53152
</commit_message>
<xml_diff>
--- a/Unit Test/Web/CCO_eCoaching_Log_Admin_ManageEmployeeLogs_UTC.docx
+++ b/Unit Test/Web/CCO_eCoaching_Log_Admin_ManageEmployeeLogs_UTC.docx
@@ -109,7 +109,6 @@
         </w:rPr>
         <w:t xml:space="preserve">CCO </w:t>
       </w:r>
-      <w:proofErr w:type="spellStart"/>
       <w:r>
         <w:rPr>
           <w:b/>
@@ -117,17 +116,7 @@
           <w:sz w:val="40"/>
           <w:szCs w:val="40"/>
         </w:rPr>
-        <w:t>eCoaching</w:t>
-      </w:r>
-      <w:proofErr w:type="spellEnd"/>
-      <w:r>
-        <w:rPr>
-          <w:b/>
-          <w:color w:val="000000"/>
-          <w:sz w:val="40"/>
-          <w:szCs w:val="40"/>
-        </w:rPr>
-        <w:t xml:space="preserve"> </w:t>
+        <w:t xml:space="preserve">eCoaching </w:t>
       </w:r>
       <w:r>
         <w:rPr>
@@ -1390,21 +1379,7 @@
               <w:rPr>
                 <w:rFonts w:asciiTheme="minorHAnsi" w:hAnsiTheme="minorHAnsi"/>
               </w:rPr>
-              <w:t xml:space="preserve">Updated </w:t>
-            </w:r>
-            <w:proofErr w:type="spellStart"/>
-            <w:r>
-              <w:rPr>
-                <w:rFonts w:asciiTheme="minorHAnsi" w:hAnsiTheme="minorHAnsi"/>
-              </w:rPr>
-              <w:t>vangent</w:t>
-            </w:r>
-            <w:proofErr w:type="spellEnd"/>
-            <w:r>
-              <w:rPr>
-                <w:rFonts w:asciiTheme="minorHAnsi" w:hAnsiTheme="minorHAnsi"/>
-              </w:rPr>
-              <w:t xml:space="preserve"> to ad</w:t>
+              <w:t>Updated vangent to ad</w:t>
             </w:r>
           </w:p>
         </w:tc>
@@ -1578,9 +1553,6 @@
         </w:tc>
       </w:tr>
       <w:tr>
-        <w:trPr>
-          <w:ins w:id="15" w:author="Huang, Lili" w:date="2023-03-22T15:35:00Z"/>
-        </w:trPr>
         <w:tc>
           <w:tcPr>
             <w:tcW w:w="1440" w:type="dxa"/>
@@ -1596,22 +1568,19 @@
               <w:pStyle w:val="hdr1"/>
               <w:ind w:left="0"/>
               <w:rPr>
-                <w:ins w:id="16" w:author="Huang, Lili" w:date="2023-03-22T15:35:00Z"/>
                 <w:rFonts w:asciiTheme="minorHAnsi" w:hAnsiTheme="minorHAnsi"/>
                 <w:i w:val="0"/>
                 <w:sz w:val="20"/>
               </w:rPr>
             </w:pPr>
-            <w:ins w:id="17" w:author="Huang, Lili" w:date="2023-03-22T15:35:00Z">
-              <w:r>
-                <w:rPr>
-                  <w:rFonts w:asciiTheme="minorHAnsi" w:hAnsiTheme="minorHAnsi"/>
-                  <w:i w:val="0"/>
-                  <w:sz w:val="20"/>
-                </w:rPr>
-                <w:t>03/22/2023</w:t>
-              </w:r>
-            </w:ins>
+            <w:r>
+              <w:rPr>
+                <w:rFonts w:asciiTheme="minorHAnsi" w:hAnsiTheme="minorHAnsi"/>
+                <w:i w:val="0"/>
+                <w:sz w:val="20"/>
+              </w:rPr>
+              <w:t>03/22/2023</w:t>
+            </w:r>
           </w:p>
         </w:tc>
         <w:tc>
@@ -1629,28 +1598,261 @@
               <w:pStyle w:val="hdr1"/>
               <w:ind w:left="0"/>
               <w:rPr>
-                <w:ins w:id="18" w:author="Huang, Lili" w:date="2023-03-22T15:54:00Z"/>
                 <w:rFonts w:asciiTheme="minorHAnsi" w:hAnsiTheme="minorHAnsi" w:cstheme="minorHAnsi"/>
                 <w:i w:val="0"/>
                 <w:iCs/>
                 <w:sz w:val="20"/>
               </w:rPr>
             </w:pPr>
-            <w:ins w:id="19" w:author="Huang, Lili" w:date="2023-03-22T15:35:00Z">
+            <w:r>
+              <w:rPr>
+                <w:rFonts w:asciiTheme="minorHAnsi" w:hAnsiTheme="minorHAnsi" w:cstheme="minorHAnsi"/>
+                <w:i w:val="0"/>
+                <w:iCs/>
+                <w:sz w:val="20"/>
+              </w:rPr>
+              <w:t>TFS 2639</w:t>
+            </w:r>
+            <w:r>
+              <w:rPr>
+                <w:rFonts w:asciiTheme="minorHAnsi" w:hAnsiTheme="minorHAnsi" w:cstheme="minorHAnsi"/>
+                <w:i w:val="0"/>
+                <w:iCs/>
+                <w:sz w:val="20"/>
+              </w:rPr>
+              <w:t>5</w:t>
+            </w:r>
+            <w:r>
+              <w:rPr>
+                <w:rFonts w:asciiTheme="minorHAnsi" w:hAnsiTheme="minorHAnsi" w:cstheme="minorHAnsi"/>
+                <w:i w:val="0"/>
+                <w:iCs/>
+                <w:sz w:val="20"/>
+              </w:rPr>
+              <w:t xml:space="preserve"> – Reassign: add site dropdown to allow user</w:t>
+            </w:r>
+            <w:r>
+              <w:rPr>
+                <w:rFonts w:asciiTheme="minorHAnsi" w:hAnsiTheme="minorHAnsi" w:cstheme="minorHAnsi"/>
+                <w:i w:val="0"/>
+                <w:iCs/>
+                <w:sz w:val="20"/>
+              </w:rPr>
+              <w:t>s</w:t>
+            </w:r>
+            <w:r>
+              <w:rPr>
+                <w:rFonts w:asciiTheme="minorHAnsi" w:hAnsiTheme="minorHAnsi" w:cstheme="minorHAnsi"/>
+                <w:i w:val="0"/>
+                <w:iCs/>
+                <w:sz w:val="20"/>
+              </w:rPr>
+              <w:t xml:space="preserve"> to choose a reviewer from the selected site. </w:t>
+            </w:r>
+          </w:p>
+          <w:p>
+            <w:pPr>
+              <w:pStyle w:val="hdr1"/>
+              <w:ind w:left="0"/>
+              <w:rPr>
+                <w:rFonts w:asciiTheme="minorHAnsi" w:hAnsiTheme="minorHAnsi" w:cstheme="minorHAnsi"/>
+                <w:i w:val="0"/>
+                <w:iCs/>
+                <w:sz w:val="20"/>
+              </w:rPr>
+            </w:pPr>
+            <w:r>
+              <w:rPr>
+                <w:rFonts w:asciiTheme="minorHAnsi" w:hAnsiTheme="minorHAnsi" w:cstheme="minorHAnsi"/>
+                <w:i w:val="0"/>
+                <w:iCs/>
+                <w:sz w:val="20"/>
+              </w:rPr>
+              <w:lastRenderedPageBreak/>
+              <w:t>Updated test URL</w:t>
+            </w:r>
+            <w:r>
+              <w:rPr>
+                <w:rFonts w:asciiTheme="minorHAnsi" w:hAnsiTheme="minorHAnsi" w:cstheme="minorHAnsi"/>
+                <w:i w:val="0"/>
+                <w:iCs/>
+                <w:sz w:val="20"/>
+              </w:rPr>
+              <w:t xml:space="preserve"> throughout this document</w:t>
+            </w:r>
+            <w:r>
+              <w:rPr>
+                <w:rFonts w:asciiTheme="minorHAnsi" w:hAnsiTheme="minorHAnsi" w:cstheme="minorHAnsi"/>
+                <w:i w:val="0"/>
+                <w:iCs/>
+                <w:sz w:val="20"/>
+              </w:rPr>
+              <w:t>.</w:t>
+            </w:r>
+          </w:p>
+          <w:p>
+            <w:pPr>
+              <w:pStyle w:val="hdr1"/>
+              <w:ind w:left="0"/>
+              <w:rPr>
+                <w:rFonts w:asciiTheme="minorHAnsi" w:hAnsiTheme="minorHAnsi" w:cstheme="minorHAnsi"/>
+                <w:i w:val="0"/>
+                <w:iCs/>
+                <w:sz w:val="20"/>
+              </w:rPr>
+            </w:pPr>
+            <w:r>
+              <w:rPr>
+                <w:rFonts w:asciiTheme="minorHAnsi" w:hAnsiTheme="minorHAnsi" w:cstheme="minorHAnsi"/>
+                <w:i w:val="0"/>
+                <w:iCs/>
+                <w:sz w:val="20"/>
+              </w:rPr>
+              <w:t>ECUIADMIN_MANAGELOG_REASSIGN</w:t>
+            </w:r>
+            <w:r>
+              <w:rPr>
+                <w:rFonts w:asciiTheme="minorHAnsi" w:hAnsiTheme="minorHAnsi" w:cstheme="minorHAnsi"/>
+                <w:i w:val="0"/>
+                <w:iCs/>
+                <w:sz w:val="20"/>
+              </w:rPr>
+              <w:t>:</w:t>
+            </w:r>
+          </w:p>
+          <w:p>
+            <w:pPr>
+              <w:pStyle w:val="hdr1"/>
+              <w:ind w:left="0"/>
+              <w:rPr>
+                <w:rFonts w:asciiTheme="minorHAnsi" w:hAnsiTheme="minorHAnsi" w:cstheme="minorHAnsi"/>
+                <w:i w:val="0"/>
+                <w:iCs/>
+                <w:sz w:val="20"/>
+              </w:rPr>
+            </w:pPr>
+            <w:r>
+              <w:rPr>
+                <w:rFonts w:asciiTheme="minorHAnsi" w:hAnsiTheme="minorHAnsi" w:cstheme="minorHAnsi"/>
+                <w:i w:val="0"/>
+                <w:iCs/>
+                <w:sz w:val="20"/>
+              </w:rPr>
+              <w:t>Updated 6 and 7.</w:t>
+            </w:r>
+          </w:p>
+          <w:p>
+            <w:pPr>
+              <w:pStyle w:val="hdr1"/>
+              <w:ind w:left="0"/>
+              <w:rPr>
+                <w:rFonts w:asciiTheme="minorHAnsi" w:hAnsiTheme="minorHAnsi" w:cstheme="minorHAnsi"/>
+                <w:iCs/>
+              </w:rPr>
+            </w:pPr>
+            <w:r>
+              <w:rPr>
+                <w:rFonts w:asciiTheme="minorHAnsi" w:hAnsiTheme="minorHAnsi" w:cstheme="minorHAnsi"/>
+                <w:i w:val="0"/>
+                <w:iCs/>
+                <w:sz w:val="20"/>
+              </w:rPr>
+              <w:t>Added 6.1</w:t>
+            </w:r>
+          </w:p>
+        </w:tc>
+        <w:tc>
+          <w:tcPr>
+            <w:tcW w:w="4320" w:type="dxa"/>
+            <w:tcBorders>
+              <w:top w:val="single" w:sz="6" w:space="0" w:color="C0C0C0"/>
+              <w:left w:val="single" w:sz="6" w:space="0" w:color="C0C0C0"/>
+              <w:bottom w:val="single" w:sz="6" w:space="0" w:color="C0C0C0"/>
+              <w:right w:val="single" w:sz="6" w:space="0" w:color="C0C0C0"/>
+            </w:tcBorders>
+          </w:tcPr>
+          <w:p>
+            <w:pPr>
+              <w:pStyle w:val="hdr1"/>
+              <w:ind w:left="0"/>
+              <w:rPr>
+                <w:rFonts w:asciiTheme="minorHAnsi" w:hAnsiTheme="minorHAnsi"/>
+                <w:i w:val="0"/>
+                <w:sz w:val="20"/>
+              </w:rPr>
+            </w:pPr>
+            <w:r>
+              <w:rPr>
+                <w:rFonts w:asciiTheme="minorHAnsi" w:hAnsiTheme="minorHAnsi"/>
+                <w:i w:val="0"/>
+                <w:sz w:val="20"/>
+              </w:rPr>
+              <w:lastRenderedPageBreak/>
+              <w:t>Lili Huang</w:t>
+            </w:r>
+          </w:p>
+        </w:tc>
+      </w:tr>
+      <w:tr>
+        <w:trPr>
+          <w:ins w:id="15" w:author="Huang, Lili" w:date="2023-09-01T10:06:00Z"/>
+        </w:trPr>
+        <w:tc>
+          <w:tcPr>
+            <w:tcW w:w="1440" w:type="dxa"/>
+            <w:tcBorders>
+              <w:top w:val="single" w:sz="6" w:space="0" w:color="C0C0C0"/>
+              <w:left w:val="single" w:sz="6" w:space="0" w:color="C0C0C0"/>
+              <w:bottom w:val="single" w:sz="6" w:space="0" w:color="C0C0C0"/>
+              <w:right w:val="single" w:sz="6" w:space="0" w:color="C0C0C0"/>
+            </w:tcBorders>
+          </w:tcPr>
+          <w:p>
+            <w:pPr>
+              <w:pStyle w:val="hdr1"/>
+              <w:ind w:left="0"/>
+              <w:rPr>
+                <w:ins w:id="16" w:author="Huang, Lili" w:date="2023-09-01T10:06:00Z"/>
+                <w:rFonts w:asciiTheme="minorHAnsi" w:hAnsiTheme="minorHAnsi"/>
+                <w:i w:val="0"/>
+                <w:sz w:val="20"/>
+              </w:rPr>
+            </w:pPr>
+            <w:ins w:id="17" w:author="Huang, Lili" w:date="2023-09-01T10:10:00Z">
               <w:r>
                 <w:rPr>
-                  <w:rFonts w:asciiTheme="minorHAnsi" w:hAnsiTheme="minorHAnsi" w:cstheme="minorHAnsi"/>
+                  <w:rFonts w:asciiTheme="minorHAnsi" w:hAnsiTheme="minorHAnsi"/>
                   <w:i w:val="0"/>
-                  <w:iCs/>
                   <w:sz w:val="20"/>
-                  <w:rPrChange w:id="20" w:author="Huang, Lili" w:date="2023-03-22T15:35:00Z">
-                    <w:rPr>
-                      <w:sz w:val="20"/>
-                    </w:rPr>
-                  </w:rPrChange>
                 </w:rPr>
-                <w:t>TFS 2639</w:t>
+                <w:t>09/01/2023</w:t>
               </w:r>
+            </w:ins>
+          </w:p>
+        </w:tc>
+        <w:tc>
+          <w:tcPr>
+            <w:tcW w:w="5148" w:type="dxa"/>
+            <w:tcBorders>
+              <w:top w:val="single" w:sz="6" w:space="0" w:color="C0C0C0"/>
+              <w:left w:val="single" w:sz="6" w:space="0" w:color="C0C0C0"/>
+              <w:bottom w:val="single" w:sz="6" w:space="0" w:color="C0C0C0"/>
+              <w:right w:val="single" w:sz="6" w:space="0" w:color="C0C0C0"/>
+            </w:tcBorders>
+          </w:tcPr>
+          <w:p>
+            <w:pPr>
+              <w:pStyle w:val="hdr1"/>
+              <w:ind w:left="0"/>
+              <w:rPr>
+                <w:ins w:id="18" w:author="Huang, Lili" w:date="2023-09-01T10:31:00Z"/>
+                <w:rFonts w:asciiTheme="minorHAnsi" w:hAnsiTheme="minorHAnsi" w:cstheme="minorHAnsi"/>
+                <w:i w:val="0"/>
+                <w:iCs/>
+                <w:sz w:val="20"/>
+              </w:rPr>
+            </w:pPr>
+            <w:ins w:id="19" w:author="Huang, Lili" w:date="2023-09-01T10:10:00Z">
               <w:r>
                 <w:rPr>
                   <w:rFonts w:asciiTheme="minorHAnsi" w:hAnsiTheme="minorHAnsi" w:cstheme="minorHAnsi"/>
@@ -1658,24 +1860,10 @@
                   <w:iCs/>
                   <w:sz w:val="20"/>
                 </w:rPr>
-                <w:t>5</w:t>
-              </w:r>
-              <w:r>
-                <w:rPr>
-                  <w:rFonts w:asciiTheme="minorHAnsi" w:hAnsiTheme="minorHAnsi" w:cstheme="minorHAnsi"/>
-                  <w:i w:val="0"/>
-                  <w:iCs/>
-                  <w:sz w:val="20"/>
-                  <w:rPrChange w:id="21" w:author="Huang, Lili" w:date="2023-03-22T15:35:00Z">
-                    <w:rPr>
-                      <w:sz w:val="20"/>
-                    </w:rPr>
-                  </w:rPrChange>
-                </w:rPr>
-                <w:t xml:space="preserve"> – Reassign: add site dropdown to allow user</w:t>
+                <w:t>TFS 2704</w:t>
               </w:r>
             </w:ins>
-            <w:ins w:id="22" w:author="Huang, Lili" w:date="2023-03-22T16:00:00Z">
+            <w:ins w:id="20" w:author="Huang, Lili" w:date="2023-09-01T10:41:00Z">
               <w:r>
                 <w:rPr>
                   <w:rFonts w:asciiTheme="minorHAnsi" w:hAnsiTheme="minorHAnsi" w:cstheme="minorHAnsi"/>
@@ -1683,39 +1871,10 @@
                   <w:iCs/>
                   <w:sz w:val="20"/>
                 </w:rPr>
-                <w:t>s</w:t>
+                <w:t>7</w:t>
               </w:r>
             </w:ins>
-            <w:ins w:id="23" w:author="Huang, Lili" w:date="2023-03-22T15:35:00Z">
-              <w:r>
-                <w:rPr>
-                  <w:rFonts w:asciiTheme="minorHAnsi" w:hAnsiTheme="minorHAnsi" w:cstheme="minorHAnsi"/>
-                  <w:i w:val="0"/>
-                  <w:iCs/>
-                  <w:sz w:val="20"/>
-                  <w:rPrChange w:id="24" w:author="Huang, Lili" w:date="2023-03-22T15:35:00Z">
-                    <w:rPr>
-                      <w:sz w:val="20"/>
-                    </w:rPr>
-                  </w:rPrChange>
-                </w:rPr>
-                <w:t xml:space="preserve"> to choose a reviewer from the selected site. </w:t>
-              </w:r>
-            </w:ins>
-          </w:p>
-          <w:p>
-            <w:pPr>
-              <w:pStyle w:val="hdr1"/>
-              <w:ind w:left="0"/>
-              <w:rPr>
-                <w:ins w:id="25" w:author="Huang, Lili" w:date="2023-03-22T15:55:00Z"/>
-                <w:rFonts w:asciiTheme="minorHAnsi" w:hAnsiTheme="minorHAnsi" w:cstheme="minorHAnsi"/>
-                <w:i w:val="0"/>
-                <w:iCs/>
-                <w:sz w:val="20"/>
-              </w:rPr>
-            </w:pPr>
-            <w:ins w:id="26" w:author="Huang, Lili" w:date="2023-03-22T15:55:00Z">
+            <w:ins w:id="21" w:author="Huang, Lili" w:date="2023-09-01T10:10:00Z">
               <w:r>
                 <w:rPr>
                   <w:rFonts w:asciiTheme="minorHAnsi" w:hAnsiTheme="minorHAnsi" w:cstheme="minorHAnsi"/>
@@ -1723,9 +1882,10 @@
                   <w:iCs/>
                   <w:sz w:val="20"/>
                 </w:rPr>
-                <w:lastRenderedPageBreak/>
-                <w:t>Updated test URL</w:t>
+                <w:t xml:space="preserve"> </w:t>
               </w:r>
+            </w:ins>
+            <w:ins w:id="22" w:author="Huang, Lili" w:date="2023-09-01T10:14:00Z">
               <w:r>
                 <w:rPr>
                   <w:rFonts w:asciiTheme="minorHAnsi" w:hAnsiTheme="minorHAnsi" w:cstheme="minorHAnsi"/>
@@ -1733,8 +1893,32 @@
                   <w:iCs/>
                   <w:sz w:val="20"/>
                 </w:rPr>
-                <w:t xml:space="preserve"> throughout this document</w:t>
+                <w:t xml:space="preserve"> -</w:t>
               </w:r>
+            </w:ins>
+            <w:ins w:id="23" w:author="Huang, Lili" w:date="2023-09-01T10:15:00Z">
+              <w:r>
+                <w:rPr>
+                  <w:rFonts w:asciiTheme="minorHAnsi" w:hAnsiTheme="minorHAnsi" w:cstheme="minorHAnsi"/>
+                  <w:i w:val="0"/>
+                  <w:iCs/>
+                  <w:sz w:val="20"/>
+                </w:rPr>
+                <w:t xml:space="preserve"> Error happens when trying to inactivate/reactivate logs </w:t>
+              </w:r>
+            </w:ins>
+            <w:ins w:id="24" w:author="Huang, Lili" w:date="2023-09-01T10:16:00Z">
+              <w:r>
+                <w:rPr>
+                  <w:rFonts w:asciiTheme="minorHAnsi" w:hAnsiTheme="minorHAnsi" w:cstheme="minorHAnsi"/>
+                  <w:i w:val="0"/>
+                  <w:iCs/>
+                  <w:sz w:val="20"/>
+                </w:rPr>
+                <w:t>consecutively</w:t>
+              </w:r>
+            </w:ins>
+            <w:ins w:id="25" w:author="Huang, Lili" w:date="2023-09-01T10:15:00Z">
               <w:r>
                 <w:rPr>
                   <w:rFonts w:asciiTheme="minorHAnsi" w:hAnsiTheme="minorHAnsi" w:cstheme="minorHAnsi"/>
@@ -1751,14 +1935,14 @@
               <w:pStyle w:val="hdr1"/>
               <w:ind w:left="0"/>
               <w:rPr>
-                <w:ins w:id="27" w:author="Huang, Lili" w:date="2023-03-22T15:54:00Z"/>
+                <w:ins w:id="26" w:author="Huang, Lili" w:date="2023-09-01T10:33:00Z"/>
                 <w:rFonts w:asciiTheme="minorHAnsi" w:hAnsiTheme="minorHAnsi" w:cstheme="minorHAnsi"/>
                 <w:i w:val="0"/>
                 <w:iCs/>
                 <w:sz w:val="20"/>
               </w:rPr>
             </w:pPr>
-            <w:ins w:id="28" w:author="Huang, Lili" w:date="2023-03-22T15:54:00Z">
+            <w:ins w:id="27" w:author="Huang, Lili" w:date="2023-09-01T10:33:00Z">
               <w:r>
                 <w:rPr>
                   <w:rFonts w:asciiTheme="minorHAnsi" w:hAnsiTheme="minorHAnsi" w:cstheme="minorHAnsi"/>
@@ -1766,7 +1950,25 @@
                   <w:iCs/>
                   <w:sz w:val="20"/>
                 </w:rPr>
-                <w:t>ECUIADMIN_MANAGELOG_REASSIGN</w:t>
+                <w:t>ECUIADMIN_MANAGELOG_INACTIVATE</w:t>
+              </w:r>
+              <w:r>
+                <w:rPr>
+                  <w:rFonts w:asciiTheme="minorHAnsi" w:hAnsiTheme="minorHAnsi" w:cstheme="minorHAnsi"/>
+                  <w:i w:val="0"/>
+                  <w:iCs/>
+                  <w:sz w:val="20"/>
+                </w:rPr>
+                <w:t xml:space="preserve">, </w:t>
+              </w:r>
+              <w:r>
+                <w:rPr>
+                  <w:rFonts w:asciiTheme="minorHAnsi" w:hAnsiTheme="minorHAnsi" w:cstheme="minorHAnsi"/>
+                  <w:i w:val="0"/>
+                  <w:iCs/>
+                  <w:sz w:val="20"/>
+                </w:rPr>
+                <w:t>ECUIADMIN_MANAGELOG_REACTIVATE</w:t>
               </w:r>
               <w:r>
                 <w:rPr>
@@ -1784,14 +1986,14 @@
               <w:pStyle w:val="hdr1"/>
               <w:ind w:left="0"/>
               <w:rPr>
-                <w:ins w:id="29" w:author="Huang, Lili" w:date="2023-03-22T15:54:00Z"/>
+                <w:ins w:id="28" w:author="Huang, Lili" w:date="2023-09-01T10:06:00Z"/>
                 <w:rFonts w:asciiTheme="minorHAnsi" w:hAnsiTheme="minorHAnsi" w:cstheme="minorHAnsi"/>
                 <w:i w:val="0"/>
                 <w:iCs/>
                 <w:sz w:val="20"/>
               </w:rPr>
             </w:pPr>
-            <w:ins w:id="30" w:author="Huang, Lili" w:date="2023-03-22T15:54:00Z">
+            <w:ins w:id="29" w:author="Huang, Lili" w:date="2023-09-01T10:31:00Z">
               <w:r>
                 <w:rPr>
                   <w:rFonts w:asciiTheme="minorHAnsi" w:hAnsiTheme="minorHAnsi" w:cstheme="minorHAnsi"/>
@@ -1799,32 +2001,7 @@
                   <w:iCs/>
                   <w:sz w:val="20"/>
                 </w:rPr>
-                <w:t>Updated 6 and 7.</w:t>
-              </w:r>
-            </w:ins>
-          </w:p>
-          <w:p>
-            <w:pPr>
-              <w:pStyle w:val="hdr1"/>
-              <w:ind w:left="0"/>
-              <w:rPr>
-                <w:ins w:id="31" w:author="Huang, Lili" w:date="2023-03-22T15:35:00Z"/>
-                <w:rFonts w:asciiTheme="minorHAnsi" w:hAnsiTheme="minorHAnsi" w:cstheme="minorHAnsi"/>
-                <w:iCs/>
-              </w:rPr>
-              <w:pPrChange w:id="32" w:author="Huang, Lili" w:date="2023-03-22T15:54:00Z">
-                <w:pPr/>
-              </w:pPrChange>
-            </w:pPr>
-            <w:ins w:id="33" w:author="Huang, Lili" w:date="2023-03-22T15:54:00Z">
-              <w:r>
-                <w:rPr>
-                  <w:rFonts w:asciiTheme="minorHAnsi" w:hAnsiTheme="minorHAnsi" w:cstheme="minorHAnsi"/>
-                  <w:i w:val="0"/>
-                  <w:iCs/>
-                  <w:sz w:val="20"/>
-                </w:rPr>
-                <w:t>Added 6.1</w:t>
+                <w:t>Added 8.</w:t>
               </w:r>
             </w:ins>
           </w:p>
@@ -1844,31 +2021,20 @@
               <w:pStyle w:val="hdr1"/>
               <w:ind w:left="0"/>
               <w:rPr>
-                <w:ins w:id="34" w:author="Huang, Lili" w:date="2023-03-22T15:35:00Z"/>
+                <w:ins w:id="30" w:author="Huang, Lili" w:date="2023-09-01T10:06:00Z"/>
                 <w:rFonts w:asciiTheme="minorHAnsi" w:hAnsiTheme="minorHAnsi"/>
                 <w:i w:val="0"/>
                 <w:sz w:val="20"/>
               </w:rPr>
             </w:pPr>
-            <w:ins w:id="35" w:author="Huang, Lili" w:date="2023-03-22T15:35:00Z">
+            <w:ins w:id="31" w:author="Huang, Lili" w:date="2023-09-01T10:16:00Z">
               <w:r>
                 <w:rPr>
                   <w:rFonts w:asciiTheme="minorHAnsi" w:hAnsiTheme="minorHAnsi"/>
                   <w:i w:val="0"/>
                   <w:sz w:val="20"/>
                 </w:rPr>
-                <w:lastRenderedPageBreak/>
-                <w:t>Li</w:t>
-              </w:r>
-            </w:ins>
-            <w:ins w:id="36" w:author="Huang, Lili" w:date="2023-03-22T15:36:00Z">
-              <w:r>
-                <w:rPr>
-                  <w:rFonts w:asciiTheme="minorHAnsi" w:hAnsiTheme="minorHAnsi"/>
-                  <w:i w:val="0"/>
-                  <w:sz w:val="20"/>
-                </w:rPr>
-                <w:t>li Huang</w:t>
+                <w:t>Lili Huang</w:t>
               </w:r>
             </w:ins>
           </w:p>
@@ -2367,40 +2533,12 @@
                 <w:rFonts w:asciiTheme="minorHAnsi" w:hAnsiTheme="minorHAnsi"/>
               </w:rPr>
             </w:pPr>
-            <w:ins w:id="37" w:author="Huang, Lili" w:date="2023-03-22T15:37:00Z">
-              <w:r>
-                <w:rPr>
-                  <w:rFonts w:asciiTheme="minorHAnsi" w:hAnsiTheme="minorHAnsi"/>
-                </w:rPr>
-                <w:t>https://uvaadadweb50cco.ad.local/ecl_admin_dev/</w:t>
-              </w:r>
-            </w:ins>
-            <w:del w:id="38" w:author="Huang, Lili" w:date="2023-03-22T15:37:00Z">
-              <w:r>
-                <w:rPr>
-                  <w:rFonts w:asciiTheme="minorHAnsi" w:hAnsiTheme="minorHAnsi"/>
-                </w:rPr>
-                <w:delText>https://f3420-mpmd01.</w:delText>
-              </w:r>
-              <w:r>
-                <w:rPr>
-                  <w:rFonts w:asciiTheme="minorHAnsi" w:hAnsiTheme="minorHAnsi"/>
-                </w:rPr>
-                <w:delText>ad</w:delText>
-              </w:r>
-              <w:r>
-                <w:rPr>
-                  <w:rFonts w:asciiTheme="minorHAnsi" w:hAnsiTheme="minorHAnsi"/>
-                </w:rPr>
-                <w:delText>.local/</w:delText>
-              </w:r>
-              <w:r>
-                <w:rPr>
-                  <w:rFonts w:asciiTheme="minorHAnsi" w:hAnsiTheme="minorHAnsi"/>
-                </w:rPr>
-                <w:delText>eCLAdmin</w:delText>
-              </w:r>
-            </w:del>
+            <w:r>
+              <w:rPr>
+                <w:rFonts w:asciiTheme="minorHAnsi" w:hAnsiTheme="minorHAnsi"/>
+              </w:rPr>
+              <w:t>https://uvaadadweb50cco.ad.local/ecl_admin_dev/</w:t>
+            </w:r>
           </w:p>
         </w:tc>
       </w:tr>
@@ -2790,51 +2928,15 @@
                 <w:bCs/>
                 <w:szCs w:val="20"/>
               </w:rPr>
-              <w:t>“</w:t>
-            </w:r>
-            <w:proofErr w:type="spellStart"/>
-            <w:r>
-              <w:rPr>
-                <w:rFonts w:asciiTheme="minorHAnsi" w:hAnsiTheme="minorHAnsi"/>
-                <w:bCs/>
-                <w:szCs w:val="20"/>
-              </w:rPr>
-              <w:t>CoachingAdmin</w:t>
-            </w:r>
-            <w:proofErr w:type="spellEnd"/>
-            <w:r>
-              <w:rPr>
-                <w:rFonts w:asciiTheme="minorHAnsi" w:hAnsiTheme="minorHAnsi"/>
-                <w:bCs/>
-                <w:szCs w:val="20"/>
-              </w:rPr>
-              <w:t xml:space="preserve">” </w:t>
-            </w:r>
-            <w:r>
-              <w:rPr>
-                <w:rFonts w:asciiTheme="minorHAnsi" w:hAnsiTheme="minorHAnsi"/>
-                <w:bCs/>
-                <w:szCs w:val="20"/>
-              </w:rPr>
-              <w:t>and “</w:t>
-            </w:r>
-            <w:proofErr w:type="spellStart"/>
-            <w:r>
-              <w:rPr>
-                <w:rFonts w:asciiTheme="minorHAnsi" w:hAnsiTheme="minorHAnsi"/>
-                <w:bCs/>
-                <w:szCs w:val="20"/>
-              </w:rPr>
-              <w:t>WarningAdmin</w:t>
-            </w:r>
-            <w:proofErr w:type="spellEnd"/>
-            <w:r>
-              <w:rPr>
-                <w:rFonts w:asciiTheme="minorHAnsi" w:hAnsiTheme="minorHAnsi"/>
-                <w:bCs/>
-                <w:szCs w:val="20"/>
-              </w:rPr>
-              <w:t xml:space="preserve">” </w:t>
+              <w:t xml:space="preserve">“CoachingAdmin” </w:t>
+            </w:r>
+            <w:r>
+              <w:rPr>
+                <w:rFonts w:asciiTheme="minorHAnsi" w:hAnsiTheme="minorHAnsi"/>
+                <w:bCs/>
+                <w:szCs w:val="20"/>
+              </w:rPr>
+              <w:t xml:space="preserve">and “WarningAdmin” </w:t>
             </w:r>
             <w:r>
               <w:rPr>
@@ -2858,18 +2960,8 @@
                 <w:bCs/>
                 <w:szCs w:val="20"/>
               </w:rPr>
-              <w:t xml:space="preserve"> </w:t>
-            </w:r>
-            <w:proofErr w:type="spellStart"/>
-            <w:r>
-              <w:rPr>
-                <w:rFonts w:asciiTheme="minorHAnsi" w:hAnsiTheme="minorHAnsi"/>
-                <w:bCs/>
-                <w:szCs w:val="20"/>
-              </w:rPr>
-              <w:t>AT_User_Role_Link</w:t>
-            </w:r>
-            <w:proofErr w:type="spellEnd"/>
+              <w:t xml:space="preserve"> AT_User_Role_Link</w:t>
+            </w:r>
             <w:r>
               <w:rPr>
                 <w:rFonts w:asciiTheme="minorHAnsi" w:hAnsiTheme="minorHAnsi"/>
@@ -2890,41 +2982,10 @@
               <w:pStyle w:val="CSETableText"/>
               <w:ind w:left="159"/>
               <w:rPr>
-                <w:ins w:id="39" w:author="Huang, Lili" w:date="2023-03-23T08:08:00Z"/>
                 <w:rStyle w:val="Hyperlink"/>
               </w:rPr>
             </w:pPr>
-            <w:ins w:id="40" w:author="Huang, Lili" w:date="2023-03-23T08:08:00Z">
-              <w:r>
-                <w:rPr>
-                  <w:rFonts w:asciiTheme="minorHAnsi" w:hAnsiTheme="minorHAnsi"/>
-                </w:rPr>
-                <w:fldChar w:fldCharType="begin"/>
-              </w:r>
-              <w:r>
-                <w:rPr>
-                  <w:rFonts w:asciiTheme="minorHAnsi" w:hAnsiTheme="minorHAnsi"/>
-                </w:rPr>
-                <w:instrText xml:space="preserve"> HYPERLINK "</w:instrText>
-              </w:r>
-              <w:r>
-                <w:rPr>
-                  <w:rFonts w:asciiTheme="minorHAnsi" w:hAnsiTheme="minorHAnsi"/>
-                </w:rPr>
-                <w:instrText>https://uvaadadweb50cco.ad.local/ecl_admin_dev/</w:instrText>
-              </w:r>
-              <w:r>
-                <w:rPr>
-                  <w:rFonts w:asciiTheme="minorHAnsi" w:hAnsiTheme="minorHAnsi"/>
-                </w:rPr>
-                <w:instrText xml:space="preserve">" </w:instrText>
-              </w:r>
-              <w:r>
-                <w:rPr>
-                  <w:rFonts w:asciiTheme="minorHAnsi" w:hAnsiTheme="minorHAnsi"/>
-                </w:rPr>
-                <w:fldChar w:fldCharType="separate"/>
-              </w:r>
+            <w:hyperlink r:id="rId10" w:history="1">
               <w:r>
                 <w:rPr>
                   <w:rStyle w:val="Hyperlink"/>
@@ -2932,36 +2993,7 @@
                 </w:rPr>
                 <w:t>https://uvaadadweb50cco.ad.local/ecl_admin_dev/</w:t>
               </w:r>
-              <w:r>
-                <w:rPr>
-                  <w:rFonts w:asciiTheme="minorHAnsi" w:hAnsiTheme="minorHAnsi"/>
-                </w:rPr>
-                <w:fldChar w:fldCharType="end"/>
-              </w:r>
-            </w:ins>
-            <w:del w:id="41" w:author="Huang, Lili" w:date="2023-03-23T08:08:00Z">
-              <w:r>
-                <w:fldChar w:fldCharType="begin"/>
-              </w:r>
-              <w:r>
-                <w:delInstrText xml:space="preserve"> HYPERLINK "https://f3420-mpmd01.ad.local/eCLAdmin" </w:delInstrText>
-              </w:r>
-              <w:r>
-                <w:fldChar w:fldCharType="separate"/>
-              </w:r>
-              <w:r>
-                <w:rPr>
-                  <w:rStyle w:val="Hyperlink"/>
-                </w:rPr>
-                <w:delText>https://f3420-mpmd01.ad.local/eCLAdmin</w:delText>
-              </w:r>
-              <w:r>
-                <w:rPr>
-                  <w:rStyle w:val="Hyperlink"/>
-                </w:rPr>
-                <w:fldChar w:fldCharType="end"/>
-              </w:r>
-            </w:del>
+            </w:hyperlink>
           </w:p>
           <w:p>
             <w:pPr>
@@ -2970,9 +3002,6 @@
               <w:rPr>
                 <w:color w:val="0000FF"/>
                 <w:u w:val="single"/>
-                <w:rPrChange w:id="42" w:author="Huang, Lili" w:date="2023-03-23T08:08:00Z">
-                  <w:rPr/>
-                </w:rPrChange>
               </w:rPr>
             </w:pPr>
           </w:p>
@@ -3425,40 +3454,12 @@
                 <w:rFonts w:asciiTheme="minorHAnsi" w:hAnsiTheme="minorHAnsi"/>
               </w:rPr>
             </w:pPr>
-            <w:ins w:id="43" w:author="Huang, Lili" w:date="2023-03-22T15:36:00Z">
-              <w:r>
-                <w:rPr>
-                  <w:rFonts w:asciiTheme="minorHAnsi" w:hAnsiTheme="minorHAnsi"/>
-                </w:rPr>
-                <w:t>https://uvaadadweb50cco.ad.local/ecl_admin_dev/</w:t>
-              </w:r>
-            </w:ins>
-            <w:del w:id="44" w:author="Huang, Lili" w:date="2023-03-22T15:36:00Z">
-              <w:r>
-                <w:rPr>
-                  <w:rFonts w:asciiTheme="minorHAnsi" w:hAnsiTheme="minorHAnsi"/>
-                </w:rPr>
-                <w:delText>https://f3420-mpmd01.</w:delText>
-              </w:r>
-              <w:r>
-                <w:rPr>
-                  <w:rFonts w:asciiTheme="minorHAnsi" w:hAnsiTheme="minorHAnsi"/>
-                </w:rPr>
-                <w:delText>ad</w:delText>
-              </w:r>
-              <w:r>
-                <w:rPr>
-                  <w:rFonts w:asciiTheme="minorHAnsi" w:hAnsiTheme="minorHAnsi"/>
-                </w:rPr>
-                <w:delText>.local/</w:delText>
-              </w:r>
-              <w:r>
-                <w:rPr>
-                  <w:rFonts w:asciiTheme="minorHAnsi" w:hAnsiTheme="minorHAnsi"/>
-                </w:rPr>
-                <w:delText>eCLAdmin</w:delText>
-              </w:r>
-            </w:del>
+            <w:r>
+              <w:rPr>
+                <w:rFonts w:asciiTheme="minorHAnsi" w:hAnsiTheme="minorHAnsi"/>
+              </w:rPr>
+              <w:t>https://uvaadadweb50cco.ad.local/ecl_admin_dev/</w:t>
+            </w:r>
           </w:p>
         </w:tc>
       </w:tr>
@@ -3574,27 +3575,13 @@
               <w:rPr>
                 <w:rFonts w:asciiTheme="minorHAnsi" w:hAnsiTheme="minorHAnsi"/>
               </w:rPr>
-              <w:t xml:space="preserve">Admin User </w:t>
-            </w:r>
-            <w:proofErr w:type="gramStart"/>
-            <w:r>
-              <w:rPr>
-                <w:rFonts w:asciiTheme="minorHAnsi" w:hAnsiTheme="minorHAnsi"/>
-              </w:rPr>
-              <w:t xml:space="preserve">-  </w:t>
-            </w:r>
-            <w:r>
-              <w:rPr>
-                <w:rFonts w:asciiTheme="minorHAnsi" w:hAnsiTheme="minorHAnsi"/>
-              </w:rPr>
-              <w:t>Inactivate</w:t>
-            </w:r>
-            <w:proofErr w:type="gramEnd"/>
-            <w:r>
-              <w:rPr>
-                <w:rFonts w:asciiTheme="minorHAnsi" w:hAnsiTheme="minorHAnsi"/>
-              </w:rPr>
-              <w:t xml:space="preserve"> Employee Logs</w:t>
+              <w:t xml:space="preserve">Admin User -  </w:t>
+            </w:r>
+            <w:r>
+              <w:rPr>
+                <w:rFonts w:asciiTheme="minorHAnsi" w:hAnsiTheme="minorHAnsi"/>
+              </w:rPr>
+              <w:t>Inactivate Employee Logs</w:t>
             </w:r>
           </w:p>
         </w:tc>
@@ -3944,26 +3931,16 @@
                 <w:i/>
                 <w:iCs/>
               </w:rPr>
-              <w:t>(selected by default</w:t>
-            </w:r>
-            <w:proofErr w:type="gramStart"/>
+              <w:t>(selected by default)</w:t>
+            </w:r>
             <w:r>
               <w:rPr>
                 <w:rFonts w:asciiTheme="minorHAnsi" w:hAnsiTheme="minorHAnsi"/>
                 <w:i/>
                 <w:iCs/>
               </w:rPr>
-              <w:t>)</w:t>
-            </w:r>
-            <w:r>
-              <w:rPr>
-                <w:rFonts w:asciiTheme="minorHAnsi" w:hAnsiTheme="minorHAnsi"/>
-                <w:i/>
-                <w:iCs/>
-              </w:rPr>
               <w:t>;</w:t>
             </w:r>
-            <w:proofErr w:type="gramEnd"/>
           </w:p>
           <w:p>
             <w:pPr>
@@ -5006,21 +4983,7 @@
               <w:rPr>
                 <w:rFonts w:asciiTheme="minorHAnsi" w:hAnsiTheme="minorHAnsi"/>
               </w:rPr>
-              <w:t xml:space="preserve">“Reason:” </w:t>
-            </w:r>
-            <w:proofErr w:type="spellStart"/>
-            <w:r>
-              <w:rPr>
-                <w:rFonts w:asciiTheme="minorHAnsi" w:hAnsiTheme="minorHAnsi"/>
-              </w:rPr>
-              <w:t>DropDownList</w:t>
-            </w:r>
-            <w:proofErr w:type="spellEnd"/>
-            <w:r>
-              <w:rPr>
-                <w:rFonts w:asciiTheme="minorHAnsi" w:hAnsiTheme="minorHAnsi"/>
-              </w:rPr>
-              <w:t xml:space="preserve"> is populated with all the reasons for the selected </w:t>
+              <w:t xml:space="preserve">“Reason:” DropDownList is populated with all the reasons for the selected </w:t>
             </w:r>
             <w:r>
               <w:rPr>
@@ -5028,7 +4991,6 @@
               </w:rPr>
               <w:t xml:space="preserve">employee </w:t>
             </w:r>
-            <w:proofErr w:type="spellStart"/>
             <w:r>
               <w:rPr>
                 <w:rFonts w:asciiTheme="minorHAnsi" w:hAnsiTheme="minorHAnsi"/>
@@ -5039,60 +5001,39 @@
               <w:rPr>
                 <w:rFonts w:asciiTheme="minorHAnsi" w:hAnsiTheme="minorHAnsi"/>
               </w:rPr>
-              <w:t>and</w:t>
-            </w:r>
-            <w:proofErr w:type="spellEnd"/>
-            <w:r>
-              <w:rPr>
-                <w:rFonts w:asciiTheme="minorHAnsi" w:hAnsiTheme="minorHAnsi"/>
-              </w:rPr>
-              <w:t xml:space="preserve"> type.</w:t>
-            </w:r>
-          </w:p>
-          <w:p>
-            <w:pPr>
-              <w:pStyle w:val="Header"/>
-              <w:tabs>
-                <w:tab w:val="clear" w:pos="4320"/>
-                <w:tab w:val="clear" w:pos="8640"/>
-              </w:tabs>
-              <w:spacing w:before="40" w:after="40"/>
-              <w:rPr>
-                <w:rFonts w:asciiTheme="minorHAnsi" w:hAnsiTheme="minorHAnsi"/>
-              </w:rPr>
-            </w:pPr>
-          </w:p>
-          <w:p>
-            <w:pPr>
-              <w:pStyle w:val="Header"/>
-              <w:tabs>
-                <w:tab w:val="clear" w:pos="4320"/>
-                <w:tab w:val="clear" w:pos="8640"/>
-              </w:tabs>
-              <w:spacing w:before="40" w:after="40"/>
-              <w:rPr>
-                <w:rFonts w:asciiTheme="minorHAnsi" w:hAnsiTheme="minorHAnsi"/>
-              </w:rPr>
-            </w:pPr>
-            <w:r>
-              <w:rPr>
-                <w:rFonts w:asciiTheme="minorHAnsi" w:hAnsiTheme="minorHAnsi"/>
-              </w:rPr>
-              <w:t xml:space="preserve">“Comment:” </w:t>
-            </w:r>
-            <w:proofErr w:type="spellStart"/>
-            <w:r>
-              <w:rPr>
-                <w:rFonts w:asciiTheme="minorHAnsi" w:hAnsiTheme="minorHAnsi"/>
-              </w:rPr>
-              <w:t>textarea</w:t>
-            </w:r>
-            <w:proofErr w:type="spellEnd"/>
-            <w:r>
-              <w:rPr>
-                <w:rFonts w:asciiTheme="minorHAnsi" w:hAnsiTheme="minorHAnsi"/>
-              </w:rPr>
-              <w:t xml:space="preserve"> displays empty.</w:t>
+              <w:t>and type.</w:t>
+            </w:r>
+          </w:p>
+          <w:p>
+            <w:pPr>
+              <w:pStyle w:val="Header"/>
+              <w:tabs>
+                <w:tab w:val="clear" w:pos="4320"/>
+                <w:tab w:val="clear" w:pos="8640"/>
+              </w:tabs>
+              <w:spacing w:before="40" w:after="40"/>
+              <w:rPr>
+                <w:rFonts w:asciiTheme="minorHAnsi" w:hAnsiTheme="minorHAnsi"/>
+              </w:rPr>
+            </w:pPr>
+          </w:p>
+          <w:p>
+            <w:pPr>
+              <w:pStyle w:val="Header"/>
+              <w:tabs>
+                <w:tab w:val="clear" w:pos="4320"/>
+                <w:tab w:val="clear" w:pos="8640"/>
+              </w:tabs>
+              <w:spacing w:before="40" w:after="40"/>
+              <w:rPr>
+                <w:rFonts w:asciiTheme="minorHAnsi" w:hAnsiTheme="minorHAnsi"/>
+              </w:rPr>
+            </w:pPr>
+            <w:r>
+              <w:rPr>
+                <w:rFonts w:asciiTheme="minorHAnsi" w:hAnsiTheme="minorHAnsi"/>
+              </w:rPr>
+              <w:t>“Comment:” textarea displays empty.</w:t>
             </w:r>
           </w:p>
         </w:tc>
@@ -5226,43 +5167,7 @@
                 <w:bCs/>
                 <w:szCs w:val="20"/>
               </w:rPr>
-              <w:t xml:space="preserve">   Select a reason other than “</w:t>
-            </w:r>
-            <w:proofErr w:type="gramStart"/>
-            <w:r>
-              <w:rPr>
-                <w:rFonts w:asciiTheme="minorHAnsi" w:hAnsiTheme="minorHAnsi"/>
-                <w:bCs/>
-                <w:szCs w:val="20"/>
-              </w:rPr>
-              <w:t>Other”  from</w:t>
-            </w:r>
-            <w:proofErr w:type="gramEnd"/>
-            <w:r>
-              <w:rPr>
-                <w:rFonts w:asciiTheme="minorHAnsi" w:hAnsiTheme="minorHAnsi"/>
-                <w:bCs/>
-                <w:szCs w:val="20"/>
-              </w:rPr>
-              <w:t xml:space="preserve"> “Reason:”  </w:t>
-            </w:r>
-            <w:proofErr w:type="spellStart"/>
-            <w:r>
-              <w:rPr>
-                <w:rFonts w:asciiTheme="minorHAnsi" w:hAnsiTheme="minorHAnsi"/>
-                <w:bCs/>
-                <w:szCs w:val="20"/>
-              </w:rPr>
-              <w:t>DropDownList</w:t>
-            </w:r>
-            <w:proofErr w:type="spellEnd"/>
-            <w:r>
-              <w:rPr>
-                <w:rFonts w:asciiTheme="minorHAnsi" w:hAnsiTheme="minorHAnsi"/>
-                <w:bCs/>
-                <w:szCs w:val="20"/>
-              </w:rPr>
-              <w:t>;</w:t>
+              <w:t xml:space="preserve">   Select a reason other than “Other”  from “Reason:”  DropDownList;</w:t>
             </w:r>
           </w:p>
           <w:p>
@@ -5280,28 +5185,8 @@
                 <w:bCs/>
                 <w:szCs w:val="20"/>
               </w:rPr>
-              <w:t xml:space="preserve">   Enter a comment in the “Comment:” </w:t>
-            </w:r>
-            <w:proofErr w:type="spellStart"/>
-            <w:proofErr w:type="gramStart"/>
-            <w:r>
-              <w:rPr>
-                <w:rFonts w:asciiTheme="minorHAnsi" w:hAnsiTheme="minorHAnsi"/>
-                <w:bCs/>
-                <w:szCs w:val="20"/>
-              </w:rPr>
-              <w:t>textarea</w:t>
-            </w:r>
-            <w:proofErr w:type="spellEnd"/>
-            <w:r>
-              <w:rPr>
-                <w:rFonts w:asciiTheme="minorHAnsi" w:hAnsiTheme="minorHAnsi"/>
-                <w:bCs/>
-                <w:szCs w:val="20"/>
-              </w:rPr>
-              <w:t>;</w:t>
-            </w:r>
-            <w:proofErr w:type="gramEnd"/>
+              <w:t xml:space="preserve">   Enter a comment in the “Comment:” textarea;</w:t>
+            </w:r>
           </w:p>
           <w:p>
             <w:pPr>
@@ -5374,67 +5259,39 @@
               <w:rPr>
                 <w:rFonts w:asciiTheme="minorHAnsi" w:hAnsiTheme="minorHAnsi"/>
               </w:rPr>
-              <w:t xml:space="preserve">“The selected logs have been successfully </w:t>
-            </w:r>
-            <w:proofErr w:type="spellStart"/>
-            <w:r>
-              <w:rPr>
-                <w:rFonts w:asciiTheme="minorHAnsi" w:hAnsiTheme="minorHAnsi"/>
-              </w:rPr>
-              <w:t>inavtivated</w:t>
-            </w:r>
-            <w:proofErr w:type="spellEnd"/>
-            <w:r>
-              <w:rPr>
-                <w:rFonts w:asciiTheme="minorHAnsi" w:hAnsiTheme="minorHAnsi"/>
-              </w:rPr>
-              <w:t xml:space="preserve">.” message displays for 2 seconds above the Search Result, then disappears with the Search Result.  </w:t>
-            </w:r>
-          </w:p>
-          <w:p>
-            <w:pPr>
-              <w:pStyle w:val="Header"/>
-              <w:tabs>
-                <w:tab w:val="clear" w:pos="4320"/>
-                <w:tab w:val="clear" w:pos="8640"/>
-              </w:tabs>
-              <w:spacing w:before="40" w:after="40"/>
-              <w:rPr>
-                <w:rFonts w:asciiTheme="minorHAnsi" w:hAnsiTheme="minorHAnsi"/>
-              </w:rPr>
-            </w:pPr>
-          </w:p>
-          <w:p>
-            <w:pPr>
-              <w:pStyle w:val="Header"/>
-              <w:tabs>
-                <w:tab w:val="clear" w:pos="4320"/>
-                <w:tab w:val="clear" w:pos="8640"/>
-              </w:tabs>
-              <w:spacing w:before="40" w:after="40"/>
-              <w:rPr>
-                <w:rFonts w:asciiTheme="minorHAnsi" w:hAnsiTheme="minorHAnsi"/>
-              </w:rPr>
-            </w:pPr>
-            <w:r>
-              <w:rPr>
-                <w:rFonts w:asciiTheme="minorHAnsi" w:hAnsiTheme="minorHAnsi"/>
-              </w:rPr>
-              <w:t xml:space="preserve">“Type:” and “Employee:” </w:t>
-            </w:r>
-            <w:proofErr w:type="spellStart"/>
-            <w:r>
-              <w:rPr>
-                <w:rFonts w:asciiTheme="minorHAnsi" w:hAnsiTheme="minorHAnsi"/>
-              </w:rPr>
-              <w:t>DropDownLists</w:t>
-            </w:r>
-            <w:proofErr w:type="spellEnd"/>
-            <w:r>
-              <w:rPr>
-                <w:rFonts w:asciiTheme="minorHAnsi" w:hAnsiTheme="minorHAnsi"/>
-              </w:rPr>
-              <w:t xml:space="preserve"> reset to Default Values.</w:t>
+              <w:t xml:space="preserve">“The selected logs have been successfully inavtivated.” message displays for 2 seconds above the Search Result, then disappears with the Search Result.  </w:t>
+            </w:r>
+          </w:p>
+          <w:p>
+            <w:pPr>
+              <w:pStyle w:val="Header"/>
+              <w:tabs>
+                <w:tab w:val="clear" w:pos="4320"/>
+                <w:tab w:val="clear" w:pos="8640"/>
+              </w:tabs>
+              <w:spacing w:before="40" w:after="40"/>
+              <w:rPr>
+                <w:rFonts w:asciiTheme="minorHAnsi" w:hAnsiTheme="minorHAnsi"/>
+              </w:rPr>
+            </w:pPr>
+          </w:p>
+          <w:p>
+            <w:pPr>
+              <w:pStyle w:val="Header"/>
+              <w:tabs>
+                <w:tab w:val="clear" w:pos="4320"/>
+                <w:tab w:val="clear" w:pos="8640"/>
+              </w:tabs>
+              <w:spacing w:before="40" w:after="40"/>
+              <w:rPr>
+                <w:rFonts w:asciiTheme="minorHAnsi" w:hAnsiTheme="minorHAnsi"/>
+              </w:rPr>
+            </w:pPr>
+            <w:r>
+              <w:rPr>
+                <w:rFonts w:asciiTheme="minorHAnsi" w:hAnsiTheme="minorHAnsi"/>
+              </w:rPr>
+              <w:t>“Type:” and “Employee:” DropDownLists reset to Default Values.</w:t>
             </w:r>
           </w:p>
         </w:tc>
@@ -5552,43 +5409,15 @@
                 <w:bCs/>
                 <w:szCs w:val="20"/>
               </w:rPr>
-              <w:t xml:space="preserve">   Select “</w:t>
-            </w:r>
-            <w:proofErr w:type="gramStart"/>
-            <w:r>
-              <w:rPr>
-                <w:rFonts w:asciiTheme="minorHAnsi" w:hAnsiTheme="minorHAnsi"/>
-                <w:bCs/>
-                <w:szCs w:val="20"/>
-              </w:rPr>
-              <w:t>Other”  in</w:t>
-            </w:r>
-            <w:proofErr w:type="gramEnd"/>
-            <w:r>
-              <w:rPr>
-                <w:rFonts w:asciiTheme="minorHAnsi" w:hAnsiTheme="minorHAnsi"/>
-                <w:bCs/>
-                <w:szCs w:val="20"/>
-              </w:rPr>
-              <w:t xml:space="preserve"> the “Reason:”  </w:t>
-            </w:r>
-            <w:proofErr w:type="spellStart"/>
-            <w:r>
-              <w:rPr>
-                <w:rFonts w:asciiTheme="minorHAnsi" w:hAnsiTheme="minorHAnsi"/>
-                <w:bCs/>
-                <w:szCs w:val="20"/>
-              </w:rPr>
-              <w:t>DropDownList</w:t>
-            </w:r>
-            <w:proofErr w:type="spellEnd"/>
-            <w:r>
-              <w:rPr>
-                <w:rFonts w:asciiTheme="minorHAnsi" w:hAnsiTheme="minorHAnsi"/>
-                <w:bCs/>
-                <w:szCs w:val="20"/>
-              </w:rPr>
-              <w:t>;</w:t>
+              <w:t xml:space="preserve">   Select “Other”  in the “Reason:”  </w:t>
+            </w:r>
+            <w:r>
+              <w:rPr>
+                <w:rFonts w:asciiTheme="minorHAnsi" w:hAnsiTheme="minorHAnsi"/>
+                <w:bCs/>
+                <w:szCs w:val="20"/>
+              </w:rPr>
+              <w:t>DropDownList;</w:t>
             </w:r>
           </w:p>
           <w:p>
@@ -5606,28 +5435,8 @@
                 <w:bCs/>
                 <w:szCs w:val="20"/>
               </w:rPr>
-              <w:t xml:space="preserve">   Enter a comment in the “Comment:” </w:t>
-            </w:r>
-            <w:proofErr w:type="spellStart"/>
-            <w:proofErr w:type="gramStart"/>
-            <w:r>
-              <w:rPr>
-                <w:rFonts w:asciiTheme="minorHAnsi" w:hAnsiTheme="minorHAnsi"/>
-                <w:bCs/>
-                <w:szCs w:val="20"/>
-              </w:rPr>
-              <w:t>textarea</w:t>
-            </w:r>
-            <w:proofErr w:type="spellEnd"/>
-            <w:r>
-              <w:rPr>
-                <w:rFonts w:asciiTheme="minorHAnsi" w:hAnsiTheme="minorHAnsi"/>
-                <w:bCs/>
-                <w:szCs w:val="20"/>
-              </w:rPr>
-              <w:t>;</w:t>
-            </w:r>
-            <w:proofErr w:type="gramEnd"/>
+              <w:t xml:space="preserve">   Enter a comment in the “Comment:” textarea;</w:t>
+            </w:r>
           </w:p>
           <w:p>
             <w:pPr>
@@ -5678,21 +5487,7 @@
               <w:rPr>
                 <w:rFonts w:asciiTheme="minorHAnsi" w:hAnsiTheme="minorHAnsi"/>
               </w:rPr>
-              <w:t xml:space="preserve">A textbox displays under “Reason:” </w:t>
-            </w:r>
-            <w:proofErr w:type="spellStart"/>
-            <w:r>
-              <w:rPr>
-                <w:rFonts w:asciiTheme="minorHAnsi" w:hAnsiTheme="minorHAnsi"/>
-              </w:rPr>
-              <w:t>DropDownList</w:t>
-            </w:r>
-            <w:proofErr w:type="spellEnd"/>
-            <w:r>
-              <w:rPr>
-                <w:rFonts w:asciiTheme="minorHAnsi" w:hAnsiTheme="minorHAnsi"/>
-              </w:rPr>
-              <w:t xml:space="preserve"> for users to enter a reason.</w:t>
+              <w:t>A textbox displays under “Reason:” DropDownList for users to enter a reason.</w:t>
             </w:r>
           </w:p>
           <w:p>
@@ -5768,67 +5563,39 @@
               <w:rPr>
                 <w:rFonts w:asciiTheme="minorHAnsi" w:hAnsiTheme="minorHAnsi"/>
               </w:rPr>
-              <w:t xml:space="preserve">“The selected logs have been successfully </w:t>
-            </w:r>
-            <w:proofErr w:type="spellStart"/>
-            <w:r>
-              <w:rPr>
-                <w:rFonts w:asciiTheme="minorHAnsi" w:hAnsiTheme="minorHAnsi"/>
-              </w:rPr>
-              <w:t>inavtivated</w:t>
-            </w:r>
-            <w:proofErr w:type="spellEnd"/>
-            <w:r>
-              <w:rPr>
-                <w:rFonts w:asciiTheme="minorHAnsi" w:hAnsiTheme="minorHAnsi"/>
-              </w:rPr>
-              <w:t xml:space="preserve">.” message displays for 2 seconds above the Search Result, then disappears with the Search Result.  </w:t>
-            </w:r>
-          </w:p>
-          <w:p>
-            <w:pPr>
-              <w:pStyle w:val="Header"/>
-              <w:tabs>
-                <w:tab w:val="clear" w:pos="4320"/>
-                <w:tab w:val="clear" w:pos="8640"/>
-              </w:tabs>
-              <w:spacing w:before="40" w:after="40"/>
-              <w:rPr>
-                <w:rFonts w:asciiTheme="minorHAnsi" w:hAnsiTheme="minorHAnsi"/>
-              </w:rPr>
-            </w:pPr>
-          </w:p>
-          <w:p>
-            <w:pPr>
-              <w:pStyle w:val="Header"/>
-              <w:tabs>
-                <w:tab w:val="clear" w:pos="4320"/>
-                <w:tab w:val="clear" w:pos="8640"/>
-              </w:tabs>
-              <w:spacing w:before="40" w:after="40"/>
-              <w:rPr>
-                <w:rFonts w:asciiTheme="minorHAnsi" w:hAnsiTheme="minorHAnsi"/>
-              </w:rPr>
-            </w:pPr>
-            <w:r>
-              <w:rPr>
-                <w:rFonts w:asciiTheme="minorHAnsi" w:hAnsiTheme="minorHAnsi"/>
-              </w:rPr>
-              <w:t xml:space="preserve">“Type:” and “Employee:” </w:t>
-            </w:r>
-            <w:proofErr w:type="spellStart"/>
-            <w:r>
-              <w:rPr>
-                <w:rFonts w:asciiTheme="minorHAnsi" w:hAnsiTheme="minorHAnsi"/>
-              </w:rPr>
-              <w:t>DropDownLists</w:t>
-            </w:r>
-            <w:proofErr w:type="spellEnd"/>
-            <w:r>
-              <w:rPr>
-                <w:rFonts w:asciiTheme="minorHAnsi" w:hAnsiTheme="minorHAnsi"/>
-              </w:rPr>
-              <w:t xml:space="preserve"> reset to Default Values.</w:t>
+              <w:t xml:space="preserve">“The selected logs have been successfully inavtivated.” message displays for 2 seconds above the Search Result, then disappears with the Search Result.  </w:t>
+            </w:r>
+          </w:p>
+          <w:p>
+            <w:pPr>
+              <w:pStyle w:val="Header"/>
+              <w:tabs>
+                <w:tab w:val="clear" w:pos="4320"/>
+                <w:tab w:val="clear" w:pos="8640"/>
+              </w:tabs>
+              <w:spacing w:before="40" w:after="40"/>
+              <w:rPr>
+                <w:rFonts w:asciiTheme="minorHAnsi" w:hAnsiTheme="minorHAnsi"/>
+              </w:rPr>
+            </w:pPr>
+          </w:p>
+          <w:p>
+            <w:pPr>
+              <w:pStyle w:val="Header"/>
+              <w:tabs>
+                <w:tab w:val="clear" w:pos="4320"/>
+                <w:tab w:val="clear" w:pos="8640"/>
+              </w:tabs>
+              <w:spacing w:before="40" w:after="40"/>
+              <w:rPr>
+                <w:rFonts w:asciiTheme="minorHAnsi" w:hAnsiTheme="minorHAnsi"/>
+              </w:rPr>
+            </w:pPr>
+            <w:r>
+              <w:rPr>
+                <w:rFonts w:asciiTheme="minorHAnsi" w:hAnsiTheme="minorHAnsi"/>
+              </w:rPr>
+              <w:t>“Type:” and “Employee:” DropDownLists reset to Default Values.</w:t>
             </w:r>
           </w:p>
         </w:tc>
@@ -5870,6 +5637,152 @@
               </w:tabs>
               <w:spacing w:before="40" w:after="40"/>
               <w:rPr>
+                <w:i/>
+              </w:rPr>
+            </w:pPr>
+          </w:p>
+        </w:tc>
+      </w:tr>
+      <w:tr>
+        <w:trPr>
+          <w:cantSplit/>
+          <w:ins w:id="32" w:author="Huang, Lili" w:date="2023-09-01T10:20:00Z"/>
+        </w:trPr>
+        <w:tc>
+          <w:tcPr>
+            <w:tcW w:w="900" w:type="dxa"/>
+          </w:tcPr>
+          <w:p>
+            <w:pPr>
+              <w:pStyle w:val="Header"/>
+              <w:numPr>
+                <w:ilvl w:val="0"/>
+                <w:numId w:val="2"/>
+              </w:numPr>
+              <w:tabs>
+                <w:tab w:val="clear" w:pos="4320"/>
+                <w:tab w:val="clear" w:pos="8640"/>
+              </w:tabs>
+              <w:overflowPunct/>
+              <w:autoSpaceDE/>
+              <w:autoSpaceDN/>
+              <w:adjustRightInd/>
+              <w:spacing w:before="40" w:after="40"/>
+              <w:jc w:val="both"/>
+              <w:textAlignment w:val="auto"/>
+              <w:rPr>
+                <w:ins w:id="33" w:author="Huang, Lili" w:date="2023-09-01T10:20:00Z"/>
+                <w:i/>
+              </w:rPr>
+            </w:pPr>
+          </w:p>
+        </w:tc>
+        <w:tc>
+          <w:tcPr>
+            <w:tcW w:w="3960" w:type="dxa"/>
+          </w:tcPr>
+          <w:p>
+            <w:pPr>
+              <w:pStyle w:val="CSETableText"/>
+              <w:ind w:left="159"/>
+              <w:rPr>
+                <w:ins w:id="34" w:author="Huang, Lili" w:date="2023-09-01T10:20:00Z"/>
+                <w:rFonts w:asciiTheme="minorHAnsi" w:hAnsiTheme="minorHAnsi"/>
+                <w:bCs/>
+                <w:szCs w:val="20"/>
+              </w:rPr>
+            </w:pPr>
+            <w:ins w:id="35" w:author="Huang, Lili" w:date="2023-09-01T10:21:00Z">
+              <w:r>
+                <w:rPr>
+                  <w:rFonts w:asciiTheme="minorHAnsi" w:hAnsiTheme="minorHAnsi"/>
+                  <w:bCs/>
+                  <w:szCs w:val="20"/>
+                </w:rPr>
+                <w:t>Repeat TEST#2 - #7</w:t>
+              </w:r>
+            </w:ins>
+            <w:ins w:id="36" w:author="Huang, Lili" w:date="2023-09-01T10:25:00Z">
+              <w:r>
+                <w:rPr>
+                  <w:rFonts w:asciiTheme="minorHAnsi" w:hAnsiTheme="minorHAnsi"/>
+                  <w:bCs/>
+                  <w:szCs w:val="20"/>
+                </w:rPr>
+                <w:t>.</w:t>
+              </w:r>
+            </w:ins>
+          </w:p>
+        </w:tc>
+        <w:tc>
+          <w:tcPr>
+            <w:tcW w:w="4500" w:type="dxa"/>
+          </w:tcPr>
+          <w:p>
+            <w:pPr>
+              <w:pStyle w:val="Header"/>
+              <w:tabs>
+                <w:tab w:val="clear" w:pos="4320"/>
+                <w:tab w:val="clear" w:pos="8640"/>
+              </w:tabs>
+              <w:spacing w:before="40" w:after="40"/>
+              <w:rPr>
+                <w:ins w:id="37" w:author="Huang, Lili" w:date="2023-09-01T10:20:00Z"/>
+                <w:rFonts w:asciiTheme="minorHAnsi" w:hAnsiTheme="minorHAnsi"/>
+              </w:rPr>
+            </w:pPr>
+            <w:ins w:id="38" w:author="Huang, Lili" w:date="2023-09-01T10:26:00Z">
+              <w:r>
+                <w:rPr>
+                  <w:rFonts w:asciiTheme="minorHAnsi" w:hAnsiTheme="minorHAnsi"/>
+                </w:rPr>
+                <w:t>Able to search logs and successfully inactivate selected log(s).</w:t>
+              </w:r>
+            </w:ins>
+          </w:p>
+        </w:tc>
+        <w:tc>
+          <w:tcPr>
+            <w:tcW w:w="1260" w:type="dxa"/>
+          </w:tcPr>
+          <w:p>
+            <w:pPr>
+              <w:pStyle w:val="Header"/>
+              <w:tabs>
+                <w:tab w:val="clear" w:pos="4320"/>
+                <w:tab w:val="clear" w:pos="8640"/>
+              </w:tabs>
+              <w:spacing w:before="40" w:after="40"/>
+              <w:jc w:val="center"/>
+              <w:rPr>
+                <w:ins w:id="39" w:author="Huang, Lili" w:date="2023-09-01T10:20:00Z"/>
+                <w:i/>
+              </w:rPr>
+            </w:pPr>
+            <w:ins w:id="40" w:author="Huang, Lili" w:date="2023-09-01T10:26:00Z">
+              <w:r>
+                <w:rPr>
+                  <w:i/>
+                </w:rPr>
+                <w:t>P</w:t>
+              </w:r>
+            </w:ins>
+          </w:p>
+        </w:tc>
+        <w:tc>
+          <w:tcPr>
+            <w:tcW w:w="2880" w:type="dxa"/>
+          </w:tcPr>
+          <w:p>
+            <w:pPr>
+              <w:pStyle w:val="Header"/>
+              <w:tabs>
+                <w:tab w:val="clear" w:pos="4320"/>
+                <w:tab w:val="clear" w:pos="8640"/>
+              </w:tabs>
+              <w:spacing w:before="40" w:after="40"/>
+              <w:rPr>
+                <w:ins w:id="41" w:author="Huang, Lili" w:date="2023-09-01T10:20:00Z"/>
                 <w:i/>
               </w:rPr>
             </w:pPr>
@@ -6014,16 +5927,8 @@
               <w:rPr>
                 <w:rFonts w:asciiTheme="minorHAnsi" w:hAnsiTheme="minorHAnsi"/>
               </w:rPr>
-              <w:t>Log Type dropdown (Coaching, Warning</w:t>
-            </w:r>
-            <w:proofErr w:type="gramStart"/>
-            <w:r>
-              <w:rPr>
-                <w:rFonts w:asciiTheme="minorHAnsi" w:hAnsiTheme="minorHAnsi"/>
-              </w:rPr>
-              <w:t>);</w:t>
-            </w:r>
-            <w:proofErr w:type="gramEnd"/>
+              <w:t>Log Type dropdown (Coaching, Warning);</w:t>
+            </w:r>
           </w:p>
           <w:p>
             <w:pPr>
@@ -6140,8 +6045,28 @@
                 <w:bCs/>
                 <w:szCs w:val="20"/>
               </w:rPr>
-              <w:t>Continue with TEST#8</w:t>
-            </w:r>
+              <w:t>Continue with TEST#</w:t>
+            </w:r>
+            <w:ins w:id="42" w:author="Huang, Lili" w:date="2023-09-01T10:27:00Z">
+              <w:r>
+                <w:rPr>
+                  <w:rFonts w:asciiTheme="minorHAnsi" w:hAnsiTheme="minorHAnsi"/>
+                  <w:bCs/>
+                  <w:szCs w:val="20"/>
+                </w:rPr>
+                <w:t>9</w:t>
+              </w:r>
+            </w:ins>
+            <w:del w:id="43" w:author="Huang, Lili" w:date="2023-09-01T10:27:00Z">
+              <w:r>
+                <w:rPr>
+                  <w:rFonts w:asciiTheme="minorHAnsi" w:hAnsiTheme="minorHAnsi"/>
+                  <w:bCs/>
+                  <w:szCs w:val="20"/>
+                </w:rPr>
+                <w:delText>8</w:delText>
+              </w:r>
+            </w:del>
             <w:r>
               <w:rPr>
                 <w:rFonts w:asciiTheme="minorHAnsi" w:hAnsiTheme="minorHAnsi"/>
@@ -6326,7 +6251,35 @@
                 <w:bCs/>
                 <w:szCs w:val="20"/>
               </w:rPr>
-              <w:t>Continue with TEST#8:</w:t>
+              <w:t>Continue with TEST#</w:t>
+            </w:r>
+            <w:ins w:id="44" w:author="Huang, Lili" w:date="2023-09-01T10:27:00Z">
+              <w:r>
+                <w:rPr>
+                  <w:rFonts w:asciiTheme="minorHAnsi" w:hAnsiTheme="minorHAnsi"/>
+                  <w:bCs/>
+                  <w:szCs w:val="20"/>
+                </w:rPr>
+                <w:t>9</w:t>
+              </w:r>
+            </w:ins>
+            <w:del w:id="45" w:author="Huang, Lili" w:date="2023-09-01T10:27:00Z">
+              <w:r>
+                <w:rPr>
+                  <w:rFonts w:asciiTheme="minorHAnsi" w:hAnsiTheme="minorHAnsi"/>
+                  <w:bCs/>
+                  <w:szCs w:val="20"/>
+                </w:rPr>
+                <w:delText>8</w:delText>
+              </w:r>
+            </w:del>
+            <w:r>
+              <w:rPr>
+                <w:rFonts w:asciiTheme="minorHAnsi" w:hAnsiTheme="minorHAnsi"/>
+                <w:bCs/>
+                <w:szCs w:val="20"/>
+              </w:rPr>
+              <w:t>:</w:t>
             </w:r>
           </w:p>
           <w:p>
@@ -6698,40 +6651,12 @@
                 <w:rFonts w:asciiTheme="minorHAnsi" w:hAnsiTheme="minorHAnsi"/>
               </w:rPr>
             </w:pPr>
-            <w:ins w:id="45" w:author="Huang, Lili" w:date="2023-03-22T15:36:00Z">
-              <w:r>
-                <w:rPr>
-                  <w:rFonts w:asciiTheme="minorHAnsi" w:hAnsiTheme="minorHAnsi"/>
-                </w:rPr>
-                <w:t>https://uvaadadweb50cco.ad.local/ecl_admin_dev/</w:t>
-              </w:r>
-            </w:ins>
-            <w:del w:id="46" w:author="Huang, Lili" w:date="2023-03-22T15:36:00Z">
-              <w:r>
-                <w:rPr>
-                  <w:rFonts w:asciiTheme="minorHAnsi" w:hAnsiTheme="minorHAnsi"/>
-                </w:rPr>
-                <w:delText>https://f3420-mpmd01.</w:delText>
-              </w:r>
-              <w:r>
-                <w:rPr>
-                  <w:rFonts w:asciiTheme="minorHAnsi" w:hAnsiTheme="minorHAnsi"/>
-                </w:rPr>
-                <w:delText>ad</w:delText>
-              </w:r>
-              <w:r>
-                <w:rPr>
-                  <w:rFonts w:asciiTheme="minorHAnsi" w:hAnsiTheme="minorHAnsi"/>
-                </w:rPr>
-                <w:delText>.local/</w:delText>
-              </w:r>
-              <w:r>
-                <w:rPr>
-                  <w:rFonts w:asciiTheme="minorHAnsi" w:hAnsiTheme="minorHAnsi"/>
-                </w:rPr>
-                <w:delText>eCLAdmin</w:delText>
-              </w:r>
-            </w:del>
+            <w:r>
+              <w:rPr>
+                <w:rFonts w:asciiTheme="minorHAnsi" w:hAnsiTheme="minorHAnsi"/>
+              </w:rPr>
+              <w:t>https://uvaadadweb50cco.ad.local/ecl_admin_dev/</w:t>
+            </w:r>
           </w:p>
         </w:tc>
       </w:tr>
@@ -7211,26 +7136,16 @@
                 <w:i/>
                 <w:iCs/>
               </w:rPr>
-              <w:t>(selected by default</w:t>
-            </w:r>
-            <w:proofErr w:type="gramStart"/>
+              <w:t>(selected by default)</w:t>
+            </w:r>
             <w:r>
               <w:rPr>
                 <w:rFonts w:asciiTheme="minorHAnsi" w:hAnsiTheme="minorHAnsi"/>
                 <w:i/>
                 <w:iCs/>
               </w:rPr>
-              <w:t>)</w:t>
-            </w:r>
-            <w:r>
-              <w:rPr>
-                <w:rFonts w:asciiTheme="minorHAnsi" w:hAnsiTheme="minorHAnsi"/>
-                <w:i/>
-                <w:iCs/>
-              </w:rPr>
               <w:t>;</w:t>
             </w:r>
-            <w:proofErr w:type="gramEnd"/>
           </w:p>
           <w:p>
             <w:pPr>
@@ -7589,16 +7504,7 @@
                 <w:bCs/>
                 <w:szCs w:val="20"/>
               </w:rPr>
-              <w:t xml:space="preserve">in </w:t>
-            </w:r>
-            <w:proofErr w:type="gramStart"/>
-            <w:r>
-              <w:rPr>
-                <w:rFonts w:asciiTheme="minorHAnsi" w:hAnsiTheme="minorHAnsi"/>
-                <w:bCs/>
-                <w:szCs w:val="20"/>
-              </w:rPr>
-              <w:t>“</w:t>
+              <w:t>in “</w:t>
             </w:r>
             <w:r>
               <w:rPr>
@@ -7608,7 +7514,6 @@
               </w:rPr>
               <w:t xml:space="preserve"> Employee</w:t>
             </w:r>
-            <w:proofErr w:type="gramEnd"/>
             <w:r>
               <w:rPr>
                 <w:rFonts w:asciiTheme="minorHAnsi" w:hAnsiTheme="minorHAnsi"/>
@@ -7623,25 +7528,7 @@
                 <w:bCs/>
                 <w:szCs w:val="20"/>
               </w:rPr>
-              <w:t xml:space="preserve">:” </w:t>
-            </w:r>
-            <w:proofErr w:type="spellStart"/>
-            <w:r>
-              <w:rPr>
-                <w:rFonts w:asciiTheme="minorHAnsi" w:hAnsiTheme="minorHAnsi"/>
-                <w:bCs/>
-                <w:szCs w:val="20"/>
-              </w:rPr>
-              <w:t>DropDownList</w:t>
-            </w:r>
-            <w:proofErr w:type="spellEnd"/>
-            <w:r>
-              <w:rPr>
-                <w:rFonts w:asciiTheme="minorHAnsi" w:hAnsiTheme="minorHAnsi"/>
-                <w:bCs/>
-                <w:szCs w:val="20"/>
-              </w:rPr>
-              <w:t>;</w:t>
+              <w:t>:” DropDownList;</w:t>
             </w:r>
           </w:p>
         </w:tc>
@@ -7918,25 +7805,7 @@
                 <w:bCs/>
                 <w:szCs w:val="20"/>
               </w:rPr>
-              <w:t xml:space="preserve">:” </w:t>
-            </w:r>
-            <w:proofErr w:type="spellStart"/>
-            <w:r>
-              <w:rPr>
-                <w:rFonts w:asciiTheme="minorHAnsi" w:hAnsiTheme="minorHAnsi"/>
-                <w:bCs/>
-                <w:szCs w:val="20"/>
-              </w:rPr>
-              <w:t>DropDownList</w:t>
-            </w:r>
-            <w:proofErr w:type="spellEnd"/>
-            <w:r>
-              <w:rPr>
-                <w:rFonts w:asciiTheme="minorHAnsi" w:hAnsiTheme="minorHAnsi"/>
-                <w:bCs/>
-                <w:szCs w:val="20"/>
-              </w:rPr>
-              <w:t>;</w:t>
+              <w:t>:” DropDownList;</w:t>
             </w:r>
           </w:p>
         </w:tc>
@@ -8135,28 +8004,8 @@
                 <w:bCs/>
                 <w:szCs w:val="20"/>
               </w:rPr>
-              <w:t xml:space="preserve">Select a reviewer from “Pending Reviewer:” </w:t>
-            </w:r>
-            <w:proofErr w:type="spellStart"/>
-            <w:proofErr w:type="gramStart"/>
-            <w:r>
-              <w:rPr>
-                <w:rFonts w:asciiTheme="minorHAnsi" w:hAnsiTheme="minorHAnsi"/>
-                <w:bCs/>
-                <w:szCs w:val="20"/>
-              </w:rPr>
-              <w:t>DropDownList</w:t>
-            </w:r>
-            <w:proofErr w:type="spellEnd"/>
-            <w:r>
-              <w:rPr>
-                <w:rFonts w:asciiTheme="minorHAnsi" w:hAnsiTheme="minorHAnsi"/>
-                <w:bCs/>
-                <w:szCs w:val="20"/>
-              </w:rPr>
-              <w:t>;</w:t>
-            </w:r>
-            <w:proofErr w:type="gramEnd"/>
+              <w:t>Select a reviewer from “Pending Reviewer:” DropDownList;</w:t>
+            </w:r>
           </w:p>
           <w:p>
             <w:pPr>
@@ -8573,29 +8422,14 @@
               </w:tabs>
               <w:spacing w:before="40" w:after="40"/>
               <w:rPr>
-                <w:ins w:id="47" w:author="Huang, Lili" w:date="2023-03-22T15:38:00Z"/>
-                <w:rFonts w:asciiTheme="minorHAnsi" w:hAnsiTheme="minorHAnsi"/>
-              </w:rPr>
-            </w:pPr>
-            <w:r>
-              <w:rPr>
-                <w:rFonts w:asciiTheme="minorHAnsi" w:hAnsiTheme="minorHAnsi"/>
-              </w:rPr>
-              <w:t xml:space="preserve">“Reason:” </w:t>
-            </w:r>
-            <w:proofErr w:type="spellStart"/>
-            <w:r>
-              <w:rPr>
-                <w:rFonts w:asciiTheme="minorHAnsi" w:hAnsiTheme="minorHAnsi"/>
-              </w:rPr>
-              <w:t>DropDownList</w:t>
-            </w:r>
-            <w:proofErr w:type="spellEnd"/>
-            <w:r>
-              <w:rPr>
-                <w:rFonts w:asciiTheme="minorHAnsi" w:hAnsiTheme="minorHAnsi"/>
-              </w:rPr>
-              <w:t xml:space="preserve"> is populated with all the reasons for the selected </w:t>
+                <w:rFonts w:asciiTheme="minorHAnsi" w:hAnsiTheme="minorHAnsi"/>
+              </w:rPr>
+            </w:pPr>
+            <w:r>
+              <w:rPr>
+                <w:rFonts w:asciiTheme="minorHAnsi" w:hAnsiTheme="minorHAnsi"/>
+              </w:rPr>
+              <w:t xml:space="preserve">“Reason:” DropDownList is populated with all the reasons for the selected </w:t>
             </w:r>
             <w:r>
               <w:rPr>
@@ -8637,206 +8471,103 @@
               </w:tabs>
               <w:spacing w:before="40" w:after="40"/>
               <w:rPr>
-                <w:ins w:id="48" w:author="Huang, Lili" w:date="2023-03-22T15:38:00Z"/>
-                <w:rFonts w:asciiTheme="minorHAnsi" w:hAnsiTheme="minorHAnsi"/>
-              </w:rPr>
-            </w:pPr>
-          </w:p>
-          <w:p>
-            <w:pPr>
-              <w:pStyle w:val="Header"/>
-              <w:tabs>
-                <w:tab w:val="clear" w:pos="4320"/>
-                <w:tab w:val="clear" w:pos="8640"/>
-              </w:tabs>
-              <w:spacing w:before="40" w:after="40"/>
-              <w:rPr>
-                <w:rFonts w:asciiTheme="minorHAnsi" w:hAnsiTheme="minorHAnsi"/>
-              </w:rPr>
-            </w:pPr>
-            <w:ins w:id="49" w:author="Huang, Lili" w:date="2023-03-22T15:38:00Z">
-              <w:r>
-                <w:rPr>
-                  <w:rFonts w:asciiTheme="minorHAnsi" w:hAnsiTheme="minorHAnsi"/>
-                </w:rPr>
-                <w:t xml:space="preserve">“Site:” </w:t>
-              </w:r>
-              <w:proofErr w:type="spellStart"/>
-              <w:r>
-                <w:rPr>
-                  <w:rFonts w:asciiTheme="minorHAnsi" w:hAnsiTheme="minorHAnsi"/>
-                </w:rPr>
-                <w:t>DropDownlist</w:t>
-              </w:r>
-              <w:proofErr w:type="spellEnd"/>
-              <w:r>
-                <w:rPr>
-                  <w:rFonts w:asciiTheme="minorHAnsi" w:hAnsiTheme="minorHAnsi"/>
-                </w:rPr>
-                <w:t xml:space="preserve"> is populated with all active sites default to the current reviewer’s site.</w:t>
-              </w:r>
-            </w:ins>
-          </w:p>
-          <w:p>
-            <w:pPr>
-              <w:pStyle w:val="Header"/>
-              <w:tabs>
-                <w:tab w:val="clear" w:pos="4320"/>
-                <w:tab w:val="clear" w:pos="8640"/>
-              </w:tabs>
-              <w:spacing w:before="40" w:after="40"/>
-              <w:rPr>
-                <w:rFonts w:asciiTheme="minorHAnsi" w:hAnsiTheme="minorHAnsi"/>
-              </w:rPr>
-            </w:pPr>
-          </w:p>
-          <w:p>
-            <w:pPr>
-              <w:pStyle w:val="Header"/>
-              <w:tabs>
-                <w:tab w:val="clear" w:pos="4320"/>
-                <w:tab w:val="clear" w:pos="8640"/>
-              </w:tabs>
-              <w:spacing w:before="40" w:after="40"/>
-              <w:rPr>
-                <w:rFonts w:asciiTheme="minorHAnsi" w:hAnsiTheme="minorHAnsi"/>
-              </w:rPr>
-            </w:pPr>
-            <w:r>
-              <w:rPr>
-                <w:rFonts w:asciiTheme="minorHAnsi" w:hAnsiTheme="minorHAnsi"/>
-              </w:rPr>
-              <w:t xml:space="preserve">“Reassign To:” </w:t>
-            </w:r>
-            <w:proofErr w:type="spellStart"/>
-            <w:r>
-              <w:rPr>
-                <w:rFonts w:asciiTheme="minorHAnsi" w:hAnsiTheme="minorHAnsi"/>
-              </w:rPr>
-              <w:t>DropDownList</w:t>
-            </w:r>
-            <w:proofErr w:type="spellEnd"/>
-            <w:r>
-              <w:rPr>
-                <w:rFonts w:asciiTheme="minorHAnsi" w:hAnsiTheme="minorHAnsi"/>
-              </w:rPr>
-              <w:t xml:space="preserve"> is populated with all the reviewers from the </w:t>
-            </w:r>
-            <w:del w:id="50" w:author="Huang, Lili" w:date="2023-03-22T15:38:00Z">
-              <w:r>
-                <w:rPr>
-                  <w:rFonts w:asciiTheme="minorHAnsi" w:hAnsiTheme="minorHAnsi"/>
-                </w:rPr>
-                <w:delText xml:space="preserve">same </w:delText>
-              </w:r>
-            </w:del>
-            <w:ins w:id="51" w:author="Huang, Lili" w:date="2023-03-22T15:38:00Z">
-              <w:r>
-                <w:rPr>
-                  <w:rFonts w:asciiTheme="minorHAnsi" w:hAnsiTheme="minorHAnsi"/>
-                </w:rPr>
-                <w:t xml:space="preserve">selected </w:t>
-              </w:r>
-            </w:ins>
-            <w:r>
-              <w:rPr>
-                <w:rFonts w:asciiTheme="minorHAnsi" w:hAnsiTheme="minorHAnsi"/>
-              </w:rPr>
-              <w:t>site</w:t>
-            </w:r>
-            <w:del w:id="52" w:author="Huang, Lili" w:date="2023-03-22T15:45:00Z">
-              <w:r>
-                <w:rPr>
-                  <w:rFonts w:asciiTheme="minorHAnsi" w:hAnsiTheme="minorHAnsi"/>
-                </w:rPr>
-                <w:delText xml:space="preserve"> </w:delText>
-              </w:r>
-            </w:del>
-            <w:del w:id="53" w:author="Huang, Lili" w:date="2023-03-22T15:38:00Z">
-              <w:r>
-                <w:rPr>
-                  <w:rFonts w:asciiTheme="minorHAnsi" w:hAnsiTheme="minorHAnsi"/>
-                </w:rPr>
-                <w:delText xml:space="preserve">as the original reviewer for the selected </w:delText>
-              </w:r>
-              <w:r>
-                <w:rPr>
-                  <w:rFonts w:asciiTheme="minorHAnsi" w:hAnsiTheme="minorHAnsi"/>
-                </w:rPr>
-                <w:delText xml:space="preserve">employee </w:delText>
-              </w:r>
-              <w:r>
-                <w:rPr>
-                  <w:rFonts w:asciiTheme="minorHAnsi" w:hAnsiTheme="minorHAnsi"/>
-                </w:rPr>
-                <w:delText xml:space="preserve">level </w:delText>
-              </w:r>
-              <w:r>
-                <w:rPr>
-                  <w:rFonts w:asciiTheme="minorHAnsi" w:hAnsiTheme="minorHAnsi"/>
-                </w:rPr>
-                <w:delText>and St</w:delText>
-              </w:r>
-            </w:del>
-            <w:del w:id="54" w:author="Huang, Lili" w:date="2023-03-22T15:39:00Z">
-              <w:r>
-                <w:rPr>
-                  <w:rFonts w:asciiTheme="minorHAnsi" w:hAnsiTheme="minorHAnsi"/>
-                </w:rPr>
-                <w:delText>atus</w:delText>
-              </w:r>
-            </w:del>
-            <w:r>
-              <w:rPr>
-                <w:rFonts w:asciiTheme="minorHAnsi" w:hAnsiTheme="minorHAnsi"/>
-              </w:rPr>
-              <w:t>.</w:t>
-            </w:r>
-          </w:p>
-          <w:p>
-            <w:pPr>
-              <w:pStyle w:val="Header"/>
-              <w:tabs>
-                <w:tab w:val="clear" w:pos="4320"/>
-                <w:tab w:val="clear" w:pos="8640"/>
-              </w:tabs>
-              <w:spacing w:before="40" w:after="40"/>
-              <w:rPr>
-                <w:rFonts w:asciiTheme="minorHAnsi" w:hAnsiTheme="minorHAnsi"/>
-              </w:rPr>
-            </w:pPr>
-          </w:p>
-          <w:p>
-            <w:pPr>
-              <w:pStyle w:val="Header"/>
-              <w:tabs>
-                <w:tab w:val="clear" w:pos="4320"/>
-                <w:tab w:val="clear" w:pos="8640"/>
-              </w:tabs>
-              <w:spacing w:before="40" w:after="40"/>
-              <w:rPr>
-                <w:rFonts w:asciiTheme="minorHAnsi" w:hAnsiTheme="minorHAnsi"/>
-              </w:rPr>
-            </w:pPr>
-            <w:r>
-              <w:rPr>
-                <w:rFonts w:asciiTheme="minorHAnsi" w:hAnsiTheme="minorHAnsi"/>
-              </w:rPr>
-              <w:t xml:space="preserve">“Comment:” </w:t>
-            </w:r>
-            <w:proofErr w:type="spellStart"/>
-            <w:r>
-              <w:rPr>
-                <w:rFonts w:asciiTheme="minorHAnsi" w:hAnsiTheme="minorHAnsi"/>
-              </w:rPr>
-              <w:t>textarea</w:t>
-            </w:r>
-            <w:proofErr w:type="spellEnd"/>
-            <w:r>
-              <w:rPr>
-                <w:rFonts w:asciiTheme="minorHAnsi" w:hAnsiTheme="minorHAnsi"/>
-              </w:rPr>
-              <w:t xml:space="preserve"> displays empty.</w:t>
+                <w:rFonts w:asciiTheme="minorHAnsi" w:hAnsiTheme="minorHAnsi"/>
+              </w:rPr>
+            </w:pPr>
+          </w:p>
+          <w:p>
+            <w:pPr>
+              <w:pStyle w:val="Header"/>
+              <w:tabs>
+                <w:tab w:val="clear" w:pos="4320"/>
+                <w:tab w:val="clear" w:pos="8640"/>
+              </w:tabs>
+              <w:spacing w:before="40" w:after="40"/>
+              <w:rPr>
+                <w:rFonts w:asciiTheme="minorHAnsi" w:hAnsiTheme="minorHAnsi"/>
+              </w:rPr>
+            </w:pPr>
+            <w:r>
+              <w:rPr>
+                <w:rFonts w:asciiTheme="minorHAnsi" w:hAnsiTheme="minorHAnsi"/>
+              </w:rPr>
+              <w:t>“Site:” DropDownlist is populated with all active sites default to the current reviewer’s site.</w:t>
+            </w:r>
+          </w:p>
+          <w:p>
+            <w:pPr>
+              <w:pStyle w:val="Header"/>
+              <w:tabs>
+                <w:tab w:val="clear" w:pos="4320"/>
+                <w:tab w:val="clear" w:pos="8640"/>
+              </w:tabs>
+              <w:spacing w:before="40" w:after="40"/>
+              <w:rPr>
+                <w:rFonts w:asciiTheme="minorHAnsi" w:hAnsiTheme="minorHAnsi"/>
+              </w:rPr>
+            </w:pPr>
+          </w:p>
+          <w:p>
+            <w:pPr>
+              <w:pStyle w:val="Header"/>
+              <w:tabs>
+                <w:tab w:val="clear" w:pos="4320"/>
+                <w:tab w:val="clear" w:pos="8640"/>
+              </w:tabs>
+              <w:spacing w:before="40" w:after="40"/>
+              <w:rPr>
+                <w:rFonts w:asciiTheme="minorHAnsi" w:hAnsiTheme="minorHAnsi"/>
+              </w:rPr>
+            </w:pPr>
+            <w:r>
+              <w:rPr>
+                <w:rFonts w:asciiTheme="minorHAnsi" w:hAnsiTheme="minorHAnsi"/>
+              </w:rPr>
+              <w:t xml:space="preserve">“Reassign To:” DropDownList is populated with all the reviewers from the </w:t>
+            </w:r>
+            <w:r>
+              <w:rPr>
+                <w:rFonts w:asciiTheme="minorHAnsi" w:hAnsiTheme="minorHAnsi"/>
+              </w:rPr>
+              <w:t xml:space="preserve">selected </w:t>
+            </w:r>
+            <w:r>
+              <w:rPr>
+                <w:rFonts w:asciiTheme="minorHAnsi" w:hAnsiTheme="minorHAnsi"/>
+              </w:rPr>
+              <w:t>site.</w:t>
+            </w:r>
+          </w:p>
+          <w:p>
+            <w:pPr>
+              <w:pStyle w:val="Header"/>
+              <w:tabs>
+                <w:tab w:val="clear" w:pos="4320"/>
+                <w:tab w:val="clear" w:pos="8640"/>
+              </w:tabs>
+              <w:spacing w:before="40" w:after="40"/>
+              <w:rPr>
+                <w:rFonts w:asciiTheme="minorHAnsi" w:hAnsiTheme="minorHAnsi"/>
+              </w:rPr>
+            </w:pPr>
+          </w:p>
+          <w:p>
+            <w:pPr>
+              <w:pStyle w:val="Header"/>
+              <w:tabs>
+                <w:tab w:val="clear" w:pos="4320"/>
+                <w:tab w:val="clear" w:pos="8640"/>
+              </w:tabs>
+              <w:spacing w:before="40" w:after="40"/>
+              <w:rPr>
+                <w:rFonts w:asciiTheme="minorHAnsi" w:hAnsiTheme="minorHAnsi"/>
+              </w:rPr>
+            </w:pPr>
+            <w:r>
+              <w:rPr>
+                <w:rFonts w:asciiTheme="minorHAnsi" w:hAnsiTheme="minorHAnsi"/>
+              </w:rPr>
+              <w:t>“Comment:” textarea displays empty.</w:t>
             </w:r>
           </w:p>
         </w:tc>
@@ -8878,215 +8609,6 @@
               </w:tabs>
               <w:spacing w:before="40" w:after="40"/>
               <w:rPr>
-                <w:i/>
-              </w:rPr>
-            </w:pPr>
-          </w:p>
-        </w:tc>
-      </w:tr>
-      <w:tr>
-        <w:trPr>
-          <w:cantSplit/>
-          <w:ins w:id="55" w:author="Huang, Lili" w:date="2023-03-22T15:40:00Z"/>
-        </w:trPr>
-        <w:tc>
-          <w:tcPr>
-            <w:tcW w:w="900" w:type="dxa"/>
-          </w:tcPr>
-          <w:p>
-            <w:pPr>
-              <w:pStyle w:val="Header"/>
-              <w:tabs>
-                <w:tab w:val="clear" w:pos="4320"/>
-                <w:tab w:val="clear" w:pos="8640"/>
-              </w:tabs>
-              <w:overflowPunct/>
-              <w:autoSpaceDE/>
-              <w:autoSpaceDN/>
-              <w:adjustRightInd/>
-              <w:spacing w:before="40" w:after="40"/>
-              <w:jc w:val="center"/>
-              <w:textAlignment w:val="auto"/>
-              <w:rPr>
-                <w:ins w:id="56" w:author="Huang, Lili" w:date="2023-03-22T15:40:00Z"/>
-                <w:i/>
-              </w:rPr>
-              <w:pPrChange w:id="57" w:author="Huang, Lili" w:date="2023-03-22T15:40:00Z">
-                <w:pPr>
-                  <w:pStyle w:val="Header"/>
-                  <w:numPr>
-                    <w:numId w:val="3"/>
-                  </w:numPr>
-                  <w:tabs>
-                    <w:tab w:val="clear" w:pos="4320"/>
-                    <w:tab w:val="clear" w:pos="8640"/>
-                    <w:tab w:val="num" w:pos="720"/>
-                  </w:tabs>
-                  <w:overflowPunct/>
-                  <w:autoSpaceDE/>
-                  <w:autoSpaceDN/>
-                  <w:adjustRightInd/>
-                  <w:spacing w:before="40" w:after="40"/>
-                  <w:ind w:left="720" w:hanging="360"/>
-                  <w:jc w:val="both"/>
-                  <w:textAlignment w:val="auto"/>
-                </w:pPr>
-              </w:pPrChange>
-            </w:pPr>
-            <w:ins w:id="58" w:author="Huang, Lili" w:date="2023-03-22T15:40:00Z">
-              <w:r>
-                <w:rPr>
-                  <w:i/>
-                </w:rPr>
-                <w:t>6.1</w:t>
-              </w:r>
-            </w:ins>
-          </w:p>
-        </w:tc>
-        <w:tc>
-          <w:tcPr>
-            <w:tcW w:w="3960" w:type="dxa"/>
-          </w:tcPr>
-          <w:p>
-            <w:pPr>
-              <w:pStyle w:val="CSETableText"/>
-              <w:ind w:left="159"/>
-              <w:rPr>
-                <w:ins w:id="59" w:author="Huang, Lili" w:date="2023-03-22T15:40:00Z"/>
-                <w:rFonts w:asciiTheme="minorHAnsi" w:hAnsiTheme="minorHAnsi"/>
-                <w:bCs/>
-                <w:szCs w:val="20"/>
-              </w:rPr>
-            </w:pPr>
-            <w:ins w:id="60" w:author="Huang, Lili" w:date="2023-03-22T15:40:00Z">
-              <w:r>
-                <w:rPr>
-                  <w:rFonts w:asciiTheme="minorHAnsi" w:hAnsiTheme="minorHAnsi"/>
-                  <w:bCs/>
-                  <w:szCs w:val="20"/>
-                </w:rPr>
-                <w:t>Continue with Test#6:</w:t>
-              </w:r>
-            </w:ins>
-          </w:p>
-          <w:p>
-            <w:pPr>
-              <w:pStyle w:val="CSETableText"/>
-              <w:ind w:left="159"/>
-              <w:rPr>
-                <w:ins w:id="61" w:author="Huang, Lili" w:date="2023-03-22T15:40:00Z"/>
-                <w:rFonts w:asciiTheme="minorHAnsi" w:hAnsiTheme="minorHAnsi"/>
-                <w:bCs/>
-                <w:szCs w:val="20"/>
-              </w:rPr>
-            </w:pPr>
-            <w:ins w:id="62" w:author="Huang, Lili" w:date="2023-03-22T15:40:00Z">
-              <w:r>
-                <w:rPr>
-                  <w:rFonts w:asciiTheme="minorHAnsi" w:hAnsiTheme="minorHAnsi"/>
-                  <w:bCs/>
-                  <w:szCs w:val="20"/>
-                </w:rPr>
-                <w:t>Select</w:t>
-              </w:r>
-            </w:ins>
-            <w:ins w:id="63" w:author="Huang, Lili" w:date="2023-03-22T15:41:00Z">
-              <w:r>
-                <w:rPr>
-                  <w:rFonts w:asciiTheme="minorHAnsi" w:hAnsiTheme="minorHAnsi"/>
-                  <w:bCs/>
-                  <w:szCs w:val="20"/>
-                </w:rPr>
-                <w:t xml:space="preserve"> a site other than the current reviewer’s site.</w:t>
-              </w:r>
-            </w:ins>
-          </w:p>
-        </w:tc>
-        <w:tc>
-          <w:tcPr>
-            <w:tcW w:w="4500" w:type="dxa"/>
-          </w:tcPr>
-          <w:p>
-            <w:pPr>
-              <w:pStyle w:val="Header"/>
-              <w:tabs>
-                <w:tab w:val="clear" w:pos="4320"/>
-                <w:tab w:val="clear" w:pos="8640"/>
-              </w:tabs>
-              <w:spacing w:before="40" w:after="40"/>
-              <w:rPr>
-                <w:ins w:id="64" w:author="Huang, Lili" w:date="2023-03-22T15:40:00Z"/>
-                <w:rFonts w:asciiTheme="minorHAnsi" w:hAnsiTheme="minorHAnsi"/>
-              </w:rPr>
-            </w:pPr>
-            <w:ins w:id="65" w:author="Huang, Lili" w:date="2023-03-22T15:41:00Z">
-              <w:r>
-                <w:rPr>
-                  <w:rFonts w:asciiTheme="minorHAnsi" w:hAnsiTheme="minorHAnsi"/>
-                </w:rPr>
-                <w:t xml:space="preserve">“Reassign To:” </w:t>
-              </w:r>
-            </w:ins>
-            <w:proofErr w:type="spellStart"/>
-            <w:ins w:id="66" w:author="Huang, Lili" w:date="2023-03-22T15:45:00Z">
-              <w:r>
-                <w:rPr>
-                  <w:rFonts w:asciiTheme="minorHAnsi" w:hAnsiTheme="minorHAnsi"/>
-                </w:rPr>
-                <w:t>Dropdownlist</w:t>
-              </w:r>
-              <w:proofErr w:type="spellEnd"/>
-              <w:r>
-                <w:rPr>
-                  <w:rFonts w:asciiTheme="minorHAnsi" w:hAnsiTheme="minorHAnsi"/>
-                </w:rPr>
-                <w:t xml:space="preserve"> is populated with all the reviewers from the selected site.</w:t>
-              </w:r>
-            </w:ins>
-          </w:p>
-        </w:tc>
-        <w:tc>
-          <w:tcPr>
-            <w:tcW w:w="1260" w:type="dxa"/>
-          </w:tcPr>
-          <w:p>
-            <w:pPr>
-              <w:pStyle w:val="Header"/>
-              <w:tabs>
-                <w:tab w:val="clear" w:pos="4320"/>
-                <w:tab w:val="clear" w:pos="8640"/>
-              </w:tabs>
-              <w:spacing w:before="40" w:after="40"/>
-              <w:jc w:val="center"/>
-              <w:rPr>
-                <w:ins w:id="67" w:author="Huang, Lili" w:date="2023-03-22T15:40:00Z"/>
-                <w:i/>
-              </w:rPr>
-            </w:pPr>
-            <w:ins w:id="68" w:author="Huang, Lili" w:date="2023-03-22T15:45:00Z">
-              <w:r>
-                <w:rPr>
-                  <w:i/>
-                </w:rPr>
-                <w:t>P</w:t>
-              </w:r>
-            </w:ins>
-          </w:p>
-        </w:tc>
-        <w:tc>
-          <w:tcPr>
-            <w:tcW w:w="2880" w:type="dxa"/>
-          </w:tcPr>
-          <w:p>
-            <w:pPr>
-              <w:pStyle w:val="Header"/>
-              <w:tabs>
-                <w:tab w:val="clear" w:pos="4320"/>
-                <w:tab w:val="clear" w:pos="8640"/>
-              </w:tabs>
-              <w:spacing w:before="40" w:after="40"/>
-              <w:rPr>
-                <w:ins w:id="69" w:author="Huang, Lili" w:date="2023-03-22T15:40:00Z"/>
                 <w:i/>
               </w:rPr>
             </w:pPr>
@@ -9104,10 +8626,6 @@
           <w:p>
             <w:pPr>
               <w:pStyle w:val="Header"/>
-              <w:numPr>
-                <w:ilvl w:val="0"/>
-                <w:numId w:val="3"/>
-              </w:numPr>
               <w:tabs>
                 <w:tab w:val="clear" w:pos="4320"/>
                 <w:tab w:val="clear" w:pos="8640"/>
@@ -9117,12 +8635,18 @@
               <w:autoSpaceDN/>
               <w:adjustRightInd/>
               <w:spacing w:before="40" w:after="40"/>
-              <w:jc w:val="both"/>
+              <w:jc w:val="center"/>
               <w:textAlignment w:val="auto"/>
               <w:rPr>
                 <w:i/>
               </w:rPr>
             </w:pPr>
+            <w:r>
+              <w:rPr>
+                <w:i/>
+              </w:rPr>
+              <w:t>6.1</w:t>
+            </w:r>
           </w:p>
         </w:tc>
         <w:tc>
@@ -9145,272 +8669,26 @@
                 <w:bCs/>
                 <w:szCs w:val="20"/>
               </w:rPr>
-              <w:t>Continue with test#</w:t>
-            </w:r>
-            <w:r>
-              <w:rPr>
-                <w:rFonts w:asciiTheme="minorHAnsi" w:hAnsiTheme="minorHAnsi"/>
-                <w:bCs/>
-                <w:szCs w:val="20"/>
-              </w:rPr>
-              <w:t>6</w:t>
-            </w:r>
-            <w:r>
-              <w:rPr>
-                <w:rFonts w:asciiTheme="minorHAnsi" w:hAnsiTheme="minorHAnsi"/>
-                <w:bCs/>
-                <w:szCs w:val="20"/>
-              </w:rPr>
-              <w:t>:</w:t>
+              <w:t>Continue with Test#6:</w:t>
             </w:r>
           </w:p>
           <w:p>
             <w:pPr>
               <w:pStyle w:val="CSETableText"/>
-              <w:rPr>
-                <w:ins w:id="70" w:author="Huang, Lili" w:date="2023-03-22T15:39:00Z"/>
-                <w:rFonts w:asciiTheme="minorHAnsi" w:hAnsiTheme="minorHAnsi"/>
-                <w:bCs/>
-                <w:szCs w:val="20"/>
-              </w:rPr>
-            </w:pPr>
-            <w:r>
-              <w:rPr>
-                <w:rFonts w:asciiTheme="minorHAnsi" w:hAnsiTheme="minorHAnsi"/>
-                <w:bCs/>
-                <w:szCs w:val="20"/>
-              </w:rPr>
-              <w:t xml:space="preserve">   Select a reason other than “</w:t>
-            </w:r>
-            <w:proofErr w:type="gramStart"/>
-            <w:r>
-              <w:rPr>
-                <w:rFonts w:asciiTheme="minorHAnsi" w:hAnsiTheme="minorHAnsi"/>
-                <w:bCs/>
-                <w:szCs w:val="20"/>
-              </w:rPr>
-              <w:t xml:space="preserve">Other”  </w:t>
-            </w:r>
-            <w:r>
-              <w:rPr>
-                <w:rFonts w:asciiTheme="minorHAnsi" w:hAnsiTheme="minorHAnsi"/>
-                <w:bCs/>
-                <w:szCs w:val="20"/>
-              </w:rPr>
-              <w:t>in</w:t>
-            </w:r>
-            <w:proofErr w:type="gramEnd"/>
-            <w:r>
-              <w:rPr>
-                <w:rFonts w:asciiTheme="minorHAnsi" w:hAnsiTheme="minorHAnsi"/>
-                <w:bCs/>
-                <w:szCs w:val="20"/>
-              </w:rPr>
-              <w:t xml:space="preserve"> “Reason:”  </w:t>
-            </w:r>
-            <w:proofErr w:type="spellStart"/>
-            <w:r>
-              <w:rPr>
-                <w:rFonts w:asciiTheme="minorHAnsi" w:hAnsiTheme="minorHAnsi"/>
-                <w:bCs/>
-                <w:szCs w:val="20"/>
-              </w:rPr>
-              <w:t>DropDownList</w:t>
-            </w:r>
-            <w:proofErr w:type="spellEnd"/>
-            <w:r>
-              <w:rPr>
-                <w:rFonts w:asciiTheme="minorHAnsi" w:hAnsiTheme="minorHAnsi"/>
-                <w:bCs/>
-                <w:szCs w:val="20"/>
-              </w:rPr>
-              <w:t>;</w:t>
-            </w:r>
-          </w:p>
-          <w:p>
-            <w:pPr>
-              <w:pStyle w:val="CSETableText"/>
-              <w:rPr>
-                <w:rFonts w:asciiTheme="minorHAnsi" w:hAnsiTheme="minorHAnsi"/>
-                <w:bCs/>
-                <w:szCs w:val="20"/>
-              </w:rPr>
-            </w:pPr>
-            <w:ins w:id="71" w:author="Huang, Lili" w:date="2023-03-22T15:39:00Z">
-              <w:r>
-                <w:rPr>
-                  <w:rFonts w:asciiTheme="minorHAnsi" w:hAnsiTheme="minorHAnsi"/>
-                  <w:bCs/>
-                  <w:szCs w:val="20"/>
-                </w:rPr>
-                <w:t xml:space="preserve">   Select a site</w:t>
-              </w:r>
-            </w:ins>
-            <w:ins w:id="72" w:author="Huang, Lili" w:date="2023-03-22T15:45:00Z">
-              <w:r>
-                <w:rPr>
-                  <w:rFonts w:asciiTheme="minorHAnsi" w:hAnsiTheme="minorHAnsi"/>
-                  <w:bCs/>
-                  <w:szCs w:val="20"/>
-                </w:rPr>
-                <w:t xml:space="preserve"> or </w:t>
-              </w:r>
-            </w:ins>
-            <w:ins w:id="73" w:author="Huang, Lili" w:date="2023-03-22T15:46:00Z">
-              <w:r>
-                <w:rPr>
-                  <w:rFonts w:asciiTheme="minorHAnsi" w:hAnsiTheme="minorHAnsi"/>
-                  <w:bCs/>
-                  <w:szCs w:val="20"/>
-                </w:rPr>
-                <w:t>“All</w:t>
-              </w:r>
-              <w:proofErr w:type="gramStart"/>
-              <w:r>
-                <w:rPr>
-                  <w:rFonts w:asciiTheme="minorHAnsi" w:hAnsiTheme="minorHAnsi"/>
-                  <w:bCs/>
-                  <w:szCs w:val="20"/>
-                </w:rPr>
-                <w:t>”</w:t>
-              </w:r>
-            </w:ins>
-            <w:ins w:id="74" w:author="Huang, Lili" w:date="2023-03-22T15:39:00Z">
-              <w:r>
-                <w:rPr>
-                  <w:rFonts w:asciiTheme="minorHAnsi" w:hAnsiTheme="minorHAnsi"/>
-                  <w:bCs/>
-                  <w:szCs w:val="20"/>
-                </w:rPr>
-                <w:t>;</w:t>
-              </w:r>
-            </w:ins>
-            <w:proofErr w:type="gramEnd"/>
-          </w:p>
-          <w:p>
-            <w:pPr>
-              <w:pStyle w:val="CSETableText"/>
-              <w:rPr>
-                <w:rFonts w:asciiTheme="minorHAnsi" w:hAnsiTheme="minorHAnsi"/>
-                <w:bCs/>
-                <w:szCs w:val="20"/>
-              </w:rPr>
-            </w:pPr>
-            <w:r>
-              <w:rPr>
-                <w:rFonts w:asciiTheme="minorHAnsi" w:hAnsiTheme="minorHAnsi"/>
-                <w:bCs/>
-                <w:szCs w:val="20"/>
-              </w:rPr>
-              <w:t xml:space="preserve">   Select a reviewer in the </w:t>
-            </w:r>
-            <w:r>
-              <w:rPr>
-                <w:rFonts w:asciiTheme="minorHAnsi" w:hAnsiTheme="minorHAnsi"/>
-                <w:bCs/>
-                <w:szCs w:val="20"/>
-              </w:rPr>
-              <w:t>“Reassign To:”</w:t>
-            </w:r>
-            <w:r>
-              <w:rPr>
-                <w:rFonts w:asciiTheme="minorHAnsi" w:hAnsiTheme="minorHAnsi"/>
-                <w:bCs/>
-                <w:szCs w:val="20"/>
-              </w:rPr>
-              <w:t xml:space="preserve"> </w:t>
-            </w:r>
-            <w:proofErr w:type="spellStart"/>
-            <w:proofErr w:type="gramStart"/>
-            <w:r>
-              <w:rPr>
-                <w:rFonts w:asciiTheme="minorHAnsi" w:hAnsiTheme="minorHAnsi"/>
-                <w:bCs/>
-                <w:szCs w:val="20"/>
-              </w:rPr>
-              <w:t>DropDownList</w:t>
-            </w:r>
-            <w:proofErr w:type="spellEnd"/>
-            <w:r>
-              <w:rPr>
-                <w:rFonts w:asciiTheme="minorHAnsi" w:hAnsiTheme="minorHAnsi"/>
-                <w:bCs/>
-                <w:szCs w:val="20"/>
-              </w:rPr>
-              <w:t>;</w:t>
-            </w:r>
-            <w:proofErr w:type="gramEnd"/>
-          </w:p>
-          <w:p>
-            <w:pPr>
-              <w:pStyle w:val="CSETableText"/>
-              <w:rPr>
-                <w:rFonts w:asciiTheme="minorHAnsi" w:hAnsiTheme="minorHAnsi"/>
-                <w:bCs/>
-                <w:szCs w:val="20"/>
-              </w:rPr>
-            </w:pPr>
-            <w:r>
-              <w:rPr>
-                <w:rFonts w:asciiTheme="minorHAnsi" w:hAnsiTheme="minorHAnsi"/>
-                <w:bCs/>
-                <w:szCs w:val="20"/>
-              </w:rPr>
-              <w:t xml:space="preserve">   Enter a comment in the “Comment:” </w:t>
-            </w:r>
-            <w:proofErr w:type="spellStart"/>
-            <w:proofErr w:type="gramStart"/>
-            <w:r>
-              <w:rPr>
-                <w:rFonts w:asciiTheme="minorHAnsi" w:hAnsiTheme="minorHAnsi"/>
-                <w:bCs/>
-                <w:szCs w:val="20"/>
-              </w:rPr>
-              <w:t>textarea</w:t>
-            </w:r>
-            <w:proofErr w:type="spellEnd"/>
-            <w:r>
-              <w:rPr>
-                <w:rFonts w:asciiTheme="minorHAnsi" w:hAnsiTheme="minorHAnsi"/>
-                <w:bCs/>
-                <w:szCs w:val="20"/>
-              </w:rPr>
-              <w:t>;</w:t>
-            </w:r>
-            <w:proofErr w:type="gramEnd"/>
-          </w:p>
-          <w:p>
-            <w:pPr>
-              <w:pStyle w:val="CSETableText"/>
-              <w:rPr>
-                <w:rFonts w:asciiTheme="minorHAnsi" w:hAnsiTheme="minorHAnsi"/>
-                <w:bCs/>
-                <w:szCs w:val="20"/>
-              </w:rPr>
-            </w:pPr>
-            <w:r>
-              <w:rPr>
-                <w:rFonts w:asciiTheme="minorHAnsi" w:hAnsiTheme="minorHAnsi"/>
-                <w:bCs/>
-                <w:szCs w:val="20"/>
-              </w:rPr>
-              <w:t xml:space="preserve">   Click “</w:t>
-            </w:r>
-            <w:r>
-              <w:rPr>
-                <w:rFonts w:asciiTheme="minorHAnsi" w:hAnsiTheme="minorHAnsi"/>
-                <w:bCs/>
-                <w:szCs w:val="20"/>
-              </w:rPr>
-              <w:t>Reassign</w:t>
-            </w:r>
-            <w:r>
-              <w:rPr>
-                <w:rFonts w:asciiTheme="minorHAnsi" w:hAnsiTheme="minorHAnsi"/>
-                <w:bCs/>
-                <w:szCs w:val="20"/>
-              </w:rPr>
-              <w:t>” button on the Modal Dialog.</w:t>
+              <w:ind w:left="159"/>
+              <w:rPr>
+                <w:rFonts w:asciiTheme="minorHAnsi" w:hAnsiTheme="minorHAnsi"/>
+                <w:bCs/>
+                <w:szCs w:val="20"/>
+              </w:rPr>
+            </w:pPr>
+            <w:r>
+              <w:rPr>
+                <w:rFonts w:asciiTheme="minorHAnsi" w:hAnsiTheme="minorHAnsi"/>
+                <w:bCs/>
+                <w:szCs w:val="20"/>
+              </w:rPr>
+              <w:t>Select a site other than the current reviewer’s site.</w:t>
             </w:r>
           </w:p>
         </w:tc>
@@ -9434,172 +8712,7 @@
               <w:rPr>
                 <w:rFonts w:asciiTheme="minorHAnsi" w:hAnsiTheme="minorHAnsi"/>
               </w:rPr>
-              <w:t>“</w:t>
-            </w:r>
-            <w:r>
-              <w:rPr>
-                <w:rFonts w:asciiTheme="minorHAnsi" w:hAnsiTheme="minorHAnsi"/>
-                <w:bCs/>
-              </w:rPr>
-              <w:t>Reassign</w:t>
-            </w:r>
-            <w:r>
-              <w:rPr>
-                <w:rFonts w:asciiTheme="minorHAnsi" w:hAnsiTheme="minorHAnsi"/>
-              </w:rPr>
-              <w:t xml:space="preserve"> </w:t>
-            </w:r>
-            <w:r>
-              <w:rPr>
-                <w:rFonts w:asciiTheme="minorHAnsi" w:hAnsiTheme="minorHAnsi"/>
-              </w:rPr>
-              <w:t>Employee Logs” Modal Dialog Closes.</w:t>
-            </w:r>
-          </w:p>
-          <w:p>
-            <w:pPr>
-              <w:pStyle w:val="Header"/>
-              <w:tabs>
-                <w:tab w:val="clear" w:pos="4320"/>
-                <w:tab w:val="clear" w:pos="8640"/>
-              </w:tabs>
-              <w:spacing w:before="40" w:after="40"/>
-              <w:rPr>
-                <w:rFonts w:asciiTheme="minorHAnsi" w:hAnsiTheme="minorHAnsi"/>
-              </w:rPr>
-            </w:pPr>
-          </w:p>
-          <w:p>
-            <w:pPr>
-              <w:pStyle w:val="Header"/>
-              <w:tabs>
-                <w:tab w:val="clear" w:pos="4320"/>
-                <w:tab w:val="clear" w:pos="8640"/>
-              </w:tabs>
-              <w:spacing w:before="40" w:after="40"/>
-              <w:rPr>
-                <w:rFonts w:asciiTheme="minorHAnsi" w:hAnsiTheme="minorHAnsi"/>
-              </w:rPr>
-            </w:pPr>
-            <w:r>
-              <w:rPr>
-                <w:rFonts w:asciiTheme="minorHAnsi" w:hAnsiTheme="minorHAnsi"/>
-              </w:rPr>
-              <w:t xml:space="preserve">“The selected logs have been successfully </w:t>
-            </w:r>
-            <w:r>
-              <w:rPr>
-                <w:rFonts w:asciiTheme="minorHAnsi" w:hAnsiTheme="minorHAnsi"/>
-              </w:rPr>
-              <w:t>reassigned</w:t>
-            </w:r>
-            <w:r>
-              <w:rPr>
-                <w:rFonts w:asciiTheme="minorHAnsi" w:hAnsiTheme="minorHAnsi"/>
-              </w:rPr>
-              <w:t xml:space="preserve">.” message displays for 2 seconds above the Search Result, then disappears with the Search Result.  </w:t>
-            </w:r>
-          </w:p>
-          <w:p>
-            <w:pPr>
-              <w:pStyle w:val="Header"/>
-              <w:tabs>
-                <w:tab w:val="clear" w:pos="4320"/>
-                <w:tab w:val="clear" w:pos="8640"/>
-              </w:tabs>
-              <w:spacing w:before="40" w:after="40"/>
-              <w:rPr>
-                <w:rFonts w:asciiTheme="minorHAnsi" w:hAnsiTheme="minorHAnsi"/>
-              </w:rPr>
-            </w:pPr>
-          </w:p>
-          <w:p>
-            <w:pPr>
-              <w:pStyle w:val="Header"/>
-              <w:tabs>
-                <w:tab w:val="clear" w:pos="4320"/>
-                <w:tab w:val="clear" w:pos="8640"/>
-              </w:tabs>
-              <w:spacing w:before="40" w:after="40"/>
-              <w:rPr>
-                <w:rFonts w:asciiTheme="minorHAnsi" w:hAnsiTheme="minorHAnsi"/>
-              </w:rPr>
-            </w:pPr>
-            <w:r>
-              <w:rPr>
-                <w:rFonts w:asciiTheme="minorHAnsi" w:hAnsiTheme="minorHAnsi"/>
-              </w:rPr>
-              <w:t>“</w:t>
-            </w:r>
-            <w:r>
-              <w:rPr>
-                <w:rFonts w:asciiTheme="minorHAnsi" w:hAnsiTheme="minorHAnsi"/>
-              </w:rPr>
-              <w:t>Status</w:t>
-            </w:r>
-            <w:r>
-              <w:rPr>
-                <w:rFonts w:asciiTheme="minorHAnsi" w:hAnsiTheme="minorHAnsi"/>
-              </w:rPr>
-              <w:t>:” and “</w:t>
-            </w:r>
-            <w:r>
-              <w:rPr>
-                <w:rFonts w:asciiTheme="minorHAnsi" w:hAnsiTheme="minorHAnsi"/>
-              </w:rPr>
-              <w:t>Pending Reviewer</w:t>
-            </w:r>
-            <w:r>
-              <w:rPr>
-                <w:rFonts w:asciiTheme="minorHAnsi" w:hAnsiTheme="minorHAnsi"/>
-              </w:rPr>
-              <w:t xml:space="preserve">:” </w:t>
-            </w:r>
-            <w:proofErr w:type="spellStart"/>
-            <w:r>
-              <w:rPr>
-                <w:rFonts w:asciiTheme="minorHAnsi" w:hAnsiTheme="minorHAnsi"/>
-              </w:rPr>
-              <w:t>DropDownLists</w:t>
-            </w:r>
-            <w:proofErr w:type="spellEnd"/>
-            <w:r>
-              <w:rPr>
-                <w:rFonts w:asciiTheme="minorHAnsi" w:hAnsiTheme="minorHAnsi"/>
-              </w:rPr>
-              <w:t xml:space="preserve"> reset to Default Values.</w:t>
-            </w:r>
-          </w:p>
-          <w:p>
-            <w:pPr>
-              <w:pStyle w:val="Header"/>
-              <w:tabs>
-                <w:tab w:val="clear" w:pos="4320"/>
-                <w:tab w:val="clear" w:pos="8640"/>
-              </w:tabs>
-              <w:spacing w:before="40" w:after="40"/>
-              <w:rPr>
-                <w:rFonts w:asciiTheme="minorHAnsi" w:hAnsiTheme="minorHAnsi"/>
-              </w:rPr>
-            </w:pPr>
-          </w:p>
-          <w:p>
-            <w:pPr>
-              <w:pStyle w:val="Header"/>
-              <w:tabs>
-                <w:tab w:val="clear" w:pos="4320"/>
-                <w:tab w:val="clear" w:pos="8640"/>
-              </w:tabs>
-              <w:spacing w:before="40" w:after="40"/>
-              <w:rPr>
-                <w:rFonts w:asciiTheme="minorHAnsi" w:hAnsiTheme="minorHAnsi"/>
-              </w:rPr>
-            </w:pPr>
-            <w:r>
-              <w:rPr>
-                <w:rFonts w:asciiTheme="minorHAnsi" w:hAnsiTheme="minorHAnsi"/>
-              </w:rPr>
-              <w:t>Email notification sends out.</w:t>
+              <w:t>“Reassign To:” Dropdownlist is populated with all the reviewers from the selected site.</w:t>
             </w:r>
           </w:p>
         </w:tc>
@@ -9699,7 +8812,23 @@
                 <w:bCs/>
                 <w:szCs w:val="20"/>
               </w:rPr>
-              <w:t>Continue with test#6:</w:t>
+              <w:t>Continue with test#</w:t>
+            </w:r>
+            <w:r>
+              <w:rPr>
+                <w:rFonts w:asciiTheme="minorHAnsi" w:hAnsiTheme="minorHAnsi"/>
+                <w:bCs/>
+                <w:szCs w:val="20"/>
+              </w:rPr>
+              <w:t>6</w:t>
+            </w:r>
+            <w:r>
+              <w:rPr>
+                <w:rFonts w:asciiTheme="minorHAnsi" w:hAnsiTheme="minorHAnsi"/>
+                <w:bCs/>
+                <w:szCs w:val="20"/>
+              </w:rPr>
+              <w:t>:</w:t>
             </w:r>
           </w:p>
           <w:p>
@@ -9717,36 +8846,50 @@
                 <w:bCs/>
                 <w:szCs w:val="20"/>
               </w:rPr>
-              <w:t xml:space="preserve">   Select “</w:t>
-            </w:r>
-            <w:proofErr w:type="gramStart"/>
-            <w:r>
-              <w:rPr>
-                <w:rFonts w:asciiTheme="minorHAnsi" w:hAnsiTheme="minorHAnsi"/>
-                <w:bCs/>
-                <w:szCs w:val="20"/>
-              </w:rPr>
-              <w:t>Other”  in</w:t>
-            </w:r>
-            <w:proofErr w:type="gramEnd"/>
-            <w:r>
-              <w:rPr>
-                <w:rFonts w:asciiTheme="minorHAnsi" w:hAnsiTheme="minorHAnsi"/>
-                <w:bCs/>
-                <w:szCs w:val="20"/>
-              </w:rPr>
-              <w:t xml:space="preserve"> the “Reason:”  </w:t>
-            </w:r>
-            <w:proofErr w:type="spellStart"/>
-            <w:r>
-              <w:rPr>
-                <w:rFonts w:asciiTheme="minorHAnsi" w:hAnsiTheme="minorHAnsi"/>
-                <w:bCs/>
-                <w:szCs w:val="20"/>
-              </w:rPr>
-              <w:t>DropDownList</w:t>
-            </w:r>
-            <w:proofErr w:type="spellEnd"/>
+              <w:t xml:space="preserve">   Select a reason other than “Other”  </w:t>
+            </w:r>
+            <w:r>
+              <w:rPr>
+                <w:rFonts w:asciiTheme="minorHAnsi" w:hAnsiTheme="minorHAnsi"/>
+                <w:bCs/>
+                <w:szCs w:val="20"/>
+              </w:rPr>
+              <w:t>in</w:t>
+            </w:r>
+            <w:r>
+              <w:rPr>
+                <w:rFonts w:asciiTheme="minorHAnsi" w:hAnsiTheme="minorHAnsi"/>
+                <w:bCs/>
+                <w:szCs w:val="20"/>
+              </w:rPr>
+              <w:t xml:space="preserve"> “Reason:”  DropDownList;</w:t>
+            </w:r>
+          </w:p>
+          <w:p>
+            <w:pPr>
+              <w:pStyle w:val="CSETableText"/>
+              <w:rPr>
+                <w:rFonts w:asciiTheme="minorHAnsi" w:hAnsiTheme="minorHAnsi"/>
+                <w:bCs/>
+                <w:szCs w:val="20"/>
+              </w:rPr>
+            </w:pPr>
+            <w:r>
+              <w:rPr>
+                <w:rFonts w:asciiTheme="minorHAnsi" w:hAnsiTheme="minorHAnsi"/>
+                <w:bCs/>
+                <w:szCs w:val="20"/>
+              </w:rPr>
+              <w:t xml:space="preserve">   Select a site</w:t>
+            </w:r>
+            <w:r>
+              <w:rPr>
+                <w:rFonts w:asciiTheme="minorHAnsi" w:hAnsiTheme="minorHAnsi"/>
+                <w:bCs/>
+                <w:szCs w:val="20"/>
+              </w:rPr>
+              <w:t xml:space="preserve"> or “All”</w:t>
+            </w:r>
             <w:r>
               <w:rPr>
                 <w:rFonts w:asciiTheme="minorHAnsi" w:hAnsiTheme="minorHAnsi"/>
@@ -9771,28 +8914,24 @@
                 <w:bCs/>
                 <w:szCs w:val="20"/>
               </w:rPr>
-              <w:t xml:space="preserve">elect a reviewer in the “Reassign To:” </w:t>
-            </w:r>
-            <w:proofErr w:type="spellStart"/>
-            <w:proofErr w:type="gramStart"/>
-            <w:r>
-              <w:rPr>
-                <w:rFonts w:asciiTheme="minorHAnsi" w:hAnsiTheme="minorHAnsi"/>
-                <w:bCs/>
-                <w:szCs w:val="20"/>
-              </w:rPr>
-              <w:t>DropDownList</w:t>
-            </w:r>
-            <w:proofErr w:type="spellEnd"/>
-            <w:r>
-              <w:rPr>
-                <w:rFonts w:asciiTheme="minorHAnsi" w:hAnsiTheme="minorHAnsi"/>
-                <w:bCs/>
-                <w:szCs w:val="20"/>
-              </w:rPr>
-              <w:t>;</w:t>
-            </w:r>
-            <w:proofErr w:type="gramEnd"/>
+              <w:t xml:space="preserve">   Select a reviewer in the </w:t>
+            </w:r>
+            <w:r>
+              <w:rPr>
+                <w:rFonts w:asciiTheme="minorHAnsi" w:hAnsiTheme="minorHAnsi"/>
+                <w:bCs/>
+                <w:szCs w:val="20"/>
+              </w:rPr>
+              <w:t>“Reassign To:”</w:t>
+            </w:r>
+            <w:r>
+              <w:rPr>
+                <w:rFonts w:asciiTheme="minorHAnsi" w:hAnsiTheme="minorHAnsi"/>
+                <w:bCs/>
+                <w:szCs w:val="20"/>
+              </w:rPr>
+              <w:t xml:space="preserve"> DropDownList;</w:t>
+            </w:r>
           </w:p>
           <w:p>
             <w:pPr>
@@ -9809,28 +8948,8 @@
                 <w:bCs/>
                 <w:szCs w:val="20"/>
               </w:rPr>
-              <w:t xml:space="preserve">   Enter a comment in the “Comment:” </w:t>
-            </w:r>
-            <w:proofErr w:type="spellStart"/>
-            <w:proofErr w:type="gramStart"/>
-            <w:r>
-              <w:rPr>
-                <w:rFonts w:asciiTheme="minorHAnsi" w:hAnsiTheme="minorHAnsi"/>
-                <w:bCs/>
-                <w:szCs w:val="20"/>
-              </w:rPr>
-              <w:t>textarea</w:t>
-            </w:r>
-            <w:proofErr w:type="spellEnd"/>
-            <w:r>
-              <w:rPr>
-                <w:rFonts w:asciiTheme="minorHAnsi" w:hAnsiTheme="minorHAnsi"/>
-                <w:bCs/>
-                <w:szCs w:val="20"/>
-              </w:rPr>
-              <w:t>;</w:t>
-            </w:r>
-            <w:proofErr w:type="gramEnd"/>
+              <w:t xml:space="preserve">   Enter a comment in the “Comment:” textarea;</w:t>
+            </w:r>
           </w:p>
           <w:p>
             <w:pPr>
@@ -9847,7 +8966,23 @@
                 <w:bCs/>
                 <w:szCs w:val="20"/>
               </w:rPr>
-              <w:t xml:space="preserve">   Click “Reassign” button on the Modal Dialog.</w:t>
+              <w:t xml:space="preserve">   Click “</w:t>
+            </w:r>
+            <w:r>
+              <w:rPr>
+                <w:rFonts w:asciiTheme="minorHAnsi" w:hAnsiTheme="minorHAnsi"/>
+                <w:bCs/>
+                <w:szCs w:val="20"/>
+              </w:rPr>
+              <w:t>Reassign</w:t>
+            </w:r>
+            <w:r>
+              <w:rPr>
+                <w:rFonts w:asciiTheme="minorHAnsi" w:hAnsiTheme="minorHAnsi"/>
+                <w:bCs/>
+                <w:szCs w:val="20"/>
+              </w:rPr>
+              <w:t>” button on the Modal Dialog.</w:t>
             </w:r>
           </w:p>
         </w:tc>
@@ -9871,58 +9006,19 @@
               <w:rPr>
                 <w:rFonts w:asciiTheme="minorHAnsi" w:hAnsiTheme="minorHAnsi"/>
               </w:rPr>
-              <w:t xml:space="preserve">A textbox displays under “Reason:” </w:t>
-            </w:r>
-            <w:proofErr w:type="spellStart"/>
-            <w:r>
-              <w:rPr>
-                <w:rFonts w:asciiTheme="minorHAnsi" w:hAnsiTheme="minorHAnsi"/>
-              </w:rPr>
-              <w:t>DropDownList</w:t>
-            </w:r>
-            <w:proofErr w:type="spellEnd"/>
-            <w:r>
-              <w:rPr>
-                <w:rFonts w:asciiTheme="minorHAnsi" w:hAnsiTheme="minorHAnsi"/>
-              </w:rPr>
-              <w:t xml:space="preserve"> for users to enter a reason.</w:t>
-            </w:r>
-          </w:p>
-          <w:p>
-            <w:pPr>
-              <w:pStyle w:val="Header"/>
-              <w:tabs>
-                <w:tab w:val="clear" w:pos="4320"/>
-                <w:tab w:val="clear" w:pos="8640"/>
-              </w:tabs>
-              <w:spacing w:before="40" w:after="40"/>
-              <w:rPr>
-                <w:rFonts w:asciiTheme="minorHAnsi" w:hAnsiTheme="minorHAnsi"/>
-              </w:rPr>
-            </w:pPr>
-          </w:p>
-          <w:p>
-            <w:pPr>
-              <w:pStyle w:val="Header"/>
-              <w:tabs>
-                <w:tab w:val="clear" w:pos="4320"/>
-                <w:tab w:val="clear" w:pos="8640"/>
-              </w:tabs>
-              <w:spacing w:before="40" w:after="40"/>
-              <w:rPr>
-                <w:rFonts w:asciiTheme="minorHAnsi" w:hAnsiTheme="minorHAnsi"/>
-              </w:rPr>
-            </w:pPr>
-            <w:r>
-              <w:rPr>
-                <w:rFonts w:asciiTheme="minorHAnsi" w:hAnsiTheme="minorHAnsi"/>
-              </w:rPr>
               <w:t>“</w:t>
             </w:r>
             <w:r>
+              <w:rPr>
+                <w:rFonts w:asciiTheme="minorHAnsi" w:hAnsiTheme="minorHAnsi"/>
+                <w:bCs/>
+              </w:rPr>
               <w:t>Reassign</w:t>
             </w:r>
             <w:r>
+              <w:rPr>
+                <w:rFonts w:asciiTheme="minorHAnsi" w:hAnsiTheme="minorHAnsi"/>
+              </w:rPr>
               <w:t xml:space="preserve"> </w:t>
             </w:r>
             <w:r>
@@ -9961,53 +9057,75 @@
               <w:rPr>
                 <w:rFonts w:asciiTheme="minorHAnsi" w:hAnsiTheme="minorHAnsi"/>
               </w:rPr>
-              <w:t xml:space="preserve">“The selected logs have been successfully reassigned.” message displays for 2 seconds above the Search Result, then disappears with the Search Result.  </w:t>
-            </w:r>
-          </w:p>
-          <w:p>
-            <w:pPr>
-              <w:pStyle w:val="Header"/>
-              <w:tabs>
-                <w:tab w:val="clear" w:pos="4320"/>
-                <w:tab w:val="clear" w:pos="8640"/>
-              </w:tabs>
-              <w:spacing w:before="40" w:after="40"/>
-              <w:rPr>
-                <w:rFonts w:asciiTheme="minorHAnsi" w:hAnsiTheme="minorHAnsi"/>
-              </w:rPr>
-            </w:pPr>
-          </w:p>
-          <w:p>
-            <w:pPr>
-              <w:pStyle w:val="Header"/>
-              <w:tabs>
-                <w:tab w:val="clear" w:pos="4320"/>
-                <w:tab w:val="clear" w:pos="8640"/>
-              </w:tabs>
-              <w:spacing w:before="40" w:after="40"/>
-              <w:rPr>
-                <w:rFonts w:asciiTheme="minorHAnsi" w:hAnsiTheme="minorHAnsi"/>
-              </w:rPr>
-            </w:pPr>
-            <w:r>
-              <w:rPr>
-                <w:rFonts w:asciiTheme="minorHAnsi" w:hAnsiTheme="minorHAnsi"/>
-              </w:rPr>
-              <w:t xml:space="preserve">“Status:” and “Pending Reviewer:” </w:t>
-            </w:r>
-            <w:proofErr w:type="spellStart"/>
-            <w:r>
-              <w:rPr>
-                <w:rFonts w:asciiTheme="minorHAnsi" w:hAnsiTheme="minorHAnsi"/>
-              </w:rPr>
-              <w:t>DropDownLists</w:t>
-            </w:r>
-            <w:proofErr w:type="spellEnd"/>
-            <w:r>
-              <w:rPr>
-                <w:rFonts w:asciiTheme="minorHAnsi" w:hAnsiTheme="minorHAnsi"/>
-              </w:rPr>
-              <w:t xml:space="preserve"> reset to Default Values.</w:t>
+              <w:t xml:space="preserve">“The selected logs have been successfully </w:t>
+            </w:r>
+            <w:r>
+              <w:rPr>
+                <w:rFonts w:asciiTheme="minorHAnsi" w:hAnsiTheme="minorHAnsi"/>
+              </w:rPr>
+              <w:t>reassigned</w:t>
+            </w:r>
+            <w:r>
+              <w:rPr>
+                <w:rFonts w:asciiTheme="minorHAnsi" w:hAnsiTheme="minorHAnsi"/>
+              </w:rPr>
+              <w:t xml:space="preserve">.” message displays for 2 seconds above the Search Result, then disappears with the Search Result.  </w:t>
+            </w:r>
+          </w:p>
+          <w:p>
+            <w:pPr>
+              <w:pStyle w:val="Header"/>
+              <w:tabs>
+                <w:tab w:val="clear" w:pos="4320"/>
+                <w:tab w:val="clear" w:pos="8640"/>
+              </w:tabs>
+              <w:spacing w:before="40" w:after="40"/>
+              <w:rPr>
+                <w:rFonts w:asciiTheme="minorHAnsi" w:hAnsiTheme="minorHAnsi"/>
+              </w:rPr>
+            </w:pPr>
+          </w:p>
+          <w:p>
+            <w:pPr>
+              <w:pStyle w:val="Header"/>
+              <w:tabs>
+                <w:tab w:val="clear" w:pos="4320"/>
+                <w:tab w:val="clear" w:pos="8640"/>
+              </w:tabs>
+              <w:spacing w:before="40" w:after="40"/>
+              <w:rPr>
+                <w:rFonts w:asciiTheme="minorHAnsi" w:hAnsiTheme="minorHAnsi"/>
+              </w:rPr>
+            </w:pPr>
+            <w:r>
+              <w:rPr>
+                <w:rFonts w:asciiTheme="minorHAnsi" w:hAnsiTheme="minorHAnsi"/>
+              </w:rPr>
+              <w:t>“</w:t>
+            </w:r>
+            <w:r>
+              <w:rPr>
+                <w:rFonts w:asciiTheme="minorHAnsi" w:hAnsiTheme="minorHAnsi"/>
+              </w:rPr>
+              <w:t>Status</w:t>
+            </w:r>
+            <w:r>
+              <w:rPr>
+                <w:rFonts w:asciiTheme="minorHAnsi" w:hAnsiTheme="minorHAnsi"/>
+              </w:rPr>
+              <w:t>:” and “</w:t>
+            </w:r>
+            <w:r>
+              <w:rPr>
+                <w:rFonts w:asciiTheme="minorHAnsi" w:hAnsiTheme="minorHAnsi"/>
+              </w:rPr>
+              <w:t>Pending Reviewer</w:t>
+            </w:r>
+            <w:r>
+              <w:rPr>
+                <w:rFonts w:asciiTheme="minorHAnsi" w:hAnsiTheme="minorHAnsi"/>
+              </w:rPr>
+              <w:t>:” DropDownLists reset to Default Values.</w:t>
             </w:r>
           </w:p>
           <w:p>
@@ -10139,9 +9257,326 @@
                 <w:bCs/>
                 <w:szCs w:val="20"/>
               </w:rPr>
-              <w:t>Repeat TEST#1.</w:t>
-            </w:r>
-          </w:p>
+              <w:t>Continue with test#6:</w:t>
+            </w:r>
+          </w:p>
+          <w:p>
+            <w:pPr>
+              <w:pStyle w:val="CSETableText"/>
+              <w:rPr>
+                <w:rFonts w:asciiTheme="minorHAnsi" w:hAnsiTheme="minorHAnsi"/>
+                <w:bCs/>
+                <w:szCs w:val="20"/>
+              </w:rPr>
+            </w:pPr>
+            <w:r>
+              <w:rPr>
+                <w:rFonts w:asciiTheme="minorHAnsi" w:hAnsiTheme="minorHAnsi"/>
+                <w:bCs/>
+                <w:szCs w:val="20"/>
+              </w:rPr>
+              <w:t xml:space="preserve">   Select “Other”  in the “Reason:”  DropDownList;</w:t>
+            </w:r>
+          </w:p>
+          <w:p>
+            <w:pPr>
+              <w:pStyle w:val="CSETableText"/>
+              <w:rPr>
+                <w:rFonts w:asciiTheme="minorHAnsi" w:hAnsiTheme="minorHAnsi"/>
+                <w:bCs/>
+                <w:szCs w:val="20"/>
+              </w:rPr>
+            </w:pPr>
+            <w:r>
+              <w:rPr>
+                <w:rFonts w:asciiTheme="minorHAnsi" w:hAnsiTheme="minorHAnsi"/>
+                <w:bCs/>
+                <w:szCs w:val="20"/>
+              </w:rPr>
+              <w:t>elect a reviewer in the “Reassign To:” DropDownList;</w:t>
+            </w:r>
+          </w:p>
+          <w:p>
+            <w:pPr>
+              <w:pStyle w:val="CSETableText"/>
+              <w:rPr>
+                <w:rFonts w:asciiTheme="minorHAnsi" w:hAnsiTheme="minorHAnsi"/>
+                <w:bCs/>
+                <w:szCs w:val="20"/>
+              </w:rPr>
+            </w:pPr>
+            <w:r>
+              <w:rPr>
+                <w:rFonts w:asciiTheme="minorHAnsi" w:hAnsiTheme="minorHAnsi"/>
+                <w:bCs/>
+                <w:szCs w:val="20"/>
+              </w:rPr>
+              <w:t xml:space="preserve">   Enter a comment in the “Comment:” textarea;</w:t>
+            </w:r>
+          </w:p>
+          <w:p>
+            <w:pPr>
+              <w:pStyle w:val="CSETableText"/>
+              <w:rPr>
+                <w:rFonts w:asciiTheme="minorHAnsi" w:hAnsiTheme="minorHAnsi"/>
+                <w:bCs/>
+                <w:szCs w:val="20"/>
+              </w:rPr>
+            </w:pPr>
+            <w:r>
+              <w:rPr>
+                <w:rFonts w:asciiTheme="minorHAnsi" w:hAnsiTheme="minorHAnsi"/>
+                <w:bCs/>
+                <w:szCs w:val="20"/>
+              </w:rPr>
+              <w:t xml:space="preserve">   Click “Reassign” button on the Modal Dialog.</w:t>
+            </w:r>
+          </w:p>
+        </w:tc>
+        <w:tc>
+          <w:tcPr>
+            <w:tcW w:w="4500" w:type="dxa"/>
+          </w:tcPr>
+          <w:p>
+            <w:pPr>
+              <w:pStyle w:val="Header"/>
+              <w:tabs>
+                <w:tab w:val="clear" w:pos="4320"/>
+                <w:tab w:val="clear" w:pos="8640"/>
+              </w:tabs>
+              <w:spacing w:before="40" w:after="40"/>
+              <w:rPr>
+                <w:rFonts w:asciiTheme="minorHAnsi" w:hAnsiTheme="minorHAnsi"/>
+              </w:rPr>
+            </w:pPr>
+            <w:r>
+              <w:rPr>
+                <w:rFonts w:asciiTheme="minorHAnsi" w:hAnsiTheme="minorHAnsi"/>
+              </w:rPr>
+              <w:t>A textbox displays under “Reason:” DropDownList for users to enter a reason.</w:t>
+            </w:r>
+          </w:p>
+          <w:p>
+            <w:pPr>
+              <w:pStyle w:val="Header"/>
+              <w:tabs>
+                <w:tab w:val="clear" w:pos="4320"/>
+                <w:tab w:val="clear" w:pos="8640"/>
+              </w:tabs>
+              <w:spacing w:before="40" w:after="40"/>
+              <w:rPr>
+                <w:rFonts w:asciiTheme="minorHAnsi" w:hAnsiTheme="minorHAnsi"/>
+              </w:rPr>
+            </w:pPr>
+          </w:p>
+          <w:p>
+            <w:pPr>
+              <w:pStyle w:val="Header"/>
+              <w:tabs>
+                <w:tab w:val="clear" w:pos="4320"/>
+                <w:tab w:val="clear" w:pos="8640"/>
+              </w:tabs>
+              <w:spacing w:before="40" w:after="40"/>
+              <w:rPr>
+                <w:rFonts w:asciiTheme="minorHAnsi" w:hAnsiTheme="minorHAnsi"/>
+              </w:rPr>
+            </w:pPr>
+            <w:r>
+              <w:rPr>
+                <w:rFonts w:asciiTheme="minorHAnsi" w:hAnsiTheme="minorHAnsi"/>
+              </w:rPr>
+              <w:t>“</w:t>
+            </w:r>
+            <w:r>
+              <w:t>Reassign</w:t>
+            </w:r>
+            <w:r>
+              <w:t xml:space="preserve"> </w:t>
+            </w:r>
+            <w:r>
+              <w:rPr>
+                <w:rFonts w:asciiTheme="minorHAnsi" w:hAnsiTheme="minorHAnsi"/>
+              </w:rPr>
+              <w:t>Employee Logs” Modal Dialog Closes.</w:t>
+            </w:r>
+          </w:p>
+          <w:p>
+            <w:pPr>
+              <w:pStyle w:val="Header"/>
+              <w:tabs>
+                <w:tab w:val="clear" w:pos="4320"/>
+                <w:tab w:val="clear" w:pos="8640"/>
+              </w:tabs>
+              <w:spacing w:before="40" w:after="40"/>
+              <w:rPr>
+                <w:rFonts w:asciiTheme="minorHAnsi" w:hAnsiTheme="minorHAnsi"/>
+              </w:rPr>
+            </w:pPr>
+          </w:p>
+          <w:p>
+            <w:pPr>
+              <w:pStyle w:val="Header"/>
+              <w:tabs>
+                <w:tab w:val="clear" w:pos="4320"/>
+                <w:tab w:val="clear" w:pos="8640"/>
+              </w:tabs>
+              <w:spacing w:before="40" w:after="40"/>
+              <w:rPr>
+                <w:rFonts w:asciiTheme="minorHAnsi" w:hAnsiTheme="minorHAnsi"/>
+              </w:rPr>
+            </w:pPr>
+            <w:r>
+              <w:rPr>
+                <w:rFonts w:asciiTheme="minorHAnsi" w:hAnsiTheme="minorHAnsi"/>
+              </w:rPr>
+              <w:t xml:space="preserve">“The selected logs have been successfully reassigned.” message displays for 2 seconds above the Search Result, then disappears with the Search Result.  </w:t>
+            </w:r>
+          </w:p>
+          <w:p>
+            <w:pPr>
+              <w:pStyle w:val="Header"/>
+              <w:tabs>
+                <w:tab w:val="clear" w:pos="4320"/>
+                <w:tab w:val="clear" w:pos="8640"/>
+              </w:tabs>
+              <w:spacing w:before="40" w:after="40"/>
+              <w:rPr>
+                <w:rFonts w:asciiTheme="minorHAnsi" w:hAnsiTheme="minorHAnsi"/>
+              </w:rPr>
+            </w:pPr>
+          </w:p>
+          <w:p>
+            <w:pPr>
+              <w:pStyle w:val="Header"/>
+              <w:tabs>
+                <w:tab w:val="clear" w:pos="4320"/>
+                <w:tab w:val="clear" w:pos="8640"/>
+              </w:tabs>
+              <w:spacing w:before="40" w:after="40"/>
+              <w:rPr>
+                <w:rFonts w:asciiTheme="minorHAnsi" w:hAnsiTheme="minorHAnsi"/>
+              </w:rPr>
+            </w:pPr>
+            <w:r>
+              <w:rPr>
+                <w:rFonts w:asciiTheme="minorHAnsi" w:hAnsiTheme="minorHAnsi"/>
+              </w:rPr>
+              <w:t>“Status:” and “Pending Reviewer:” DropDownLists reset to Default Values.</w:t>
+            </w:r>
+          </w:p>
+          <w:p>
+            <w:pPr>
+              <w:pStyle w:val="Header"/>
+              <w:tabs>
+                <w:tab w:val="clear" w:pos="4320"/>
+                <w:tab w:val="clear" w:pos="8640"/>
+              </w:tabs>
+              <w:spacing w:before="40" w:after="40"/>
+              <w:rPr>
+                <w:rFonts w:asciiTheme="minorHAnsi" w:hAnsiTheme="minorHAnsi"/>
+              </w:rPr>
+            </w:pPr>
+          </w:p>
+          <w:p>
+            <w:pPr>
+              <w:pStyle w:val="Header"/>
+              <w:tabs>
+                <w:tab w:val="clear" w:pos="4320"/>
+                <w:tab w:val="clear" w:pos="8640"/>
+              </w:tabs>
+              <w:spacing w:before="40" w:after="40"/>
+              <w:rPr>
+                <w:rFonts w:asciiTheme="minorHAnsi" w:hAnsiTheme="minorHAnsi"/>
+              </w:rPr>
+            </w:pPr>
+            <w:r>
+              <w:rPr>
+                <w:rFonts w:asciiTheme="minorHAnsi" w:hAnsiTheme="minorHAnsi"/>
+              </w:rPr>
+              <w:t>Email notification sends out.</w:t>
+            </w:r>
+          </w:p>
+        </w:tc>
+        <w:tc>
+          <w:tcPr>
+            <w:tcW w:w="1260" w:type="dxa"/>
+          </w:tcPr>
+          <w:p>
+            <w:pPr>
+              <w:pStyle w:val="Header"/>
+              <w:tabs>
+                <w:tab w:val="clear" w:pos="4320"/>
+                <w:tab w:val="clear" w:pos="8640"/>
+              </w:tabs>
+              <w:spacing w:before="40" w:after="40"/>
+              <w:jc w:val="center"/>
+              <w:rPr>
+                <w:i/>
+              </w:rPr>
+            </w:pPr>
+            <w:r>
+              <w:rPr>
+                <w:i/>
+              </w:rPr>
+              <w:t>P</w:t>
+            </w:r>
+          </w:p>
+        </w:tc>
+        <w:tc>
+          <w:tcPr>
+            <w:tcW w:w="2880" w:type="dxa"/>
+          </w:tcPr>
+          <w:p>
+            <w:pPr>
+              <w:pStyle w:val="Header"/>
+              <w:tabs>
+                <w:tab w:val="clear" w:pos="4320"/>
+                <w:tab w:val="clear" w:pos="8640"/>
+              </w:tabs>
+              <w:spacing w:before="40" w:after="40"/>
+              <w:rPr>
+                <w:i/>
+              </w:rPr>
+            </w:pPr>
+          </w:p>
+        </w:tc>
+      </w:tr>
+      <w:tr>
+        <w:trPr>
+          <w:cantSplit/>
+        </w:trPr>
+        <w:tc>
+          <w:tcPr>
+            <w:tcW w:w="900" w:type="dxa"/>
+          </w:tcPr>
+          <w:p>
+            <w:pPr>
+              <w:pStyle w:val="Header"/>
+              <w:numPr>
+                <w:ilvl w:val="0"/>
+                <w:numId w:val="3"/>
+              </w:numPr>
+              <w:tabs>
+                <w:tab w:val="clear" w:pos="4320"/>
+                <w:tab w:val="clear" w:pos="8640"/>
+              </w:tabs>
+              <w:overflowPunct/>
+              <w:autoSpaceDE/>
+              <w:autoSpaceDN/>
+              <w:adjustRightInd/>
+              <w:spacing w:before="40" w:after="40"/>
+              <w:jc w:val="both"/>
+              <w:textAlignment w:val="auto"/>
+              <w:rPr>
+                <w:i/>
+              </w:rPr>
+            </w:pPr>
+          </w:p>
+        </w:tc>
+        <w:tc>
+          <w:tcPr>
+            <w:tcW w:w="3960" w:type="dxa"/>
+          </w:tcPr>
           <w:p>
             <w:pPr>
               <w:pStyle w:val="CSETableText"/>
@@ -10158,25 +9593,26 @@
                 <w:bCs/>
                 <w:szCs w:val="20"/>
               </w:rPr>
-              <w:t xml:space="preserve">Select “Search </w:t>
-            </w:r>
-            <w:proofErr w:type="gramStart"/>
-            <w:r>
-              <w:rPr>
-                <w:rFonts w:asciiTheme="minorHAnsi" w:hAnsiTheme="minorHAnsi"/>
-                <w:bCs/>
-                <w:szCs w:val="20"/>
-              </w:rPr>
-              <w:t>By</w:t>
-            </w:r>
-            <w:proofErr w:type="gramEnd"/>
-            <w:r>
-              <w:rPr>
-                <w:rFonts w:asciiTheme="minorHAnsi" w:hAnsiTheme="minorHAnsi"/>
-                <w:bCs/>
-                <w:szCs w:val="20"/>
-              </w:rPr>
-              <w:t xml:space="preserve"> Log Name”</w:t>
+              <w:t>Repeat TEST#1.</w:t>
+            </w:r>
+          </w:p>
+          <w:p>
+            <w:pPr>
+              <w:pStyle w:val="CSETableText"/>
+              <w:ind w:left="159"/>
+              <w:rPr>
+                <w:rFonts w:asciiTheme="minorHAnsi" w:hAnsiTheme="minorHAnsi"/>
+                <w:bCs/>
+                <w:szCs w:val="20"/>
+              </w:rPr>
+            </w:pPr>
+            <w:r>
+              <w:rPr>
+                <w:rFonts w:asciiTheme="minorHAnsi" w:hAnsiTheme="minorHAnsi"/>
+                <w:bCs/>
+                <w:szCs w:val="20"/>
+              </w:rPr>
+              <w:t>Select “Search By Log Name”</w:t>
             </w:r>
           </w:p>
         </w:tc>
@@ -10219,16 +9655,8 @@
               <w:rPr>
                 <w:rFonts w:asciiTheme="minorHAnsi" w:hAnsiTheme="minorHAnsi"/>
               </w:rPr>
-              <w:t>Log Type dropdown (Coaching, Warning</w:t>
-            </w:r>
-            <w:proofErr w:type="gramStart"/>
-            <w:r>
-              <w:rPr>
-                <w:rFonts w:asciiTheme="minorHAnsi" w:hAnsiTheme="minorHAnsi"/>
-              </w:rPr>
-              <w:t>);</w:t>
-            </w:r>
-            <w:proofErr w:type="gramEnd"/>
+              <w:t>Log Type dropdown (Coaching, Warning);</w:t>
+            </w:r>
           </w:p>
           <w:p>
             <w:pPr>
@@ -10934,40 +10362,12 @@
                 <w:rFonts w:asciiTheme="minorHAnsi" w:hAnsiTheme="minorHAnsi"/>
               </w:rPr>
             </w:pPr>
-            <w:ins w:id="75" w:author="Huang, Lili" w:date="2023-03-22T15:37:00Z">
-              <w:r>
-                <w:rPr>
-                  <w:rFonts w:asciiTheme="minorHAnsi" w:hAnsiTheme="minorHAnsi"/>
-                </w:rPr>
-                <w:t>https://uvaadadweb50cco.ad.local/ecl_admin_dev/</w:t>
-              </w:r>
-            </w:ins>
-            <w:del w:id="76" w:author="Huang, Lili" w:date="2023-03-22T15:37:00Z">
-              <w:r>
-                <w:rPr>
-                  <w:rFonts w:asciiTheme="minorHAnsi" w:hAnsiTheme="minorHAnsi"/>
-                </w:rPr>
-                <w:delText>https://f3420-mpmd01.</w:delText>
-              </w:r>
-              <w:r>
-                <w:rPr>
-                  <w:rFonts w:asciiTheme="minorHAnsi" w:hAnsiTheme="minorHAnsi"/>
-                </w:rPr>
-                <w:delText>ad</w:delText>
-              </w:r>
-              <w:r>
-                <w:rPr>
-                  <w:rFonts w:asciiTheme="minorHAnsi" w:hAnsiTheme="minorHAnsi"/>
-                </w:rPr>
-                <w:delText>.local/</w:delText>
-              </w:r>
-              <w:r>
-                <w:rPr>
-                  <w:rFonts w:asciiTheme="minorHAnsi" w:hAnsiTheme="minorHAnsi"/>
-                </w:rPr>
-                <w:delText>eCLAdmin</w:delText>
-              </w:r>
-            </w:del>
+            <w:r>
+              <w:rPr>
+                <w:rFonts w:asciiTheme="minorHAnsi" w:hAnsiTheme="minorHAnsi"/>
+              </w:rPr>
+              <w:t>https://uvaadadweb50cco.ad.local/ecl_admin_dev/</w:t>
+            </w:r>
           </w:p>
         </w:tc>
       </w:tr>
@@ -11447,26 +10847,16 @@
                 <w:i/>
                 <w:iCs/>
               </w:rPr>
-              <w:t>(selected by default</w:t>
-            </w:r>
-            <w:proofErr w:type="gramStart"/>
+              <w:t>(selected by default)</w:t>
+            </w:r>
             <w:r>
               <w:rPr>
                 <w:rFonts w:asciiTheme="minorHAnsi" w:hAnsiTheme="minorHAnsi"/>
                 <w:i/>
                 <w:iCs/>
               </w:rPr>
-              <w:t>)</w:t>
-            </w:r>
-            <w:r>
-              <w:rPr>
-                <w:rFonts w:asciiTheme="minorHAnsi" w:hAnsiTheme="minorHAnsi"/>
-                <w:i/>
-                <w:iCs/>
-              </w:rPr>
               <w:t>;</w:t>
             </w:r>
-            <w:proofErr w:type="gramEnd"/>
           </w:p>
           <w:p>
             <w:pPr>
@@ -11904,28 +11294,8 @@
                 <w:bCs/>
                 <w:szCs w:val="20"/>
               </w:rPr>
-              <w:t xml:space="preserve">:” </w:t>
-            </w:r>
-            <w:proofErr w:type="spellStart"/>
-            <w:proofErr w:type="gramStart"/>
-            <w:r>
-              <w:rPr>
-                <w:rFonts w:asciiTheme="minorHAnsi" w:hAnsiTheme="minorHAnsi"/>
-                <w:bCs/>
-                <w:szCs w:val="20"/>
-              </w:rPr>
-              <w:t>DropDownList</w:t>
-            </w:r>
-            <w:proofErr w:type="spellEnd"/>
-            <w:r>
-              <w:rPr>
-                <w:rFonts w:asciiTheme="minorHAnsi" w:hAnsiTheme="minorHAnsi"/>
-                <w:bCs/>
-                <w:szCs w:val="20"/>
-              </w:rPr>
-              <w:t>;</w:t>
-            </w:r>
-            <w:proofErr w:type="gramEnd"/>
+              <w:t>:” DropDownList;</w:t>
+            </w:r>
           </w:p>
           <w:p>
             <w:pPr>
@@ -11943,25 +11313,7 @@
                 <w:bCs/>
                 <w:szCs w:val="20"/>
               </w:rPr>
-              <w:t xml:space="preserve">Select a type in “Type:” </w:t>
-            </w:r>
-            <w:proofErr w:type="spellStart"/>
-            <w:r>
-              <w:rPr>
-                <w:rFonts w:asciiTheme="minorHAnsi" w:hAnsiTheme="minorHAnsi"/>
-                <w:bCs/>
-                <w:szCs w:val="20"/>
-              </w:rPr>
-              <w:t>DropDownList</w:t>
-            </w:r>
-            <w:proofErr w:type="spellEnd"/>
-            <w:r>
-              <w:rPr>
-                <w:rFonts w:asciiTheme="minorHAnsi" w:hAnsiTheme="minorHAnsi"/>
-                <w:bCs/>
-                <w:szCs w:val="20"/>
-              </w:rPr>
-              <w:t>;</w:t>
+              <w:t>Select a type in “Type:” DropDownList;</w:t>
             </w:r>
           </w:p>
         </w:tc>
@@ -12160,28 +11512,8 @@
                 <w:bCs/>
                 <w:szCs w:val="20"/>
               </w:rPr>
-              <w:t xml:space="preserve">Select an employee from “Employee:” </w:t>
-            </w:r>
-            <w:proofErr w:type="spellStart"/>
-            <w:proofErr w:type="gramStart"/>
-            <w:r>
-              <w:rPr>
-                <w:rFonts w:asciiTheme="minorHAnsi" w:hAnsiTheme="minorHAnsi"/>
-                <w:bCs/>
-                <w:szCs w:val="20"/>
-              </w:rPr>
-              <w:t>DropDownList</w:t>
-            </w:r>
-            <w:proofErr w:type="spellEnd"/>
-            <w:r>
-              <w:rPr>
-                <w:rFonts w:asciiTheme="minorHAnsi" w:hAnsiTheme="minorHAnsi"/>
-                <w:bCs/>
-                <w:szCs w:val="20"/>
-              </w:rPr>
-              <w:t>;</w:t>
-            </w:r>
-            <w:proofErr w:type="gramEnd"/>
+              <w:t>Select an employee from “Employee:” DropDownList;</w:t>
+            </w:r>
           </w:p>
           <w:p>
             <w:pPr>
@@ -12570,21 +11902,7 @@
               <w:rPr>
                 <w:rFonts w:asciiTheme="minorHAnsi" w:hAnsiTheme="minorHAnsi"/>
               </w:rPr>
-              <w:t xml:space="preserve">“Reason:” </w:t>
-            </w:r>
-            <w:proofErr w:type="spellStart"/>
-            <w:r>
-              <w:rPr>
-                <w:rFonts w:asciiTheme="minorHAnsi" w:hAnsiTheme="minorHAnsi"/>
-              </w:rPr>
-              <w:t>DropDownList</w:t>
-            </w:r>
-            <w:proofErr w:type="spellEnd"/>
-            <w:r>
-              <w:rPr>
-                <w:rFonts w:asciiTheme="minorHAnsi" w:hAnsiTheme="minorHAnsi"/>
-              </w:rPr>
-              <w:t xml:space="preserve"> is populated with all the reasons for the selected </w:t>
+              <w:t xml:space="preserve">“Reason:” DropDownList is populated with all the reasons for the selected </w:t>
             </w:r>
             <w:r>
               <w:rPr>
@@ -12634,21 +11952,7 @@
               <w:rPr>
                 <w:rFonts w:asciiTheme="minorHAnsi" w:hAnsiTheme="minorHAnsi"/>
               </w:rPr>
-              <w:t xml:space="preserve">“Comment:” </w:t>
-            </w:r>
-            <w:proofErr w:type="spellStart"/>
-            <w:r>
-              <w:rPr>
-                <w:rFonts w:asciiTheme="minorHAnsi" w:hAnsiTheme="minorHAnsi"/>
-              </w:rPr>
-              <w:t>textarea</w:t>
-            </w:r>
-            <w:proofErr w:type="spellEnd"/>
-            <w:r>
-              <w:rPr>
-                <w:rFonts w:asciiTheme="minorHAnsi" w:hAnsiTheme="minorHAnsi"/>
-              </w:rPr>
-              <w:t xml:space="preserve"> displays empty.</w:t>
+              <w:t>“Comment:” textarea displays empty.</w:t>
             </w:r>
           </w:p>
         </w:tc>
@@ -12766,43 +12070,7 @@
                 <w:bCs/>
                 <w:szCs w:val="20"/>
               </w:rPr>
-              <w:t xml:space="preserve">   Select a reason other than “</w:t>
-            </w:r>
-            <w:proofErr w:type="gramStart"/>
-            <w:r>
-              <w:rPr>
-                <w:rFonts w:asciiTheme="minorHAnsi" w:hAnsiTheme="minorHAnsi"/>
-                <w:bCs/>
-                <w:szCs w:val="20"/>
-              </w:rPr>
-              <w:t>Other”  from</w:t>
-            </w:r>
-            <w:proofErr w:type="gramEnd"/>
-            <w:r>
-              <w:rPr>
-                <w:rFonts w:asciiTheme="minorHAnsi" w:hAnsiTheme="minorHAnsi"/>
-                <w:bCs/>
-                <w:szCs w:val="20"/>
-              </w:rPr>
-              <w:t xml:space="preserve"> “Reason:”  </w:t>
-            </w:r>
-            <w:proofErr w:type="spellStart"/>
-            <w:r>
-              <w:rPr>
-                <w:rFonts w:asciiTheme="minorHAnsi" w:hAnsiTheme="minorHAnsi"/>
-                <w:bCs/>
-                <w:szCs w:val="20"/>
-              </w:rPr>
-              <w:t>DropDownList</w:t>
-            </w:r>
-            <w:proofErr w:type="spellEnd"/>
-            <w:r>
-              <w:rPr>
-                <w:rFonts w:asciiTheme="minorHAnsi" w:hAnsiTheme="minorHAnsi"/>
-                <w:bCs/>
-                <w:szCs w:val="20"/>
-              </w:rPr>
-              <w:t>;</w:t>
+              <w:t xml:space="preserve">   Select a reason other than “Other”  from “Reason:”  DropDownList;</w:t>
             </w:r>
           </w:p>
           <w:p>
@@ -12820,28 +12088,8 @@
                 <w:bCs/>
                 <w:szCs w:val="20"/>
               </w:rPr>
-              <w:t xml:space="preserve">   Enter a comment in the “Comment:” </w:t>
-            </w:r>
-            <w:proofErr w:type="spellStart"/>
-            <w:proofErr w:type="gramStart"/>
-            <w:r>
-              <w:rPr>
-                <w:rFonts w:asciiTheme="minorHAnsi" w:hAnsiTheme="minorHAnsi"/>
-                <w:bCs/>
-                <w:szCs w:val="20"/>
-              </w:rPr>
-              <w:t>textarea</w:t>
-            </w:r>
-            <w:proofErr w:type="spellEnd"/>
-            <w:r>
-              <w:rPr>
-                <w:rFonts w:asciiTheme="minorHAnsi" w:hAnsiTheme="minorHAnsi"/>
-                <w:bCs/>
-                <w:szCs w:val="20"/>
-              </w:rPr>
-              <w:t>;</w:t>
-            </w:r>
-            <w:proofErr w:type="gramEnd"/>
+              <w:t xml:space="preserve">   Enter a comment in the “Comment:” textarea;</w:t>
+            </w:r>
           </w:p>
           <w:p>
             <w:pPr>
@@ -12978,21 +12226,7 @@
               <w:rPr>
                 <w:rFonts w:asciiTheme="minorHAnsi" w:hAnsiTheme="minorHAnsi"/>
               </w:rPr>
-              <w:t xml:space="preserve">“Type:” and “Employee:” </w:t>
-            </w:r>
-            <w:proofErr w:type="spellStart"/>
-            <w:r>
-              <w:rPr>
-                <w:rFonts w:asciiTheme="minorHAnsi" w:hAnsiTheme="minorHAnsi"/>
-              </w:rPr>
-              <w:t>DropDownLists</w:t>
-            </w:r>
-            <w:proofErr w:type="spellEnd"/>
-            <w:r>
-              <w:rPr>
-                <w:rFonts w:asciiTheme="minorHAnsi" w:hAnsiTheme="minorHAnsi"/>
-              </w:rPr>
-              <w:t xml:space="preserve"> reset to Default Values.</w:t>
+              <w:t>“Type:” and “Employee:” DropDownLists reset to Default Values.</w:t>
             </w:r>
           </w:p>
           <w:p>
@@ -13142,43 +12376,7 @@
                 <w:bCs/>
                 <w:szCs w:val="20"/>
               </w:rPr>
-              <w:t xml:space="preserve">   Select “</w:t>
-            </w:r>
-            <w:proofErr w:type="gramStart"/>
-            <w:r>
-              <w:rPr>
-                <w:rFonts w:asciiTheme="minorHAnsi" w:hAnsiTheme="minorHAnsi"/>
-                <w:bCs/>
-                <w:szCs w:val="20"/>
-              </w:rPr>
-              <w:t>Other”  in</w:t>
-            </w:r>
-            <w:proofErr w:type="gramEnd"/>
-            <w:r>
-              <w:rPr>
-                <w:rFonts w:asciiTheme="minorHAnsi" w:hAnsiTheme="minorHAnsi"/>
-                <w:bCs/>
-                <w:szCs w:val="20"/>
-              </w:rPr>
-              <w:t xml:space="preserve"> the “Reason:”  </w:t>
-            </w:r>
-            <w:proofErr w:type="spellStart"/>
-            <w:r>
-              <w:rPr>
-                <w:rFonts w:asciiTheme="minorHAnsi" w:hAnsiTheme="minorHAnsi"/>
-                <w:bCs/>
-                <w:szCs w:val="20"/>
-              </w:rPr>
-              <w:t>DropDownList</w:t>
-            </w:r>
-            <w:proofErr w:type="spellEnd"/>
-            <w:r>
-              <w:rPr>
-                <w:rFonts w:asciiTheme="minorHAnsi" w:hAnsiTheme="minorHAnsi"/>
-                <w:bCs/>
-                <w:szCs w:val="20"/>
-              </w:rPr>
-              <w:t>;</w:t>
+              <w:t xml:space="preserve">   Select “Other”  in the “Reason:”  DropDownList;</w:t>
             </w:r>
           </w:p>
           <w:p>
@@ -13196,28 +12394,8 @@
                 <w:bCs/>
                 <w:szCs w:val="20"/>
               </w:rPr>
-              <w:t xml:space="preserve">   Enter a comment in the “Comment:” </w:t>
-            </w:r>
-            <w:proofErr w:type="spellStart"/>
-            <w:proofErr w:type="gramStart"/>
-            <w:r>
-              <w:rPr>
-                <w:rFonts w:asciiTheme="minorHAnsi" w:hAnsiTheme="minorHAnsi"/>
-                <w:bCs/>
-                <w:szCs w:val="20"/>
-              </w:rPr>
-              <w:t>textarea</w:t>
-            </w:r>
-            <w:proofErr w:type="spellEnd"/>
-            <w:r>
-              <w:rPr>
-                <w:rFonts w:asciiTheme="minorHAnsi" w:hAnsiTheme="minorHAnsi"/>
-                <w:bCs/>
-                <w:szCs w:val="20"/>
-              </w:rPr>
-              <w:t>;</w:t>
-            </w:r>
-            <w:proofErr w:type="gramEnd"/>
+              <w:t xml:space="preserve">   Enter a comment in the “Comment:” textarea;</w:t>
+            </w:r>
           </w:p>
           <w:p>
             <w:pPr>
@@ -13284,21 +12462,7 @@
               <w:rPr>
                 <w:rFonts w:asciiTheme="minorHAnsi" w:hAnsiTheme="minorHAnsi"/>
               </w:rPr>
-              <w:t xml:space="preserve">A textbox displays under “Reason:” </w:t>
-            </w:r>
-            <w:proofErr w:type="spellStart"/>
-            <w:r>
-              <w:rPr>
-                <w:rFonts w:asciiTheme="minorHAnsi" w:hAnsiTheme="minorHAnsi"/>
-              </w:rPr>
-              <w:t>DropDownList</w:t>
-            </w:r>
-            <w:proofErr w:type="spellEnd"/>
-            <w:r>
-              <w:rPr>
-                <w:rFonts w:asciiTheme="minorHAnsi" w:hAnsiTheme="minorHAnsi"/>
-              </w:rPr>
-              <w:t xml:space="preserve"> for users to enter a reason.</w:t>
+              <w:t>A textbox displays under “Reason:” DropDownList for users to enter a reason.</w:t>
             </w:r>
           </w:p>
           <w:p>
@@ -13415,21 +12579,7 @@
               <w:rPr>
                 <w:rFonts w:asciiTheme="minorHAnsi" w:hAnsiTheme="minorHAnsi"/>
               </w:rPr>
-              <w:t xml:space="preserve">“Type:” and “Employee:” </w:t>
-            </w:r>
-            <w:proofErr w:type="spellStart"/>
-            <w:r>
-              <w:rPr>
-                <w:rFonts w:asciiTheme="minorHAnsi" w:hAnsiTheme="minorHAnsi"/>
-              </w:rPr>
-              <w:t>DropDownLists</w:t>
-            </w:r>
-            <w:proofErr w:type="spellEnd"/>
-            <w:r>
-              <w:rPr>
-                <w:rFonts w:asciiTheme="minorHAnsi" w:hAnsiTheme="minorHAnsi"/>
-              </w:rPr>
-              <w:t xml:space="preserve"> reset to Default Values.</w:t>
+              <w:t>“Type:” and “Employee:” DropDownLists reset to Default Values.</w:t>
             </w:r>
           </w:p>
           <w:p>
@@ -13503,6 +12653,154 @@
               </w:tabs>
               <w:spacing w:before="40" w:after="40"/>
               <w:rPr>
+                <w:i/>
+              </w:rPr>
+            </w:pPr>
+          </w:p>
+        </w:tc>
+      </w:tr>
+      <w:tr>
+        <w:trPr>
+          <w:cantSplit/>
+          <w:ins w:id="46" w:author="Huang, Lili" w:date="2023-09-01T10:27:00Z"/>
+        </w:trPr>
+        <w:tc>
+          <w:tcPr>
+            <w:tcW w:w="900" w:type="dxa"/>
+          </w:tcPr>
+          <w:p>
+            <w:pPr>
+              <w:pStyle w:val="Header"/>
+              <w:numPr>
+                <w:ilvl w:val="0"/>
+                <w:numId w:val="4"/>
+              </w:numPr>
+              <w:tabs>
+                <w:tab w:val="clear" w:pos="4320"/>
+                <w:tab w:val="clear" w:pos="8640"/>
+              </w:tabs>
+              <w:overflowPunct/>
+              <w:autoSpaceDE/>
+              <w:autoSpaceDN/>
+              <w:adjustRightInd/>
+              <w:spacing w:before="40" w:after="40"/>
+              <w:jc w:val="both"/>
+              <w:textAlignment w:val="auto"/>
+              <w:rPr>
+                <w:ins w:id="47" w:author="Huang, Lili" w:date="2023-09-01T10:27:00Z"/>
+                <w:i/>
+              </w:rPr>
+            </w:pPr>
+          </w:p>
+        </w:tc>
+        <w:tc>
+          <w:tcPr>
+            <w:tcW w:w="3960" w:type="dxa"/>
+          </w:tcPr>
+          <w:p>
+            <w:pPr>
+              <w:pStyle w:val="CSETableText"/>
+              <w:ind w:left="159"/>
+              <w:rPr>
+                <w:ins w:id="48" w:author="Huang, Lili" w:date="2023-09-01T10:27:00Z"/>
+                <w:rFonts w:asciiTheme="minorHAnsi" w:hAnsiTheme="minorHAnsi"/>
+                <w:bCs/>
+                <w:szCs w:val="20"/>
+              </w:rPr>
+            </w:pPr>
+            <w:ins w:id="49" w:author="Huang, Lili" w:date="2023-09-01T10:29:00Z">
+              <w:r>
+                <w:rPr>
+                  <w:rFonts w:asciiTheme="minorHAnsi" w:hAnsiTheme="minorHAnsi"/>
+                  <w:bCs/>
+                  <w:szCs w:val="20"/>
+                </w:rPr>
+                <w:t>Repeat TEST#2 - #7.</w:t>
+              </w:r>
+            </w:ins>
+          </w:p>
+        </w:tc>
+        <w:tc>
+          <w:tcPr>
+            <w:tcW w:w="4500" w:type="dxa"/>
+          </w:tcPr>
+          <w:p>
+            <w:pPr>
+              <w:pStyle w:val="Header"/>
+              <w:tabs>
+                <w:tab w:val="clear" w:pos="4320"/>
+                <w:tab w:val="clear" w:pos="8640"/>
+              </w:tabs>
+              <w:spacing w:before="40" w:after="40"/>
+              <w:rPr>
+                <w:ins w:id="50" w:author="Huang, Lili" w:date="2023-09-01T10:27:00Z"/>
+                <w:rFonts w:asciiTheme="minorHAnsi" w:hAnsiTheme="minorHAnsi"/>
+              </w:rPr>
+            </w:pPr>
+            <w:ins w:id="51" w:author="Huang, Lili" w:date="2023-09-01T10:30:00Z">
+              <w:r>
+                <w:rPr>
+                  <w:rFonts w:asciiTheme="minorHAnsi" w:hAnsiTheme="minorHAnsi"/>
+                </w:rPr>
+                <w:t xml:space="preserve">Able to search logs and successfully </w:t>
+              </w:r>
+              <w:r>
+                <w:rPr>
+                  <w:rFonts w:asciiTheme="minorHAnsi" w:hAnsiTheme="minorHAnsi"/>
+                </w:rPr>
+                <w:t>re</w:t>
+              </w:r>
+              <w:r>
+                <w:rPr>
+                  <w:rFonts w:asciiTheme="minorHAnsi" w:hAnsiTheme="minorHAnsi"/>
+                </w:rPr>
+                <w:t>activate selected log(s).</w:t>
+              </w:r>
+            </w:ins>
+          </w:p>
+        </w:tc>
+        <w:tc>
+          <w:tcPr>
+            <w:tcW w:w="1260" w:type="dxa"/>
+          </w:tcPr>
+          <w:p>
+            <w:pPr>
+              <w:pStyle w:val="Header"/>
+              <w:tabs>
+                <w:tab w:val="clear" w:pos="4320"/>
+                <w:tab w:val="clear" w:pos="8640"/>
+              </w:tabs>
+              <w:spacing w:before="40" w:after="40"/>
+              <w:jc w:val="center"/>
+              <w:rPr>
+                <w:ins w:id="52" w:author="Huang, Lili" w:date="2023-09-01T10:27:00Z"/>
+                <w:i/>
+              </w:rPr>
+            </w:pPr>
+            <w:ins w:id="53" w:author="Huang, Lili" w:date="2023-09-01T10:30:00Z">
+              <w:r>
+                <w:rPr>
+                  <w:i/>
+                </w:rPr>
+                <w:t>P</w:t>
+              </w:r>
+            </w:ins>
+          </w:p>
+        </w:tc>
+        <w:tc>
+          <w:tcPr>
+            <w:tcW w:w="2880" w:type="dxa"/>
+          </w:tcPr>
+          <w:p>
+            <w:pPr>
+              <w:pStyle w:val="Header"/>
+              <w:tabs>
+                <w:tab w:val="clear" w:pos="4320"/>
+                <w:tab w:val="clear" w:pos="8640"/>
+              </w:tabs>
+              <w:spacing w:before="40" w:after="40"/>
+              <w:rPr>
+                <w:ins w:id="54" w:author="Huang, Lili" w:date="2023-09-01T10:27:00Z"/>
                 <w:i/>
               </w:rPr>
             </w:pPr>
@@ -13588,25 +12886,7 @@
                 <w:bCs/>
                 <w:szCs w:val="20"/>
               </w:rPr>
-              <w:t xml:space="preserve">Select “Search </w:t>
-            </w:r>
-            <w:proofErr w:type="gramStart"/>
-            <w:r>
-              <w:rPr>
-                <w:rFonts w:asciiTheme="minorHAnsi" w:hAnsiTheme="minorHAnsi"/>
-                <w:bCs/>
-                <w:szCs w:val="20"/>
-              </w:rPr>
-              <w:t>By</w:t>
-            </w:r>
-            <w:proofErr w:type="gramEnd"/>
-            <w:r>
-              <w:rPr>
-                <w:rFonts w:asciiTheme="minorHAnsi" w:hAnsiTheme="minorHAnsi"/>
-                <w:bCs/>
-                <w:szCs w:val="20"/>
-              </w:rPr>
-              <w:t xml:space="preserve"> Log Name”</w:t>
+              <w:t>Select “Search By Log Name”</w:t>
             </w:r>
           </w:p>
         </w:tc>
@@ -13649,16 +12929,8 @@
               <w:rPr>
                 <w:rFonts w:asciiTheme="minorHAnsi" w:hAnsiTheme="minorHAnsi"/>
               </w:rPr>
-              <w:t>Log Type dropdown (Coaching, Warning</w:t>
-            </w:r>
-            <w:proofErr w:type="gramStart"/>
-            <w:r>
-              <w:rPr>
-                <w:rFonts w:asciiTheme="minorHAnsi" w:hAnsiTheme="minorHAnsi"/>
-              </w:rPr>
-              <w:t>);</w:t>
-            </w:r>
-            <w:proofErr w:type="gramEnd"/>
+              <w:t>Log Type dropdown (Coaching, Warning);</w:t>
+            </w:r>
           </w:p>
           <w:p>
             <w:pPr>
@@ -13777,14 +13049,26 @@
               </w:rPr>
               <w:t>Continue with TEST#</w:t>
             </w:r>
-            <w:r>
-              <w:rPr>
-                <w:rFonts w:asciiTheme="minorHAnsi" w:hAnsiTheme="minorHAnsi"/>
-                <w:bCs/>
-                <w:szCs w:val="20"/>
-              </w:rPr>
-              <w:t>8</w:t>
-            </w:r>
+            <w:ins w:id="55" w:author="Huang, Lili" w:date="2023-09-01T10:30:00Z">
+              <w:r>
+                <w:rPr>
+                  <w:rFonts w:asciiTheme="minorHAnsi" w:hAnsiTheme="minorHAnsi"/>
+                  <w:bCs/>
+                  <w:szCs w:val="20"/>
+                </w:rPr>
+                <w:t>9</w:t>
+              </w:r>
+            </w:ins>
+            <w:del w:id="56" w:author="Huang, Lili" w:date="2023-09-01T10:30:00Z">
+              <w:r>
+                <w:rPr>
+                  <w:rFonts w:asciiTheme="minorHAnsi" w:hAnsiTheme="minorHAnsi"/>
+                  <w:bCs/>
+                  <w:szCs w:val="20"/>
+                </w:rPr>
+                <w:delText>8</w:delText>
+              </w:r>
+            </w:del>
             <w:r>
               <w:rPr>
                 <w:rFonts w:asciiTheme="minorHAnsi" w:hAnsiTheme="minorHAnsi"/>
@@ -13969,7 +13253,35 @@
                 <w:bCs/>
                 <w:szCs w:val="20"/>
               </w:rPr>
-              <w:t>Continue with TEST#8:</w:t>
+              <w:t>Continue with TEST#</w:t>
+            </w:r>
+            <w:ins w:id="57" w:author="Huang, Lili" w:date="2023-09-01T10:30:00Z">
+              <w:r>
+                <w:rPr>
+                  <w:rFonts w:asciiTheme="minorHAnsi" w:hAnsiTheme="minorHAnsi"/>
+                  <w:bCs/>
+                  <w:szCs w:val="20"/>
+                </w:rPr>
+                <w:t>9</w:t>
+              </w:r>
+            </w:ins>
+            <w:del w:id="58" w:author="Huang, Lili" w:date="2023-09-01T10:30:00Z">
+              <w:r>
+                <w:rPr>
+                  <w:rFonts w:asciiTheme="minorHAnsi" w:hAnsiTheme="minorHAnsi"/>
+                  <w:bCs/>
+                  <w:szCs w:val="20"/>
+                </w:rPr>
+                <w:delText>8</w:delText>
+              </w:r>
+            </w:del>
+            <w:r>
+              <w:rPr>
+                <w:rFonts w:asciiTheme="minorHAnsi" w:hAnsiTheme="minorHAnsi"/>
+                <w:bCs/>
+                <w:szCs w:val="20"/>
+              </w:rPr>
+              <w:t>:</w:t>
             </w:r>
           </w:p>
           <w:p>
@@ -14335,40 +13647,12 @@
                 <w:rFonts w:asciiTheme="minorHAnsi" w:hAnsiTheme="minorHAnsi"/>
               </w:rPr>
             </w:pPr>
-            <w:ins w:id="77" w:author="Huang, Lili" w:date="2023-03-22T15:37:00Z">
-              <w:r>
-                <w:rPr>
-                  <w:rFonts w:asciiTheme="minorHAnsi" w:hAnsiTheme="minorHAnsi"/>
-                </w:rPr>
-                <w:t>https://uvaadadweb50cco.ad.local/ecl_admin_dev/</w:t>
-              </w:r>
-            </w:ins>
-            <w:del w:id="78" w:author="Huang, Lili" w:date="2023-03-22T15:37:00Z">
-              <w:r>
-                <w:rPr>
-                  <w:rFonts w:asciiTheme="minorHAnsi" w:hAnsiTheme="minorHAnsi"/>
-                </w:rPr>
-                <w:delText>https://f3420-mpmd01.</w:delText>
-              </w:r>
-              <w:r>
-                <w:rPr>
-                  <w:rFonts w:asciiTheme="minorHAnsi" w:hAnsiTheme="minorHAnsi"/>
-                </w:rPr>
-                <w:delText>ad</w:delText>
-              </w:r>
-              <w:r>
-                <w:rPr>
-                  <w:rFonts w:asciiTheme="minorHAnsi" w:hAnsiTheme="minorHAnsi"/>
-                </w:rPr>
-                <w:delText>.local/</w:delText>
-              </w:r>
-              <w:r>
-                <w:rPr>
-                  <w:rFonts w:asciiTheme="minorHAnsi" w:hAnsiTheme="minorHAnsi"/>
-                </w:rPr>
-                <w:delText>eCLAdmin</w:delText>
-              </w:r>
-            </w:del>
+            <w:r>
+              <w:rPr>
+                <w:rFonts w:asciiTheme="minorHAnsi" w:hAnsiTheme="minorHAnsi"/>
+              </w:rPr>
+              <w:t>https://uvaadadweb50cco.ad.local/ecl_admin_dev/</w:t>
+            </w:r>
           </w:p>
         </w:tc>
       </w:tr>
@@ -14484,14 +13768,7 @@
               <w:rPr>
                 <w:rFonts w:asciiTheme="minorHAnsi" w:hAnsiTheme="minorHAnsi"/>
               </w:rPr>
-              <w:t xml:space="preserve">Admin User </w:t>
-            </w:r>
-            <w:proofErr w:type="gramStart"/>
-            <w:r>
-              <w:rPr>
-                <w:rFonts w:asciiTheme="minorHAnsi" w:hAnsiTheme="minorHAnsi"/>
-              </w:rPr>
-              <w:t xml:space="preserve">-  </w:t>
+              <w:t xml:space="preserve">Admin User -  </w:t>
             </w:r>
             <w:r>
               <w:rPr>
@@ -14499,7 +13776,6 @@
               </w:rPr>
               <w:t>Delete</w:t>
             </w:r>
-            <w:proofErr w:type="gramEnd"/>
             <w:r>
               <w:rPr>
                 <w:rFonts w:asciiTheme="minorHAnsi" w:hAnsiTheme="minorHAnsi"/>
@@ -14959,18 +14235,8 @@
                 <w:bCs/>
                 <w:szCs w:val="20"/>
               </w:rPr>
-              <w:t xml:space="preserve">nter log </w:t>
-            </w:r>
-            <w:proofErr w:type="gramStart"/>
-            <w:r>
-              <w:rPr>
-                <w:rFonts w:asciiTheme="minorHAnsi" w:hAnsiTheme="minorHAnsi"/>
-                <w:bCs/>
-                <w:szCs w:val="20"/>
-              </w:rPr>
-              <w:t>name;</w:t>
-            </w:r>
-            <w:proofErr w:type="gramEnd"/>
+              <w:t>nter log name;</w:t>
+            </w:r>
           </w:p>
           <w:p>
             <w:pPr>
@@ -15156,21 +14422,7 @@
               <w:rPr>
                 <w:i/>
               </w:rPr>
-              <w:t xml:space="preserve">View and </w:t>
-            </w:r>
-            <w:proofErr w:type="gramStart"/>
-            <w:r>
-              <w:rPr>
-                <w:i/>
-              </w:rPr>
-              <w:t>Delete</w:t>
-            </w:r>
-            <w:proofErr w:type="gramEnd"/>
-            <w:r>
-              <w:rPr>
-                <w:i/>
-              </w:rPr>
-              <w:t xml:space="preserve"> are action links.</w:t>
+              <w:t>View and Delete are action links.</w:t>
             </w:r>
           </w:p>
         </w:tc>
@@ -15794,16 +15046,8 @@
               <w:rPr>
                 <w:i/>
               </w:rPr>
-              <w:t xml:space="preserve">Success message displays if the log has been successfully </w:t>
-            </w:r>
-            <w:proofErr w:type="gramStart"/>
-            <w:r>
-              <w:rPr>
-                <w:i/>
-              </w:rPr>
-              <w:t>deleted;</w:t>
-            </w:r>
-            <w:proofErr w:type="gramEnd"/>
+              <w:t>Success message displays if the log has been successfully deleted;</w:t>
+            </w:r>
           </w:p>
           <w:p>
             <w:pPr>
@@ -15864,9 +15108,9 @@
       </w:pPr>
     </w:p>
     <w:sectPr>
-      <w:headerReference w:type="default" r:id="rId10"/>
-      <w:footerReference w:type="default" r:id="rId11"/>
-      <w:footerReference w:type="first" r:id="rId12"/>
+      <w:headerReference w:type="default" r:id="rId11"/>
+      <w:footerReference w:type="default" r:id="rId12"/>
+      <w:footerReference w:type="first" r:id="rId13"/>
       <w:pgSz w:w="15840" w:h="12240" w:orient="landscape" w:code="1"/>
       <w:pgMar w:top="720" w:right="1080" w:bottom="720" w:left="1080" w:header="720" w:footer="720" w:gutter="0"/>
       <w:cols w:space="720"/>
@@ -15945,7 +15189,6 @@
       </w:rPr>
       <w:t xml:space="preserve">      </w:t>
     </w:r>
-    <w:proofErr w:type="spellStart"/>
     <w:r>
       <w:rPr>
         <w:b/>
@@ -15953,7 +15196,6 @@
       </w:rPr>
       <w:t>CCO_eCoaching_Admin_ManageEmployeeLogs_UTD</w:t>
     </w:r>
-    <w:proofErr w:type="spellEnd"/>
   </w:p>
   <w:p>
     <w:pPr>
@@ -16306,14 +15548,7 @@
       <w:rPr>
         <w:sz w:val="18"/>
       </w:rPr>
-      <w:t xml:space="preserve">                                                                                                                    </w:t>
-    </w:r>
-    <w:proofErr w:type="spellStart"/>
-    <w:r>
-      <w:rPr>
-        <w:sz w:val="18"/>
-      </w:rPr>
-      <w:t>CCO_eCoaching_Admin_ManageEmployeeLogs_</w:t>
+      <w:t xml:space="preserve">                                                                                                                    CCO_eCoaching_Admin_ManageEmployeeLogs_</w:t>
     </w:r>
     <w:r>
       <w:rPr>
@@ -16321,7 +15556,6 @@
       </w:rPr>
       <w:t>UTC</w:t>
     </w:r>
-    <w:proofErr w:type="spellEnd"/>
     <w:r>
       <w:rPr>
         <w:sz w:val="18"/>

</xml_diff>

<commit_message>
27187 - allow users to search by multiple log names when inactivating logs.
git-tfs-id: [https://tfs.omnicloud.local/tfs/cco%20program/]$/eCoaching_V2;C53198
</commit_message>
<xml_diff>
--- a/Unit Test/Web/CCO_eCoaching_Log_Admin_ManageEmployeeLogs_UTC.docx
+++ b/Unit Test/Web/CCO_eCoaching_Log_Admin_ManageEmployeeLogs_UTC.docx
@@ -109,6 +109,7 @@
         </w:rPr>
         <w:t xml:space="preserve">CCO </w:t>
       </w:r>
+      <w:proofErr w:type="spellStart"/>
       <w:r>
         <w:rPr>
           <w:b/>
@@ -116,7 +117,17 @@
           <w:sz w:val="40"/>
           <w:szCs w:val="40"/>
         </w:rPr>
-        <w:t xml:space="preserve">eCoaching </w:t>
+        <w:t>eCoaching</w:t>
+      </w:r>
+      <w:proofErr w:type="spellEnd"/>
+      <w:r>
+        <w:rPr>
+          <w:b/>
+          <w:color w:val="000000"/>
+          <w:sz w:val="40"/>
+          <w:szCs w:val="40"/>
+        </w:rPr>
+        <w:t xml:space="preserve"> </w:t>
       </w:r>
       <w:r>
         <w:rPr>
@@ -996,8 +1007,16 @@
               <w:rPr>
                 <w:rFonts w:asciiTheme="minorHAnsi" w:hAnsiTheme="minorHAnsi"/>
               </w:rPr>
-              <w:t>TFS5693 – Delete logs</w:t>
-            </w:r>
+              <w:t xml:space="preserve">TFS5693 – Delete </w:t>
+            </w:r>
+            <w:proofErr w:type="gramStart"/>
+            <w:r>
+              <w:rPr>
+                <w:rFonts w:asciiTheme="minorHAnsi" w:hAnsiTheme="minorHAnsi"/>
+              </w:rPr>
+              <w:t>logs</w:t>
+            </w:r>
+            <w:proofErr w:type="gramEnd"/>
           </w:p>
           <w:p>
             <w:pPr>
@@ -1095,8 +1114,16 @@
               <w:rPr>
                 <w:rFonts w:asciiTheme="minorHAnsi" w:hAnsiTheme="minorHAnsi"/>
               </w:rPr>
-              <w:t>TFS10566 – stored procedure needs database schema designator</w:t>
-            </w:r>
+              <w:t xml:space="preserve">TFS10566 – stored procedure needs database schema </w:t>
+            </w:r>
+            <w:proofErr w:type="gramStart"/>
+            <w:r>
+              <w:rPr>
+                <w:rFonts w:asciiTheme="minorHAnsi" w:hAnsiTheme="minorHAnsi"/>
+              </w:rPr>
+              <w:t>designator</w:t>
+            </w:r>
+            <w:proofErr w:type="gramEnd"/>
           </w:p>
           <w:p>
             <w:pPr>
@@ -1379,7 +1406,21 @@
               <w:rPr>
                 <w:rFonts w:asciiTheme="minorHAnsi" w:hAnsiTheme="minorHAnsi"/>
               </w:rPr>
-              <w:t>Updated vangent to ad</w:t>
+              <w:t xml:space="preserve">Updated </w:t>
+            </w:r>
+            <w:proofErr w:type="spellStart"/>
+            <w:r>
+              <w:rPr>
+                <w:rFonts w:asciiTheme="minorHAnsi" w:hAnsiTheme="minorHAnsi"/>
+              </w:rPr>
+              <w:t>vangent</w:t>
+            </w:r>
+            <w:proofErr w:type="spellEnd"/>
+            <w:r>
+              <w:rPr>
+                <w:rFonts w:asciiTheme="minorHAnsi" w:hAnsiTheme="minorHAnsi"/>
+              </w:rPr>
+              <w:t xml:space="preserve"> to ad</w:t>
             </w:r>
           </w:p>
         </w:tc>
@@ -1794,9 +1835,6 @@
         </w:tc>
       </w:tr>
       <w:tr>
-        <w:trPr>
-          <w:ins w:id="15" w:author="Huang, Lili" w:date="2023-09-01T10:06:00Z"/>
-        </w:trPr>
         <w:tc>
           <w:tcPr>
             <w:tcW w:w="1440" w:type="dxa"/>
@@ -1812,22 +1850,19 @@
               <w:pStyle w:val="hdr1"/>
               <w:ind w:left="0"/>
               <w:rPr>
-                <w:ins w:id="16" w:author="Huang, Lili" w:date="2023-09-01T10:06:00Z"/>
                 <w:rFonts w:asciiTheme="minorHAnsi" w:hAnsiTheme="minorHAnsi"/>
                 <w:i w:val="0"/>
                 <w:sz w:val="20"/>
               </w:rPr>
             </w:pPr>
-            <w:ins w:id="17" w:author="Huang, Lili" w:date="2023-09-01T10:10:00Z">
-              <w:r>
-                <w:rPr>
-                  <w:rFonts w:asciiTheme="minorHAnsi" w:hAnsiTheme="minorHAnsi"/>
-                  <w:i w:val="0"/>
-                  <w:sz w:val="20"/>
-                </w:rPr>
-                <w:t>09/01/2023</w:t>
-              </w:r>
-            </w:ins>
+            <w:r>
+              <w:rPr>
+                <w:rFonts w:asciiTheme="minorHAnsi" w:hAnsiTheme="minorHAnsi"/>
+                <w:i w:val="0"/>
+                <w:sz w:val="20"/>
+              </w:rPr>
+              <w:t>09/01/2023</w:t>
+            </w:r>
           </w:p>
         </w:tc>
         <w:tc>
@@ -1845,165 +1880,146 @@
               <w:pStyle w:val="hdr1"/>
               <w:ind w:left="0"/>
               <w:rPr>
-                <w:ins w:id="18" w:author="Huang, Lili" w:date="2023-09-01T10:31:00Z"/>
                 <w:rFonts w:asciiTheme="minorHAnsi" w:hAnsiTheme="minorHAnsi" w:cstheme="minorHAnsi"/>
                 <w:i w:val="0"/>
                 <w:iCs/>
                 <w:sz w:val="20"/>
               </w:rPr>
             </w:pPr>
-            <w:ins w:id="19" w:author="Huang, Lili" w:date="2023-09-01T10:10:00Z">
-              <w:r>
-                <w:rPr>
-                  <w:rFonts w:asciiTheme="minorHAnsi" w:hAnsiTheme="minorHAnsi" w:cstheme="minorHAnsi"/>
-                  <w:i w:val="0"/>
-                  <w:iCs/>
-                  <w:sz w:val="20"/>
-                </w:rPr>
-                <w:t>TFS 2704</w:t>
-              </w:r>
-            </w:ins>
-            <w:ins w:id="20" w:author="Huang, Lili" w:date="2023-09-01T10:41:00Z">
-              <w:r>
-                <w:rPr>
-                  <w:rFonts w:asciiTheme="minorHAnsi" w:hAnsiTheme="minorHAnsi" w:cstheme="minorHAnsi"/>
-                  <w:i w:val="0"/>
-                  <w:iCs/>
-                  <w:sz w:val="20"/>
-                </w:rPr>
-                <w:t>7</w:t>
-              </w:r>
-            </w:ins>
-            <w:ins w:id="21" w:author="Huang, Lili" w:date="2023-09-01T10:10:00Z">
-              <w:r>
-                <w:rPr>
-                  <w:rFonts w:asciiTheme="minorHAnsi" w:hAnsiTheme="minorHAnsi" w:cstheme="minorHAnsi"/>
-                  <w:i w:val="0"/>
-                  <w:iCs/>
-                  <w:sz w:val="20"/>
-                </w:rPr>
-                <w:t xml:space="preserve"> </w:t>
-              </w:r>
-            </w:ins>
-            <w:ins w:id="22" w:author="Huang, Lili" w:date="2023-09-01T10:14:00Z">
-              <w:r>
-                <w:rPr>
-                  <w:rFonts w:asciiTheme="minorHAnsi" w:hAnsiTheme="minorHAnsi" w:cstheme="minorHAnsi"/>
-                  <w:i w:val="0"/>
-                  <w:iCs/>
-                  <w:sz w:val="20"/>
-                </w:rPr>
-                <w:t xml:space="preserve"> -</w:t>
-              </w:r>
-            </w:ins>
-            <w:ins w:id="23" w:author="Huang, Lili" w:date="2023-09-01T10:15:00Z">
-              <w:r>
-                <w:rPr>
-                  <w:rFonts w:asciiTheme="minorHAnsi" w:hAnsiTheme="minorHAnsi" w:cstheme="minorHAnsi"/>
-                  <w:i w:val="0"/>
-                  <w:iCs/>
-                  <w:sz w:val="20"/>
-                </w:rPr>
-                <w:t xml:space="preserve"> Error happens when trying to inactivate/reactivate logs </w:t>
-              </w:r>
-            </w:ins>
-            <w:ins w:id="24" w:author="Huang, Lili" w:date="2023-09-01T10:16:00Z">
-              <w:r>
-                <w:rPr>
-                  <w:rFonts w:asciiTheme="minorHAnsi" w:hAnsiTheme="minorHAnsi" w:cstheme="minorHAnsi"/>
-                  <w:i w:val="0"/>
-                  <w:iCs/>
-                  <w:sz w:val="20"/>
-                </w:rPr>
-                <w:t>consecutively</w:t>
-              </w:r>
-            </w:ins>
-            <w:ins w:id="25" w:author="Huang, Lili" w:date="2023-09-01T10:15:00Z">
-              <w:r>
-                <w:rPr>
-                  <w:rFonts w:asciiTheme="minorHAnsi" w:hAnsiTheme="minorHAnsi" w:cstheme="minorHAnsi"/>
-                  <w:i w:val="0"/>
-                  <w:iCs/>
-                  <w:sz w:val="20"/>
-                </w:rPr>
-                <w:t>.</w:t>
-              </w:r>
-            </w:ins>
-          </w:p>
-          <w:p>
-            <w:pPr>
-              <w:pStyle w:val="hdr1"/>
-              <w:ind w:left="0"/>
-              <w:rPr>
-                <w:ins w:id="26" w:author="Huang, Lili" w:date="2023-09-01T10:33:00Z"/>
+            <w:r>
+              <w:rPr>
                 <w:rFonts w:asciiTheme="minorHAnsi" w:hAnsiTheme="minorHAnsi" w:cstheme="minorHAnsi"/>
                 <w:i w:val="0"/>
                 <w:iCs/>
                 <w:sz w:val="20"/>
               </w:rPr>
-            </w:pPr>
-            <w:ins w:id="27" w:author="Huang, Lili" w:date="2023-09-01T10:33:00Z">
-              <w:r>
-                <w:rPr>
-                  <w:rFonts w:asciiTheme="minorHAnsi" w:hAnsiTheme="minorHAnsi" w:cstheme="minorHAnsi"/>
-                  <w:i w:val="0"/>
-                  <w:iCs/>
-                  <w:sz w:val="20"/>
-                </w:rPr>
-                <w:t>ECUIADMIN_MANAGELOG_INACTIVATE</w:t>
-              </w:r>
-              <w:r>
-                <w:rPr>
-                  <w:rFonts w:asciiTheme="minorHAnsi" w:hAnsiTheme="minorHAnsi" w:cstheme="minorHAnsi"/>
-                  <w:i w:val="0"/>
-                  <w:iCs/>
-                  <w:sz w:val="20"/>
-                </w:rPr>
-                <w:t xml:space="preserve">, </w:t>
-              </w:r>
-              <w:r>
-                <w:rPr>
-                  <w:rFonts w:asciiTheme="minorHAnsi" w:hAnsiTheme="minorHAnsi" w:cstheme="minorHAnsi"/>
-                  <w:i w:val="0"/>
-                  <w:iCs/>
-                  <w:sz w:val="20"/>
-                </w:rPr>
-                <w:t>ECUIADMIN_MANAGELOG_REACTIVATE</w:t>
-              </w:r>
-              <w:r>
-                <w:rPr>
-                  <w:rFonts w:asciiTheme="minorHAnsi" w:hAnsiTheme="minorHAnsi" w:cstheme="minorHAnsi"/>
-                  <w:i w:val="0"/>
-                  <w:iCs/>
-                  <w:sz w:val="20"/>
-                </w:rPr>
-                <w:t>:</w:t>
-              </w:r>
-            </w:ins>
-          </w:p>
-          <w:p>
-            <w:pPr>
-              <w:pStyle w:val="hdr1"/>
-              <w:ind w:left="0"/>
-              <w:rPr>
-                <w:ins w:id="28" w:author="Huang, Lili" w:date="2023-09-01T10:06:00Z"/>
+              <w:t xml:space="preserve">TFS </w:t>
+            </w:r>
+            <w:proofErr w:type="gramStart"/>
+            <w:r>
+              <w:rPr>
                 <w:rFonts w:asciiTheme="minorHAnsi" w:hAnsiTheme="minorHAnsi" w:cstheme="minorHAnsi"/>
                 <w:i w:val="0"/>
                 <w:iCs/>
                 <w:sz w:val="20"/>
               </w:rPr>
-            </w:pPr>
-            <w:ins w:id="29" w:author="Huang, Lili" w:date="2023-09-01T10:31:00Z">
-              <w:r>
-                <w:rPr>
-                  <w:rFonts w:asciiTheme="minorHAnsi" w:hAnsiTheme="minorHAnsi" w:cstheme="minorHAnsi"/>
-                  <w:i w:val="0"/>
-                  <w:iCs/>
-                  <w:sz w:val="20"/>
-                </w:rPr>
-                <w:t>Added 8.</w:t>
-              </w:r>
-            </w:ins>
+              <w:t>2704</w:t>
+            </w:r>
+            <w:r>
+              <w:rPr>
+                <w:rFonts w:asciiTheme="minorHAnsi" w:hAnsiTheme="minorHAnsi" w:cstheme="minorHAnsi"/>
+                <w:i w:val="0"/>
+                <w:iCs/>
+                <w:sz w:val="20"/>
+              </w:rPr>
+              <w:t>7</w:t>
+            </w:r>
+            <w:r>
+              <w:rPr>
+                <w:rFonts w:asciiTheme="minorHAnsi" w:hAnsiTheme="minorHAnsi" w:cstheme="minorHAnsi"/>
+                <w:i w:val="0"/>
+                <w:iCs/>
+                <w:sz w:val="20"/>
+              </w:rPr>
+              <w:t xml:space="preserve">  -</w:t>
+            </w:r>
+            <w:proofErr w:type="gramEnd"/>
+            <w:r>
+              <w:rPr>
+                <w:rFonts w:asciiTheme="minorHAnsi" w:hAnsiTheme="minorHAnsi" w:cstheme="minorHAnsi"/>
+                <w:i w:val="0"/>
+                <w:iCs/>
+                <w:sz w:val="20"/>
+              </w:rPr>
+              <w:t xml:space="preserve"> Error happens when trying to inactivate/reactivate logs </w:t>
+            </w:r>
+            <w:r>
+              <w:rPr>
+                <w:rFonts w:asciiTheme="minorHAnsi" w:hAnsiTheme="minorHAnsi" w:cstheme="minorHAnsi"/>
+                <w:i w:val="0"/>
+                <w:iCs/>
+                <w:sz w:val="20"/>
+              </w:rPr>
+              <w:t>consecutively</w:t>
+            </w:r>
+            <w:r>
+              <w:rPr>
+                <w:rFonts w:asciiTheme="minorHAnsi" w:hAnsiTheme="minorHAnsi" w:cstheme="minorHAnsi"/>
+                <w:i w:val="0"/>
+                <w:iCs/>
+                <w:sz w:val="20"/>
+              </w:rPr>
+              <w:t>.</w:t>
+            </w:r>
+          </w:p>
+          <w:p>
+            <w:pPr>
+              <w:pStyle w:val="hdr1"/>
+              <w:ind w:left="0"/>
+              <w:rPr>
+                <w:rFonts w:asciiTheme="minorHAnsi" w:hAnsiTheme="minorHAnsi" w:cstheme="minorHAnsi"/>
+                <w:i w:val="0"/>
+                <w:iCs/>
+                <w:sz w:val="20"/>
+              </w:rPr>
+            </w:pPr>
+            <w:r>
+              <w:rPr>
+                <w:rFonts w:asciiTheme="minorHAnsi" w:hAnsiTheme="minorHAnsi" w:cstheme="minorHAnsi"/>
+                <w:i w:val="0"/>
+                <w:iCs/>
+                <w:sz w:val="20"/>
+              </w:rPr>
+              <w:t>ECUIADMIN_MANAGELOG_INACTIVATE</w:t>
+            </w:r>
+            <w:r>
+              <w:rPr>
+                <w:rFonts w:asciiTheme="minorHAnsi" w:hAnsiTheme="minorHAnsi" w:cstheme="minorHAnsi"/>
+                <w:i w:val="0"/>
+                <w:iCs/>
+                <w:sz w:val="20"/>
+              </w:rPr>
+              <w:t xml:space="preserve">, </w:t>
+            </w:r>
+            <w:r>
+              <w:rPr>
+                <w:rFonts w:asciiTheme="minorHAnsi" w:hAnsiTheme="minorHAnsi" w:cstheme="minorHAnsi"/>
+                <w:i w:val="0"/>
+                <w:iCs/>
+                <w:sz w:val="20"/>
+              </w:rPr>
+              <w:t>ECUIADMIN_MANAGELOG_REACTIVATE</w:t>
+            </w:r>
+            <w:r>
+              <w:rPr>
+                <w:rFonts w:asciiTheme="minorHAnsi" w:hAnsiTheme="minorHAnsi" w:cstheme="minorHAnsi"/>
+                <w:i w:val="0"/>
+                <w:iCs/>
+                <w:sz w:val="20"/>
+              </w:rPr>
+              <w:t>:</w:t>
+            </w:r>
+          </w:p>
+          <w:p>
+            <w:pPr>
+              <w:pStyle w:val="hdr1"/>
+              <w:ind w:left="0"/>
+              <w:rPr>
+                <w:rFonts w:asciiTheme="minorHAnsi" w:hAnsiTheme="minorHAnsi" w:cstheme="minorHAnsi"/>
+                <w:i w:val="0"/>
+                <w:iCs/>
+                <w:sz w:val="20"/>
+              </w:rPr>
+            </w:pPr>
+            <w:r>
+              <w:rPr>
+                <w:rFonts w:asciiTheme="minorHAnsi" w:hAnsiTheme="minorHAnsi" w:cstheme="minorHAnsi"/>
+                <w:i w:val="0"/>
+                <w:iCs/>
+                <w:sz w:val="20"/>
+              </w:rPr>
+              <w:t>Added 8.</w:t>
+            </w:r>
           </w:p>
         </w:tc>
         <w:tc>
@@ -2021,13 +2037,182 @@
               <w:pStyle w:val="hdr1"/>
               <w:ind w:left="0"/>
               <w:rPr>
-                <w:ins w:id="30" w:author="Huang, Lili" w:date="2023-09-01T10:06:00Z"/>
                 <w:rFonts w:asciiTheme="minorHAnsi" w:hAnsiTheme="minorHAnsi"/>
                 <w:i w:val="0"/>
                 <w:sz w:val="20"/>
               </w:rPr>
             </w:pPr>
-            <w:ins w:id="31" w:author="Huang, Lili" w:date="2023-09-01T10:16:00Z">
+            <w:r>
+              <w:rPr>
+                <w:rFonts w:asciiTheme="minorHAnsi" w:hAnsiTheme="minorHAnsi"/>
+                <w:i w:val="0"/>
+                <w:sz w:val="20"/>
+              </w:rPr>
+              <w:t>Lili Huang</w:t>
+            </w:r>
+          </w:p>
+        </w:tc>
+      </w:tr>
+      <w:tr>
+        <w:trPr>
+          <w:ins w:id="15" w:author="Huang, Lili" w:date="2023-09-19T14:08:00Z"/>
+        </w:trPr>
+        <w:tc>
+          <w:tcPr>
+            <w:tcW w:w="1440" w:type="dxa"/>
+            <w:tcBorders>
+              <w:top w:val="single" w:sz="6" w:space="0" w:color="C0C0C0"/>
+              <w:left w:val="single" w:sz="6" w:space="0" w:color="C0C0C0"/>
+              <w:bottom w:val="single" w:sz="6" w:space="0" w:color="C0C0C0"/>
+              <w:right w:val="single" w:sz="6" w:space="0" w:color="C0C0C0"/>
+            </w:tcBorders>
+          </w:tcPr>
+          <w:p>
+            <w:pPr>
+              <w:pStyle w:val="hdr1"/>
+              <w:ind w:left="0"/>
+              <w:rPr>
+                <w:ins w:id="16" w:author="Huang, Lili" w:date="2023-09-19T14:08:00Z"/>
+                <w:rFonts w:asciiTheme="minorHAnsi" w:hAnsiTheme="minorHAnsi"/>
+                <w:i w:val="0"/>
+                <w:sz w:val="20"/>
+              </w:rPr>
+            </w:pPr>
+            <w:ins w:id="17" w:author="Huang, Lili" w:date="2023-09-19T14:08:00Z">
+              <w:r>
+                <w:rPr>
+                  <w:rFonts w:asciiTheme="minorHAnsi" w:hAnsiTheme="minorHAnsi"/>
+                  <w:i w:val="0"/>
+                  <w:sz w:val="20"/>
+                </w:rPr>
+                <w:t>09/19/2023</w:t>
+              </w:r>
+            </w:ins>
+          </w:p>
+        </w:tc>
+        <w:tc>
+          <w:tcPr>
+            <w:tcW w:w="5148" w:type="dxa"/>
+            <w:tcBorders>
+              <w:top w:val="single" w:sz="6" w:space="0" w:color="C0C0C0"/>
+              <w:left w:val="single" w:sz="6" w:space="0" w:color="C0C0C0"/>
+              <w:bottom w:val="single" w:sz="6" w:space="0" w:color="C0C0C0"/>
+              <w:right w:val="single" w:sz="6" w:space="0" w:color="C0C0C0"/>
+            </w:tcBorders>
+          </w:tcPr>
+          <w:p>
+            <w:pPr>
+              <w:pStyle w:val="hdr1"/>
+              <w:ind w:left="0"/>
+              <w:rPr>
+                <w:ins w:id="18" w:author="Huang, Lili" w:date="2023-09-19T14:13:00Z"/>
+                <w:rFonts w:asciiTheme="minorHAnsi" w:hAnsiTheme="minorHAnsi" w:cstheme="minorHAnsi"/>
+                <w:i w:val="0"/>
+                <w:iCs/>
+                <w:color w:val="000000"/>
+                <w:sz w:val="20"/>
+              </w:rPr>
+            </w:pPr>
+            <w:ins w:id="19" w:author="Huang, Lili" w:date="2023-09-19T14:08:00Z">
+              <w:r>
+                <w:rPr>
+                  <w:rFonts w:asciiTheme="minorHAnsi" w:hAnsiTheme="minorHAnsi" w:cstheme="minorHAnsi"/>
+                  <w:i w:val="0"/>
+                  <w:iCs/>
+                  <w:color w:val="000000"/>
+                  <w:sz w:val="20"/>
+                </w:rPr>
+                <w:t>TFS 27187 – Inactivate: allow users to search by multiple log names.</w:t>
+              </w:r>
+            </w:ins>
+          </w:p>
+          <w:p>
+            <w:pPr>
+              <w:pStyle w:val="hdr1"/>
+              <w:ind w:left="0"/>
+              <w:rPr>
+                <w:ins w:id="20" w:author="Huang, Lili" w:date="2023-09-19T14:15:00Z"/>
+                <w:rFonts w:asciiTheme="minorHAnsi" w:hAnsiTheme="minorHAnsi" w:cstheme="minorHAnsi"/>
+                <w:i w:val="0"/>
+                <w:iCs/>
+                <w:color w:val="000000"/>
+                <w:sz w:val="20"/>
+              </w:rPr>
+            </w:pPr>
+            <w:ins w:id="21" w:author="Huang, Lili" w:date="2023-09-19T14:14:00Z">
+              <w:r>
+                <w:rPr>
+                  <w:rFonts w:asciiTheme="minorHAnsi" w:hAnsiTheme="minorHAnsi" w:cstheme="minorHAnsi"/>
+                  <w:i w:val="0"/>
+                  <w:iCs/>
+                  <w:color w:val="000000"/>
+                  <w:sz w:val="20"/>
+                </w:rPr>
+                <w:t>ECUIADMIN_MANAGELOG_INACTIVATE</w:t>
+              </w:r>
+            </w:ins>
+            <w:ins w:id="22" w:author="Huang, Lili" w:date="2023-09-19T14:15:00Z">
+              <w:r>
+                <w:rPr>
+                  <w:rFonts w:asciiTheme="minorHAnsi" w:hAnsiTheme="minorHAnsi" w:cstheme="minorHAnsi"/>
+                  <w:i w:val="0"/>
+                  <w:iCs/>
+                  <w:color w:val="000000"/>
+                  <w:sz w:val="20"/>
+                </w:rPr>
+                <w:t>:</w:t>
+              </w:r>
+            </w:ins>
+          </w:p>
+          <w:p>
+            <w:pPr>
+              <w:pStyle w:val="hdr1"/>
+              <w:ind w:left="0"/>
+              <w:rPr>
+                <w:ins w:id="23" w:author="Huang, Lili" w:date="2023-09-19T14:08:00Z"/>
+                <w:rFonts w:asciiTheme="minorHAnsi" w:hAnsiTheme="minorHAnsi" w:cstheme="minorHAnsi"/>
+                <w:i w:val="0"/>
+                <w:iCs/>
+                <w:color w:val="000000"/>
+                <w:sz w:val="20"/>
+              </w:rPr>
+            </w:pPr>
+            <w:ins w:id="24" w:author="Huang, Lili" w:date="2023-09-19T14:15:00Z">
+              <w:r>
+                <w:rPr>
+                  <w:rFonts w:asciiTheme="minorHAnsi" w:hAnsiTheme="minorHAnsi" w:cstheme="minorHAnsi"/>
+                  <w:i w:val="0"/>
+                  <w:iCs/>
+                  <w:color w:val="000000"/>
+                  <w:sz w:val="20"/>
+                </w:rPr>
+                <w:t>Updated 11.</w:t>
+              </w:r>
+            </w:ins>
+          </w:p>
+        </w:tc>
+        <w:tc>
+          <w:tcPr>
+            <w:tcW w:w="4320" w:type="dxa"/>
+            <w:tcBorders>
+              <w:top w:val="single" w:sz="6" w:space="0" w:color="C0C0C0"/>
+              <w:left w:val="single" w:sz="6" w:space="0" w:color="C0C0C0"/>
+              <w:bottom w:val="single" w:sz="6" w:space="0" w:color="C0C0C0"/>
+              <w:right w:val="single" w:sz="6" w:space="0" w:color="C0C0C0"/>
+            </w:tcBorders>
+          </w:tcPr>
+          <w:p>
+            <w:pPr>
+              <w:pStyle w:val="hdr1"/>
+              <w:ind w:left="0"/>
+              <w:rPr>
+                <w:ins w:id="25" w:author="Huang, Lili" w:date="2023-09-19T14:08:00Z"/>
+                <w:rFonts w:asciiTheme="minorHAnsi" w:hAnsiTheme="minorHAnsi"/>
+                <w:i w:val="0"/>
+                <w:sz w:val="20"/>
+              </w:rPr>
+            </w:pPr>
+            <w:ins w:id="26" w:author="Huang, Lili" w:date="2023-09-19T14:10:00Z">
               <w:r>
                 <w:rPr>
                   <w:rFonts w:asciiTheme="minorHAnsi" w:hAnsiTheme="minorHAnsi"/>
@@ -2928,15 +3113,51 @@
                 <w:bCs/>
                 <w:szCs w:val="20"/>
               </w:rPr>
-              <w:t xml:space="preserve">“CoachingAdmin” </w:t>
-            </w:r>
-            <w:r>
-              <w:rPr>
-                <w:rFonts w:asciiTheme="minorHAnsi" w:hAnsiTheme="minorHAnsi"/>
-                <w:bCs/>
-                <w:szCs w:val="20"/>
-              </w:rPr>
-              <w:t xml:space="preserve">and “WarningAdmin” </w:t>
+              <w:t>“</w:t>
+            </w:r>
+            <w:proofErr w:type="spellStart"/>
+            <w:r>
+              <w:rPr>
+                <w:rFonts w:asciiTheme="minorHAnsi" w:hAnsiTheme="minorHAnsi"/>
+                <w:bCs/>
+                <w:szCs w:val="20"/>
+              </w:rPr>
+              <w:t>CoachingAdmin</w:t>
+            </w:r>
+            <w:proofErr w:type="spellEnd"/>
+            <w:r>
+              <w:rPr>
+                <w:rFonts w:asciiTheme="minorHAnsi" w:hAnsiTheme="minorHAnsi"/>
+                <w:bCs/>
+                <w:szCs w:val="20"/>
+              </w:rPr>
+              <w:t xml:space="preserve">” </w:t>
+            </w:r>
+            <w:r>
+              <w:rPr>
+                <w:rFonts w:asciiTheme="minorHAnsi" w:hAnsiTheme="minorHAnsi"/>
+                <w:bCs/>
+                <w:szCs w:val="20"/>
+              </w:rPr>
+              <w:t>and “</w:t>
+            </w:r>
+            <w:proofErr w:type="spellStart"/>
+            <w:r>
+              <w:rPr>
+                <w:rFonts w:asciiTheme="minorHAnsi" w:hAnsiTheme="minorHAnsi"/>
+                <w:bCs/>
+                <w:szCs w:val="20"/>
+              </w:rPr>
+              <w:t>WarningAdmin</w:t>
+            </w:r>
+            <w:proofErr w:type="spellEnd"/>
+            <w:r>
+              <w:rPr>
+                <w:rFonts w:asciiTheme="minorHAnsi" w:hAnsiTheme="minorHAnsi"/>
+                <w:bCs/>
+                <w:szCs w:val="20"/>
+              </w:rPr>
+              <w:t xml:space="preserve">” </w:t>
             </w:r>
             <w:r>
               <w:rPr>
@@ -2960,8 +3181,18 @@
                 <w:bCs/>
                 <w:szCs w:val="20"/>
               </w:rPr>
-              <w:t xml:space="preserve"> AT_User_Role_Link</w:t>
-            </w:r>
+              <w:t xml:space="preserve"> </w:t>
+            </w:r>
+            <w:proofErr w:type="spellStart"/>
+            <w:r>
+              <w:rPr>
+                <w:rFonts w:asciiTheme="minorHAnsi" w:hAnsiTheme="minorHAnsi"/>
+                <w:bCs/>
+                <w:szCs w:val="20"/>
+              </w:rPr>
+              <w:t>AT_User_Role_Link</w:t>
+            </w:r>
+            <w:proofErr w:type="spellEnd"/>
             <w:r>
               <w:rPr>
                 <w:rFonts w:asciiTheme="minorHAnsi" w:hAnsiTheme="minorHAnsi"/>
@@ -3575,13 +3806,27 @@
               <w:rPr>
                 <w:rFonts w:asciiTheme="minorHAnsi" w:hAnsiTheme="minorHAnsi"/>
               </w:rPr>
-              <w:t xml:space="preserve">Admin User -  </w:t>
-            </w:r>
-            <w:r>
-              <w:rPr>
-                <w:rFonts w:asciiTheme="minorHAnsi" w:hAnsiTheme="minorHAnsi"/>
-              </w:rPr>
-              <w:t>Inactivate Employee Logs</w:t>
+              <w:t xml:space="preserve">Admin User </w:t>
+            </w:r>
+            <w:proofErr w:type="gramStart"/>
+            <w:r>
+              <w:rPr>
+                <w:rFonts w:asciiTheme="minorHAnsi" w:hAnsiTheme="minorHAnsi"/>
+              </w:rPr>
+              <w:t xml:space="preserve">-  </w:t>
+            </w:r>
+            <w:r>
+              <w:rPr>
+                <w:rFonts w:asciiTheme="minorHAnsi" w:hAnsiTheme="minorHAnsi"/>
+              </w:rPr>
+              <w:t>Inactivate</w:t>
+            </w:r>
+            <w:proofErr w:type="gramEnd"/>
+            <w:r>
+              <w:rPr>
+                <w:rFonts w:asciiTheme="minorHAnsi" w:hAnsiTheme="minorHAnsi"/>
+              </w:rPr>
+              <w:t xml:space="preserve"> Employee Logs</w:t>
             </w:r>
           </w:p>
         </w:tc>
@@ -3931,16 +4176,26 @@
                 <w:i/>
                 <w:iCs/>
               </w:rPr>
-              <w:t>(selected by default)</w:t>
-            </w:r>
+              <w:t>(selected by default</w:t>
+            </w:r>
+            <w:proofErr w:type="gramStart"/>
             <w:r>
               <w:rPr>
                 <w:rFonts w:asciiTheme="minorHAnsi" w:hAnsiTheme="minorHAnsi"/>
                 <w:i/>
                 <w:iCs/>
               </w:rPr>
+              <w:t>)</w:t>
+            </w:r>
+            <w:r>
+              <w:rPr>
+                <w:rFonts w:asciiTheme="minorHAnsi" w:hAnsiTheme="minorHAnsi"/>
+                <w:i/>
+                <w:iCs/>
+              </w:rPr>
               <w:t>;</w:t>
             </w:r>
+            <w:proofErr w:type="gramEnd"/>
           </w:p>
           <w:p>
             <w:pPr>
@@ -4983,7 +5238,21 @@
               <w:rPr>
                 <w:rFonts w:asciiTheme="minorHAnsi" w:hAnsiTheme="minorHAnsi"/>
               </w:rPr>
-              <w:t xml:space="preserve">“Reason:” DropDownList is populated with all the reasons for the selected </w:t>
+              <w:t xml:space="preserve">“Reason:” </w:t>
+            </w:r>
+            <w:proofErr w:type="spellStart"/>
+            <w:r>
+              <w:rPr>
+                <w:rFonts w:asciiTheme="minorHAnsi" w:hAnsiTheme="minorHAnsi"/>
+              </w:rPr>
+              <w:t>DropDownList</w:t>
+            </w:r>
+            <w:proofErr w:type="spellEnd"/>
+            <w:r>
+              <w:rPr>
+                <w:rFonts w:asciiTheme="minorHAnsi" w:hAnsiTheme="minorHAnsi"/>
+              </w:rPr>
+              <w:t xml:space="preserve"> is populated with all the reasons for the selected </w:t>
             </w:r>
             <w:r>
               <w:rPr>
@@ -4991,6 +5260,7 @@
               </w:rPr>
               <w:t xml:space="preserve">employee </w:t>
             </w:r>
+            <w:proofErr w:type="spellStart"/>
             <w:r>
               <w:rPr>
                 <w:rFonts w:asciiTheme="minorHAnsi" w:hAnsiTheme="minorHAnsi"/>
@@ -5001,39 +5271,60 @@
               <w:rPr>
                 <w:rFonts w:asciiTheme="minorHAnsi" w:hAnsiTheme="minorHAnsi"/>
               </w:rPr>
-              <w:t>and type.</w:t>
-            </w:r>
-          </w:p>
-          <w:p>
-            <w:pPr>
-              <w:pStyle w:val="Header"/>
-              <w:tabs>
-                <w:tab w:val="clear" w:pos="4320"/>
-                <w:tab w:val="clear" w:pos="8640"/>
-              </w:tabs>
-              <w:spacing w:before="40" w:after="40"/>
-              <w:rPr>
-                <w:rFonts w:asciiTheme="minorHAnsi" w:hAnsiTheme="minorHAnsi"/>
-              </w:rPr>
-            </w:pPr>
-          </w:p>
-          <w:p>
-            <w:pPr>
-              <w:pStyle w:val="Header"/>
-              <w:tabs>
-                <w:tab w:val="clear" w:pos="4320"/>
-                <w:tab w:val="clear" w:pos="8640"/>
-              </w:tabs>
-              <w:spacing w:before="40" w:after="40"/>
-              <w:rPr>
-                <w:rFonts w:asciiTheme="minorHAnsi" w:hAnsiTheme="minorHAnsi"/>
-              </w:rPr>
-            </w:pPr>
-            <w:r>
-              <w:rPr>
-                <w:rFonts w:asciiTheme="minorHAnsi" w:hAnsiTheme="minorHAnsi"/>
-              </w:rPr>
-              <w:t>“Comment:” textarea displays empty.</w:t>
+              <w:t>and</w:t>
+            </w:r>
+            <w:proofErr w:type="spellEnd"/>
+            <w:r>
+              <w:rPr>
+                <w:rFonts w:asciiTheme="minorHAnsi" w:hAnsiTheme="minorHAnsi"/>
+              </w:rPr>
+              <w:t xml:space="preserve"> type.</w:t>
+            </w:r>
+          </w:p>
+          <w:p>
+            <w:pPr>
+              <w:pStyle w:val="Header"/>
+              <w:tabs>
+                <w:tab w:val="clear" w:pos="4320"/>
+                <w:tab w:val="clear" w:pos="8640"/>
+              </w:tabs>
+              <w:spacing w:before="40" w:after="40"/>
+              <w:rPr>
+                <w:rFonts w:asciiTheme="minorHAnsi" w:hAnsiTheme="minorHAnsi"/>
+              </w:rPr>
+            </w:pPr>
+          </w:p>
+          <w:p>
+            <w:pPr>
+              <w:pStyle w:val="Header"/>
+              <w:tabs>
+                <w:tab w:val="clear" w:pos="4320"/>
+                <w:tab w:val="clear" w:pos="8640"/>
+              </w:tabs>
+              <w:spacing w:before="40" w:after="40"/>
+              <w:rPr>
+                <w:rFonts w:asciiTheme="minorHAnsi" w:hAnsiTheme="minorHAnsi"/>
+              </w:rPr>
+            </w:pPr>
+            <w:r>
+              <w:rPr>
+                <w:rFonts w:asciiTheme="minorHAnsi" w:hAnsiTheme="minorHAnsi"/>
+              </w:rPr>
+              <w:t xml:space="preserve">“Comment:” </w:t>
+            </w:r>
+            <w:proofErr w:type="spellStart"/>
+            <w:r>
+              <w:rPr>
+                <w:rFonts w:asciiTheme="minorHAnsi" w:hAnsiTheme="minorHAnsi"/>
+              </w:rPr>
+              <w:t>textarea</w:t>
+            </w:r>
+            <w:proofErr w:type="spellEnd"/>
+            <w:r>
+              <w:rPr>
+                <w:rFonts w:asciiTheme="minorHAnsi" w:hAnsiTheme="minorHAnsi"/>
+              </w:rPr>
+              <w:t xml:space="preserve"> displays empty.</w:t>
             </w:r>
           </w:p>
         </w:tc>
@@ -5167,7 +5458,43 @@
                 <w:bCs/>
                 <w:szCs w:val="20"/>
               </w:rPr>
-              <w:t xml:space="preserve">   Select a reason other than “Other”  from “Reason:”  DropDownList;</w:t>
+              <w:t xml:space="preserve">   Select a reason other than “</w:t>
+            </w:r>
+            <w:proofErr w:type="gramStart"/>
+            <w:r>
+              <w:rPr>
+                <w:rFonts w:asciiTheme="minorHAnsi" w:hAnsiTheme="minorHAnsi"/>
+                <w:bCs/>
+                <w:szCs w:val="20"/>
+              </w:rPr>
+              <w:t>Other”  from</w:t>
+            </w:r>
+            <w:proofErr w:type="gramEnd"/>
+            <w:r>
+              <w:rPr>
+                <w:rFonts w:asciiTheme="minorHAnsi" w:hAnsiTheme="minorHAnsi"/>
+                <w:bCs/>
+                <w:szCs w:val="20"/>
+              </w:rPr>
+              <w:t xml:space="preserve"> “Reason:”  </w:t>
+            </w:r>
+            <w:proofErr w:type="spellStart"/>
+            <w:r>
+              <w:rPr>
+                <w:rFonts w:asciiTheme="minorHAnsi" w:hAnsiTheme="minorHAnsi"/>
+                <w:bCs/>
+                <w:szCs w:val="20"/>
+              </w:rPr>
+              <w:t>DropDownList</w:t>
+            </w:r>
+            <w:proofErr w:type="spellEnd"/>
+            <w:r>
+              <w:rPr>
+                <w:rFonts w:asciiTheme="minorHAnsi" w:hAnsiTheme="minorHAnsi"/>
+                <w:bCs/>
+                <w:szCs w:val="20"/>
+              </w:rPr>
+              <w:t>;</w:t>
             </w:r>
           </w:p>
           <w:p>
@@ -5185,8 +5512,28 @@
                 <w:bCs/>
                 <w:szCs w:val="20"/>
               </w:rPr>
-              <w:t xml:space="preserve">   Enter a comment in the “Comment:” textarea;</w:t>
-            </w:r>
+              <w:t xml:space="preserve">   Enter a comment in the “Comment:” </w:t>
+            </w:r>
+            <w:proofErr w:type="spellStart"/>
+            <w:proofErr w:type="gramStart"/>
+            <w:r>
+              <w:rPr>
+                <w:rFonts w:asciiTheme="minorHAnsi" w:hAnsiTheme="minorHAnsi"/>
+                <w:bCs/>
+                <w:szCs w:val="20"/>
+              </w:rPr>
+              <w:t>textarea</w:t>
+            </w:r>
+            <w:proofErr w:type="spellEnd"/>
+            <w:r>
+              <w:rPr>
+                <w:rFonts w:asciiTheme="minorHAnsi" w:hAnsiTheme="minorHAnsi"/>
+                <w:bCs/>
+                <w:szCs w:val="20"/>
+              </w:rPr>
+              <w:t>;</w:t>
+            </w:r>
+            <w:proofErr w:type="gramEnd"/>
           </w:p>
           <w:p>
             <w:pPr>
@@ -5259,39 +5606,67 @@
               <w:rPr>
                 <w:rFonts w:asciiTheme="minorHAnsi" w:hAnsiTheme="minorHAnsi"/>
               </w:rPr>
-              <w:t xml:space="preserve">“The selected logs have been successfully inavtivated.” message displays for 2 seconds above the Search Result, then disappears with the Search Result.  </w:t>
-            </w:r>
-          </w:p>
-          <w:p>
-            <w:pPr>
-              <w:pStyle w:val="Header"/>
-              <w:tabs>
-                <w:tab w:val="clear" w:pos="4320"/>
-                <w:tab w:val="clear" w:pos="8640"/>
-              </w:tabs>
-              <w:spacing w:before="40" w:after="40"/>
-              <w:rPr>
-                <w:rFonts w:asciiTheme="minorHAnsi" w:hAnsiTheme="minorHAnsi"/>
-              </w:rPr>
-            </w:pPr>
-          </w:p>
-          <w:p>
-            <w:pPr>
-              <w:pStyle w:val="Header"/>
-              <w:tabs>
-                <w:tab w:val="clear" w:pos="4320"/>
-                <w:tab w:val="clear" w:pos="8640"/>
-              </w:tabs>
-              <w:spacing w:before="40" w:after="40"/>
-              <w:rPr>
-                <w:rFonts w:asciiTheme="minorHAnsi" w:hAnsiTheme="minorHAnsi"/>
-              </w:rPr>
-            </w:pPr>
-            <w:r>
-              <w:rPr>
-                <w:rFonts w:asciiTheme="minorHAnsi" w:hAnsiTheme="minorHAnsi"/>
-              </w:rPr>
-              <w:t>“Type:” and “Employee:” DropDownLists reset to Default Values.</w:t>
+              <w:t xml:space="preserve">“The selected logs have been successfully </w:t>
+            </w:r>
+            <w:proofErr w:type="spellStart"/>
+            <w:r>
+              <w:rPr>
+                <w:rFonts w:asciiTheme="minorHAnsi" w:hAnsiTheme="minorHAnsi"/>
+              </w:rPr>
+              <w:t>inavtivated</w:t>
+            </w:r>
+            <w:proofErr w:type="spellEnd"/>
+            <w:r>
+              <w:rPr>
+                <w:rFonts w:asciiTheme="minorHAnsi" w:hAnsiTheme="minorHAnsi"/>
+              </w:rPr>
+              <w:t xml:space="preserve">.” message displays for 2 seconds above the Search Result, then disappears with the Search Result.  </w:t>
+            </w:r>
+          </w:p>
+          <w:p>
+            <w:pPr>
+              <w:pStyle w:val="Header"/>
+              <w:tabs>
+                <w:tab w:val="clear" w:pos="4320"/>
+                <w:tab w:val="clear" w:pos="8640"/>
+              </w:tabs>
+              <w:spacing w:before="40" w:after="40"/>
+              <w:rPr>
+                <w:rFonts w:asciiTheme="minorHAnsi" w:hAnsiTheme="minorHAnsi"/>
+              </w:rPr>
+            </w:pPr>
+          </w:p>
+          <w:p>
+            <w:pPr>
+              <w:pStyle w:val="Header"/>
+              <w:tabs>
+                <w:tab w:val="clear" w:pos="4320"/>
+                <w:tab w:val="clear" w:pos="8640"/>
+              </w:tabs>
+              <w:spacing w:before="40" w:after="40"/>
+              <w:rPr>
+                <w:rFonts w:asciiTheme="minorHAnsi" w:hAnsiTheme="minorHAnsi"/>
+              </w:rPr>
+            </w:pPr>
+            <w:r>
+              <w:rPr>
+                <w:rFonts w:asciiTheme="minorHAnsi" w:hAnsiTheme="minorHAnsi"/>
+              </w:rPr>
+              <w:t xml:space="preserve">“Type:” and “Employee:” </w:t>
+            </w:r>
+            <w:proofErr w:type="spellStart"/>
+            <w:r>
+              <w:rPr>
+                <w:rFonts w:asciiTheme="minorHAnsi" w:hAnsiTheme="minorHAnsi"/>
+              </w:rPr>
+              <w:t>DropDownLists</w:t>
+            </w:r>
+            <w:proofErr w:type="spellEnd"/>
+            <w:r>
+              <w:rPr>
+                <w:rFonts w:asciiTheme="minorHAnsi" w:hAnsiTheme="minorHAnsi"/>
+              </w:rPr>
+              <w:t xml:space="preserve"> reset to Default Values.</w:t>
             </w:r>
           </w:p>
         </w:tc>
@@ -5409,15 +5784,43 @@
                 <w:bCs/>
                 <w:szCs w:val="20"/>
               </w:rPr>
-              <w:t xml:space="preserve">   Select “Other”  in the “Reason:”  </w:t>
-            </w:r>
-            <w:r>
-              <w:rPr>
-                <w:rFonts w:asciiTheme="minorHAnsi" w:hAnsiTheme="minorHAnsi"/>
-                <w:bCs/>
-                <w:szCs w:val="20"/>
-              </w:rPr>
-              <w:t>DropDownList;</w:t>
+              <w:t xml:space="preserve">   Select “</w:t>
+            </w:r>
+            <w:proofErr w:type="gramStart"/>
+            <w:r>
+              <w:rPr>
+                <w:rFonts w:asciiTheme="minorHAnsi" w:hAnsiTheme="minorHAnsi"/>
+                <w:bCs/>
+                <w:szCs w:val="20"/>
+              </w:rPr>
+              <w:t>Other”  in</w:t>
+            </w:r>
+            <w:proofErr w:type="gramEnd"/>
+            <w:r>
+              <w:rPr>
+                <w:rFonts w:asciiTheme="minorHAnsi" w:hAnsiTheme="minorHAnsi"/>
+                <w:bCs/>
+                <w:szCs w:val="20"/>
+              </w:rPr>
+              <w:t xml:space="preserve"> the “Reason:”  </w:t>
+            </w:r>
+            <w:proofErr w:type="spellStart"/>
+            <w:r>
+              <w:rPr>
+                <w:rFonts w:asciiTheme="minorHAnsi" w:hAnsiTheme="minorHAnsi"/>
+                <w:bCs/>
+                <w:szCs w:val="20"/>
+              </w:rPr>
+              <w:t>DropDownList</w:t>
+            </w:r>
+            <w:proofErr w:type="spellEnd"/>
+            <w:r>
+              <w:rPr>
+                <w:rFonts w:asciiTheme="minorHAnsi" w:hAnsiTheme="minorHAnsi"/>
+                <w:bCs/>
+                <w:szCs w:val="20"/>
+              </w:rPr>
+              <w:t>;</w:t>
             </w:r>
           </w:p>
           <w:p>
@@ -5435,8 +5838,28 @@
                 <w:bCs/>
                 <w:szCs w:val="20"/>
               </w:rPr>
-              <w:t xml:space="preserve">   Enter a comment in the “Comment:” textarea;</w:t>
-            </w:r>
+              <w:t xml:space="preserve">   Enter a comment in the “Comment:” </w:t>
+            </w:r>
+            <w:proofErr w:type="spellStart"/>
+            <w:proofErr w:type="gramStart"/>
+            <w:r>
+              <w:rPr>
+                <w:rFonts w:asciiTheme="minorHAnsi" w:hAnsiTheme="minorHAnsi"/>
+                <w:bCs/>
+                <w:szCs w:val="20"/>
+              </w:rPr>
+              <w:t>textarea</w:t>
+            </w:r>
+            <w:proofErr w:type="spellEnd"/>
+            <w:r>
+              <w:rPr>
+                <w:rFonts w:asciiTheme="minorHAnsi" w:hAnsiTheme="minorHAnsi"/>
+                <w:bCs/>
+                <w:szCs w:val="20"/>
+              </w:rPr>
+              <w:t>;</w:t>
+            </w:r>
+            <w:proofErr w:type="gramEnd"/>
           </w:p>
           <w:p>
             <w:pPr>
@@ -5487,7 +5910,21 @@
               <w:rPr>
                 <w:rFonts w:asciiTheme="minorHAnsi" w:hAnsiTheme="minorHAnsi"/>
               </w:rPr>
-              <w:t>A textbox displays under “Reason:” DropDownList for users to enter a reason.</w:t>
+              <w:t xml:space="preserve">A textbox displays under “Reason:” </w:t>
+            </w:r>
+            <w:proofErr w:type="spellStart"/>
+            <w:r>
+              <w:rPr>
+                <w:rFonts w:asciiTheme="minorHAnsi" w:hAnsiTheme="minorHAnsi"/>
+              </w:rPr>
+              <w:t>DropDownList</w:t>
+            </w:r>
+            <w:proofErr w:type="spellEnd"/>
+            <w:r>
+              <w:rPr>
+                <w:rFonts w:asciiTheme="minorHAnsi" w:hAnsiTheme="minorHAnsi"/>
+              </w:rPr>
+              <w:t xml:space="preserve"> for users to enter a reason.</w:t>
             </w:r>
           </w:p>
           <w:p>
@@ -5563,39 +6000,67 @@
               <w:rPr>
                 <w:rFonts w:asciiTheme="minorHAnsi" w:hAnsiTheme="minorHAnsi"/>
               </w:rPr>
-              <w:t xml:space="preserve">“The selected logs have been successfully inavtivated.” message displays for 2 seconds above the Search Result, then disappears with the Search Result.  </w:t>
-            </w:r>
-          </w:p>
-          <w:p>
-            <w:pPr>
-              <w:pStyle w:val="Header"/>
-              <w:tabs>
-                <w:tab w:val="clear" w:pos="4320"/>
-                <w:tab w:val="clear" w:pos="8640"/>
-              </w:tabs>
-              <w:spacing w:before="40" w:after="40"/>
-              <w:rPr>
-                <w:rFonts w:asciiTheme="minorHAnsi" w:hAnsiTheme="minorHAnsi"/>
-              </w:rPr>
-            </w:pPr>
-          </w:p>
-          <w:p>
-            <w:pPr>
-              <w:pStyle w:val="Header"/>
-              <w:tabs>
-                <w:tab w:val="clear" w:pos="4320"/>
-                <w:tab w:val="clear" w:pos="8640"/>
-              </w:tabs>
-              <w:spacing w:before="40" w:after="40"/>
-              <w:rPr>
-                <w:rFonts w:asciiTheme="minorHAnsi" w:hAnsiTheme="minorHAnsi"/>
-              </w:rPr>
-            </w:pPr>
-            <w:r>
-              <w:rPr>
-                <w:rFonts w:asciiTheme="minorHAnsi" w:hAnsiTheme="minorHAnsi"/>
-              </w:rPr>
-              <w:t>“Type:” and “Employee:” DropDownLists reset to Default Values.</w:t>
+              <w:t xml:space="preserve">“The selected logs have been successfully </w:t>
+            </w:r>
+            <w:proofErr w:type="spellStart"/>
+            <w:r>
+              <w:rPr>
+                <w:rFonts w:asciiTheme="minorHAnsi" w:hAnsiTheme="minorHAnsi"/>
+              </w:rPr>
+              <w:t>inavtivated</w:t>
+            </w:r>
+            <w:proofErr w:type="spellEnd"/>
+            <w:r>
+              <w:rPr>
+                <w:rFonts w:asciiTheme="minorHAnsi" w:hAnsiTheme="minorHAnsi"/>
+              </w:rPr>
+              <w:t xml:space="preserve">.” message displays for 2 seconds above the Search Result, then disappears with the Search Result.  </w:t>
+            </w:r>
+          </w:p>
+          <w:p>
+            <w:pPr>
+              <w:pStyle w:val="Header"/>
+              <w:tabs>
+                <w:tab w:val="clear" w:pos="4320"/>
+                <w:tab w:val="clear" w:pos="8640"/>
+              </w:tabs>
+              <w:spacing w:before="40" w:after="40"/>
+              <w:rPr>
+                <w:rFonts w:asciiTheme="minorHAnsi" w:hAnsiTheme="minorHAnsi"/>
+              </w:rPr>
+            </w:pPr>
+          </w:p>
+          <w:p>
+            <w:pPr>
+              <w:pStyle w:val="Header"/>
+              <w:tabs>
+                <w:tab w:val="clear" w:pos="4320"/>
+                <w:tab w:val="clear" w:pos="8640"/>
+              </w:tabs>
+              <w:spacing w:before="40" w:after="40"/>
+              <w:rPr>
+                <w:rFonts w:asciiTheme="minorHAnsi" w:hAnsiTheme="minorHAnsi"/>
+              </w:rPr>
+            </w:pPr>
+            <w:r>
+              <w:rPr>
+                <w:rFonts w:asciiTheme="minorHAnsi" w:hAnsiTheme="minorHAnsi"/>
+              </w:rPr>
+              <w:t xml:space="preserve">“Type:” and “Employee:” </w:t>
+            </w:r>
+            <w:proofErr w:type="spellStart"/>
+            <w:r>
+              <w:rPr>
+                <w:rFonts w:asciiTheme="minorHAnsi" w:hAnsiTheme="minorHAnsi"/>
+              </w:rPr>
+              <w:t>DropDownLists</w:t>
+            </w:r>
+            <w:proofErr w:type="spellEnd"/>
+            <w:r>
+              <w:rPr>
+                <w:rFonts w:asciiTheme="minorHAnsi" w:hAnsiTheme="minorHAnsi"/>
+              </w:rPr>
+              <w:t xml:space="preserve"> reset to Default Values.</w:t>
             </w:r>
           </w:p>
         </w:tc>
@@ -5646,7 +6111,6 @@
       <w:tr>
         <w:trPr>
           <w:cantSplit/>
-          <w:ins w:id="32" w:author="Huang, Lili" w:date="2023-09-01T10:20:00Z"/>
         </w:trPr>
         <w:tc>
           <w:tcPr>
@@ -5671,7 +6135,6 @@
               <w:jc w:val="both"/>
               <w:textAlignment w:val="auto"/>
               <w:rPr>
-                <w:ins w:id="33" w:author="Huang, Lili" w:date="2023-09-01T10:20:00Z"/>
                 <w:i/>
               </w:rPr>
             </w:pPr>
@@ -5686,678 +6149,824 @@
               <w:pStyle w:val="CSETableText"/>
               <w:ind w:left="159"/>
               <w:rPr>
-                <w:ins w:id="34" w:author="Huang, Lili" w:date="2023-09-01T10:20:00Z"/>
-                <w:rFonts w:asciiTheme="minorHAnsi" w:hAnsiTheme="minorHAnsi"/>
-                <w:bCs/>
-                <w:szCs w:val="20"/>
-              </w:rPr>
-            </w:pPr>
-            <w:ins w:id="35" w:author="Huang, Lili" w:date="2023-09-01T10:21:00Z">
+                <w:rFonts w:asciiTheme="minorHAnsi" w:hAnsiTheme="minorHAnsi"/>
+                <w:bCs/>
+                <w:szCs w:val="20"/>
+              </w:rPr>
+            </w:pPr>
+            <w:r>
+              <w:rPr>
+                <w:rFonts w:asciiTheme="minorHAnsi" w:hAnsiTheme="minorHAnsi"/>
+                <w:bCs/>
+                <w:szCs w:val="20"/>
+              </w:rPr>
+              <w:t>Repeat TEST#2 - #7</w:t>
+            </w:r>
+            <w:r>
+              <w:rPr>
+                <w:rFonts w:asciiTheme="minorHAnsi" w:hAnsiTheme="minorHAnsi"/>
+                <w:bCs/>
+                <w:szCs w:val="20"/>
+              </w:rPr>
+              <w:t>.</w:t>
+            </w:r>
+          </w:p>
+        </w:tc>
+        <w:tc>
+          <w:tcPr>
+            <w:tcW w:w="4500" w:type="dxa"/>
+          </w:tcPr>
+          <w:p>
+            <w:pPr>
+              <w:pStyle w:val="Header"/>
+              <w:tabs>
+                <w:tab w:val="clear" w:pos="4320"/>
+                <w:tab w:val="clear" w:pos="8640"/>
+              </w:tabs>
+              <w:spacing w:before="40" w:after="40"/>
+              <w:rPr>
+                <w:rFonts w:asciiTheme="minorHAnsi" w:hAnsiTheme="minorHAnsi"/>
+              </w:rPr>
+            </w:pPr>
+            <w:r>
+              <w:rPr>
+                <w:rFonts w:asciiTheme="minorHAnsi" w:hAnsiTheme="minorHAnsi"/>
+              </w:rPr>
+              <w:t>Able to search logs and successfully inactivate selected log(s).</w:t>
+            </w:r>
+          </w:p>
+        </w:tc>
+        <w:tc>
+          <w:tcPr>
+            <w:tcW w:w="1260" w:type="dxa"/>
+          </w:tcPr>
+          <w:p>
+            <w:pPr>
+              <w:pStyle w:val="Header"/>
+              <w:tabs>
+                <w:tab w:val="clear" w:pos="4320"/>
+                <w:tab w:val="clear" w:pos="8640"/>
+              </w:tabs>
+              <w:spacing w:before="40" w:after="40"/>
+              <w:jc w:val="center"/>
+              <w:rPr>
+                <w:i/>
+              </w:rPr>
+            </w:pPr>
+            <w:r>
+              <w:rPr>
+                <w:i/>
+              </w:rPr>
+              <w:t>P</w:t>
+            </w:r>
+          </w:p>
+        </w:tc>
+        <w:tc>
+          <w:tcPr>
+            <w:tcW w:w="2880" w:type="dxa"/>
+          </w:tcPr>
+          <w:p>
+            <w:pPr>
+              <w:pStyle w:val="Header"/>
+              <w:tabs>
+                <w:tab w:val="clear" w:pos="4320"/>
+                <w:tab w:val="clear" w:pos="8640"/>
+              </w:tabs>
+              <w:spacing w:before="40" w:after="40"/>
+              <w:rPr>
+                <w:i/>
+              </w:rPr>
+            </w:pPr>
+          </w:p>
+        </w:tc>
+      </w:tr>
+      <w:tr>
+        <w:trPr>
+          <w:cantSplit/>
+        </w:trPr>
+        <w:tc>
+          <w:tcPr>
+            <w:tcW w:w="900" w:type="dxa"/>
+          </w:tcPr>
+          <w:p>
+            <w:pPr>
+              <w:pStyle w:val="Header"/>
+              <w:numPr>
+                <w:ilvl w:val="0"/>
+                <w:numId w:val="2"/>
+              </w:numPr>
+              <w:tabs>
+                <w:tab w:val="clear" w:pos="4320"/>
+                <w:tab w:val="clear" w:pos="8640"/>
+              </w:tabs>
+              <w:overflowPunct/>
+              <w:autoSpaceDE/>
+              <w:autoSpaceDN/>
+              <w:adjustRightInd/>
+              <w:spacing w:before="40" w:after="40"/>
+              <w:jc w:val="both"/>
+              <w:textAlignment w:val="auto"/>
+              <w:rPr>
+                <w:i/>
+              </w:rPr>
+            </w:pPr>
+          </w:p>
+        </w:tc>
+        <w:tc>
+          <w:tcPr>
+            <w:tcW w:w="3960" w:type="dxa"/>
+          </w:tcPr>
+          <w:p>
+            <w:pPr>
+              <w:pStyle w:val="CSETableText"/>
+              <w:ind w:left="159"/>
+              <w:rPr>
+                <w:rFonts w:asciiTheme="minorHAnsi" w:hAnsiTheme="minorHAnsi"/>
+                <w:bCs/>
+                <w:szCs w:val="20"/>
+              </w:rPr>
+            </w:pPr>
+            <w:r>
+              <w:rPr>
+                <w:rFonts w:asciiTheme="minorHAnsi" w:hAnsiTheme="minorHAnsi"/>
+                <w:bCs/>
+                <w:szCs w:val="20"/>
+              </w:rPr>
+              <w:t>Repeat TEST#1</w:t>
+            </w:r>
+            <w:r>
+              <w:rPr>
+                <w:rFonts w:asciiTheme="minorHAnsi" w:hAnsiTheme="minorHAnsi"/>
+                <w:bCs/>
+                <w:szCs w:val="20"/>
+              </w:rPr>
+              <w:t>:</w:t>
+            </w:r>
+          </w:p>
+          <w:p>
+            <w:pPr>
+              <w:pStyle w:val="CSETableText"/>
+              <w:ind w:left="159"/>
+              <w:rPr>
+                <w:rFonts w:asciiTheme="minorHAnsi" w:hAnsiTheme="minorHAnsi"/>
+                <w:bCs/>
+                <w:szCs w:val="20"/>
+              </w:rPr>
+            </w:pPr>
+            <w:r>
+              <w:rPr>
+                <w:rFonts w:asciiTheme="minorHAnsi" w:hAnsiTheme="minorHAnsi"/>
+                <w:bCs/>
+                <w:szCs w:val="20"/>
+              </w:rPr>
+              <w:t xml:space="preserve">Select “Search </w:t>
+            </w:r>
+            <w:r>
+              <w:rPr>
+                <w:rFonts w:asciiTheme="minorHAnsi" w:hAnsiTheme="minorHAnsi"/>
+                <w:bCs/>
+                <w:szCs w:val="20"/>
+              </w:rPr>
+              <w:t>by</w:t>
+            </w:r>
+            <w:r>
+              <w:rPr>
+                <w:rFonts w:asciiTheme="minorHAnsi" w:hAnsiTheme="minorHAnsi"/>
+                <w:bCs/>
+                <w:szCs w:val="20"/>
+              </w:rPr>
+              <w:t xml:space="preserve"> Log Name”</w:t>
+            </w:r>
+          </w:p>
+        </w:tc>
+        <w:tc>
+          <w:tcPr>
+            <w:tcW w:w="4500" w:type="dxa"/>
+          </w:tcPr>
+          <w:p>
+            <w:pPr>
+              <w:pStyle w:val="Header"/>
+              <w:tabs>
+                <w:tab w:val="clear" w:pos="4320"/>
+                <w:tab w:val="clear" w:pos="8640"/>
+              </w:tabs>
+              <w:spacing w:before="40" w:after="40"/>
+              <w:rPr>
+                <w:rFonts w:asciiTheme="minorHAnsi" w:hAnsiTheme="minorHAnsi"/>
+              </w:rPr>
+            </w:pPr>
+            <w:r>
+              <w:rPr>
+                <w:rFonts w:asciiTheme="minorHAnsi" w:hAnsiTheme="minorHAnsi"/>
+              </w:rPr>
+              <w:t>The following Search criteria displays:</w:t>
+            </w:r>
+          </w:p>
+          <w:p>
+            <w:pPr>
+              <w:pStyle w:val="Header"/>
+              <w:tabs>
+                <w:tab w:val="clear" w:pos="4320"/>
+                <w:tab w:val="clear" w:pos="8640"/>
+              </w:tabs>
+              <w:spacing w:before="40" w:after="40"/>
+              <w:rPr>
+                <w:rFonts w:asciiTheme="minorHAnsi" w:hAnsiTheme="minorHAnsi"/>
+              </w:rPr>
+            </w:pPr>
+            <w:r>
+              <w:rPr>
+                <w:rFonts w:asciiTheme="minorHAnsi" w:hAnsiTheme="minorHAnsi"/>
+              </w:rPr>
+              <w:t>Log Type dropdown (Coaching, Warning</w:t>
+            </w:r>
+            <w:proofErr w:type="gramStart"/>
+            <w:r>
+              <w:rPr>
+                <w:rFonts w:asciiTheme="minorHAnsi" w:hAnsiTheme="minorHAnsi"/>
+              </w:rPr>
+              <w:t>);</w:t>
+            </w:r>
+            <w:proofErr w:type="gramEnd"/>
+          </w:p>
+          <w:p>
+            <w:pPr>
+              <w:pStyle w:val="Header"/>
+              <w:tabs>
+                <w:tab w:val="clear" w:pos="4320"/>
+                <w:tab w:val="clear" w:pos="8640"/>
+              </w:tabs>
+              <w:spacing w:before="40" w:after="40"/>
+              <w:rPr>
+                <w:rFonts w:asciiTheme="minorHAnsi" w:hAnsiTheme="minorHAnsi"/>
+              </w:rPr>
+            </w:pPr>
+            <w:r>
+              <w:rPr>
+                <w:rFonts w:asciiTheme="minorHAnsi" w:hAnsiTheme="minorHAnsi"/>
+              </w:rPr>
+              <w:t>Log Name</w:t>
+            </w:r>
+            <w:ins w:id="27" w:author="Huang, Lili" w:date="2023-09-19T14:12:00Z">
+              <w:r>
+                <w:rPr>
+                  <w:rFonts w:asciiTheme="minorHAnsi" w:hAnsiTheme="minorHAnsi"/>
+                </w:rPr>
+                <w:t>s</w:t>
+              </w:r>
+            </w:ins>
+            <w:r>
+              <w:rPr>
+                <w:rFonts w:asciiTheme="minorHAnsi" w:hAnsiTheme="minorHAnsi"/>
+              </w:rPr>
+              <w:t xml:space="preserve"> </w:t>
+            </w:r>
+            <w:del w:id="28" w:author="Huang, Lili" w:date="2023-09-19T14:12:00Z">
+              <w:r>
+                <w:rPr>
+                  <w:rFonts w:asciiTheme="minorHAnsi" w:hAnsiTheme="minorHAnsi"/>
+                </w:rPr>
+                <w:delText>input box</w:delText>
+              </w:r>
+            </w:del>
+            <w:ins w:id="29" w:author="Huang, Lili" w:date="2023-09-19T14:12:00Z">
+              <w:r>
+                <w:rPr>
+                  <w:rFonts w:asciiTheme="minorHAnsi" w:hAnsiTheme="minorHAnsi"/>
+                </w:rPr>
+                <w:t>text area</w:t>
+              </w:r>
+            </w:ins>
+            <w:r>
+              <w:rPr>
+                <w:rFonts w:asciiTheme="minorHAnsi" w:hAnsiTheme="minorHAnsi"/>
+              </w:rPr>
+              <w:t>.</w:t>
+            </w:r>
+          </w:p>
+        </w:tc>
+        <w:tc>
+          <w:tcPr>
+            <w:tcW w:w="1260" w:type="dxa"/>
+          </w:tcPr>
+          <w:p>
+            <w:pPr>
+              <w:pStyle w:val="Header"/>
+              <w:tabs>
+                <w:tab w:val="clear" w:pos="4320"/>
+                <w:tab w:val="clear" w:pos="8640"/>
+              </w:tabs>
+              <w:spacing w:before="40" w:after="40"/>
+              <w:jc w:val="center"/>
+              <w:rPr>
+                <w:i/>
+              </w:rPr>
+            </w:pPr>
+            <w:r>
+              <w:rPr>
+                <w:i/>
+              </w:rPr>
+              <w:t>P</w:t>
+            </w:r>
+          </w:p>
+        </w:tc>
+        <w:tc>
+          <w:tcPr>
+            <w:tcW w:w="2880" w:type="dxa"/>
+          </w:tcPr>
+          <w:p>
+            <w:pPr>
+              <w:pStyle w:val="Header"/>
+              <w:tabs>
+                <w:tab w:val="clear" w:pos="4320"/>
+                <w:tab w:val="clear" w:pos="8640"/>
+              </w:tabs>
+              <w:spacing w:before="40" w:after="40"/>
+              <w:rPr>
+                <w:i/>
+              </w:rPr>
+            </w:pPr>
+          </w:p>
+        </w:tc>
+      </w:tr>
+      <w:tr>
+        <w:trPr>
+          <w:cantSplit/>
+        </w:trPr>
+        <w:tc>
+          <w:tcPr>
+            <w:tcW w:w="900" w:type="dxa"/>
+          </w:tcPr>
+          <w:p>
+            <w:pPr>
+              <w:pStyle w:val="Header"/>
+              <w:numPr>
+                <w:ilvl w:val="0"/>
+                <w:numId w:val="2"/>
+              </w:numPr>
+              <w:tabs>
+                <w:tab w:val="clear" w:pos="4320"/>
+                <w:tab w:val="clear" w:pos="8640"/>
+              </w:tabs>
+              <w:overflowPunct/>
+              <w:autoSpaceDE/>
+              <w:autoSpaceDN/>
+              <w:adjustRightInd/>
+              <w:spacing w:before="40" w:after="40"/>
+              <w:jc w:val="both"/>
+              <w:textAlignment w:val="auto"/>
+              <w:rPr>
+                <w:i/>
+              </w:rPr>
+            </w:pPr>
+          </w:p>
+        </w:tc>
+        <w:tc>
+          <w:tcPr>
+            <w:tcW w:w="3960" w:type="dxa"/>
+          </w:tcPr>
+          <w:p>
+            <w:pPr>
+              <w:pStyle w:val="CSETableText"/>
+              <w:rPr>
+                <w:rFonts w:asciiTheme="minorHAnsi" w:hAnsiTheme="minorHAnsi"/>
+                <w:bCs/>
+                <w:szCs w:val="20"/>
+              </w:rPr>
+            </w:pPr>
+            <w:r>
+              <w:rPr>
+                <w:rFonts w:asciiTheme="minorHAnsi" w:hAnsiTheme="minorHAnsi"/>
+                <w:bCs/>
+                <w:szCs w:val="20"/>
+              </w:rPr>
+              <w:t>Continue with TEST#</w:t>
+            </w:r>
+            <w:r>
+              <w:rPr>
+                <w:rFonts w:asciiTheme="minorHAnsi" w:hAnsiTheme="minorHAnsi"/>
+                <w:bCs/>
+                <w:szCs w:val="20"/>
+              </w:rPr>
+              <w:t>9</w:t>
+            </w:r>
+            <w:r>
+              <w:rPr>
+                <w:rFonts w:asciiTheme="minorHAnsi" w:hAnsiTheme="minorHAnsi"/>
+                <w:bCs/>
+                <w:szCs w:val="20"/>
+              </w:rPr>
+              <w:t>:</w:t>
+            </w:r>
+          </w:p>
+          <w:p>
+            <w:pPr>
+              <w:pStyle w:val="Header"/>
+              <w:tabs>
+                <w:tab w:val="clear" w:pos="4320"/>
+                <w:tab w:val="clear" w:pos="8640"/>
+              </w:tabs>
+              <w:spacing w:before="40" w:after="40"/>
+              <w:rPr>
+                <w:rFonts w:asciiTheme="minorHAnsi" w:hAnsiTheme="minorHAnsi"/>
+              </w:rPr>
+            </w:pPr>
+            <w:r>
+              <w:rPr>
+                <w:rFonts w:asciiTheme="minorHAnsi" w:hAnsiTheme="minorHAnsi"/>
+              </w:rPr>
+              <w:t>Leave Log Type dropdown and Log Name input box blank, click Search.</w:t>
+            </w:r>
+          </w:p>
+          <w:p>
+            <w:pPr>
+              <w:pStyle w:val="CSETableText"/>
+              <w:ind w:left="159"/>
+              <w:rPr>
+                <w:rFonts w:asciiTheme="minorHAnsi" w:hAnsiTheme="minorHAnsi"/>
+                <w:bCs/>
+                <w:szCs w:val="20"/>
+              </w:rPr>
+            </w:pPr>
+          </w:p>
+        </w:tc>
+        <w:tc>
+          <w:tcPr>
+            <w:tcW w:w="4500" w:type="dxa"/>
+          </w:tcPr>
+          <w:p>
+            <w:pPr>
+              <w:pStyle w:val="Header"/>
+              <w:tabs>
+                <w:tab w:val="clear" w:pos="4320"/>
+                <w:tab w:val="clear" w:pos="8640"/>
+              </w:tabs>
+              <w:spacing w:before="40" w:after="40"/>
+              <w:rPr>
+                <w:rFonts w:asciiTheme="minorHAnsi" w:hAnsiTheme="minorHAnsi"/>
+              </w:rPr>
+            </w:pPr>
+            <w:r>
+              <w:rPr>
+                <w:rFonts w:asciiTheme="minorHAnsi" w:hAnsiTheme="minorHAnsi"/>
+              </w:rPr>
+              <w:t>Nothing happens except:</w:t>
+            </w:r>
+          </w:p>
+          <w:p>
+            <w:pPr>
+              <w:pStyle w:val="Header"/>
+              <w:tabs>
+                <w:tab w:val="clear" w:pos="4320"/>
+                <w:tab w:val="clear" w:pos="8640"/>
+              </w:tabs>
+              <w:spacing w:before="40" w:after="40"/>
+              <w:rPr>
+                <w:rFonts w:asciiTheme="minorHAnsi" w:hAnsiTheme="minorHAnsi"/>
+              </w:rPr>
+            </w:pPr>
+            <w:r>
+              <w:rPr>
+                <w:rFonts w:asciiTheme="minorHAnsi" w:hAnsiTheme="minorHAnsi"/>
+              </w:rPr>
+              <w:t>Log Type dropdown and Log Name</w:t>
+            </w:r>
+            <w:ins w:id="30" w:author="Huang, Lili" w:date="2023-09-19T14:12:00Z">
+              <w:r>
+                <w:rPr>
+                  <w:rFonts w:asciiTheme="minorHAnsi" w:hAnsiTheme="minorHAnsi"/>
+                </w:rPr>
+                <w:t>s</w:t>
+              </w:r>
+            </w:ins>
+            <w:r>
+              <w:rPr>
+                <w:rFonts w:asciiTheme="minorHAnsi" w:hAnsiTheme="minorHAnsi"/>
+              </w:rPr>
+              <w:t xml:space="preserve"> </w:t>
+            </w:r>
+            <w:del w:id="31" w:author="Huang, Lili" w:date="2023-09-19T14:12:00Z">
+              <w:r>
+                <w:rPr>
+                  <w:rFonts w:asciiTheme="minorHAnsi" w:hAnsiTheme="minorHAnsi"/>
+                </w:rPr>
+                <w:delText xml:space="preserve">input box </w:delText>
+              </w:r>
+            </w:del>
+            <w:ins w:id="32" w:author="Huang, Lili" w:date="2023-09-19T14:13:00Z">
+              <w:r>
+                <w:rPr>
+                  <w:rFonts w:asciiTheme="minorHAnsi" w:hAnsiTheme="minorHAnsi"/>
+                </w:rPr>
+                <w:t xml:space="preserve">text area </w:t>
+              </w:r>
+            </w:ins>
+            <w:proofErr w:type="gramStart"/>
+            <w:r>
+              <w:rPr>
+                <w:rFonts w:asciiTheme="minorHAnsi" w:hAnsiTheme="minorHAnsi"/>
+              </w:rPr>
+              <w:t>are</w:t>
+            </w:r>
+            <w:proofErr w:type="gramEnd"/>
+            <w:r>
+              <w:rPr>
+                <w:rFonts w:asciiTheme="minorHAnsi" w:hAnsiTheme="minorHAnsi"/>
+              </w:rPr>
+              <w:t xml:space="preserve"> bordered with red line.</w:t>
+            </w:r>
+          </w:p>
+        </w:tc>
+        <w:tc>
+          <w:tcPr>
+            <w:tcW w:w="1260" w:type="dxa"/>
+          </w:tcPr>
+          <w:p>
+            <w:pPr>
+              <w:pStyle w:val="Header"/>
+              <w:tabs>
+                <w:tab w:val="clear" w:pos="4320"/>
+                <w:tab w:val="clear" w:pos="8640"/>
+              </w:tabs>
+              <w:spacing w:before="40" w:after="40"/>
+              <w:jc w:val="center"/>
+              <w:rPr>
+                <w:i/>
+              </w:rPr>
+            </w:pPr>
+            <w:r>
+              <w:rPr>
+                <w:i/>
+              </w:rPr>
+              <w:t>P</w:t>
+            </w:r>
+          </w:p>
+        </w:tc>
+        <w:tc>
+          <w:tcPr>
+            <w:tcW w:w="2880" w:type="dxa"/>
+          </w:tcPr>
+          <w:p>
+            <w:pPr>
+              <w:pStyle w:val="Header"/>
+              <w:tabs>
+                <w:tab w:val="clear" w:pos="4320"/>
+                <w:tab w:val="clear" w:pos="8640"/>
+              </w:tabs>
+              <w:spacing w:before="40" w:after="40"/>
+              <w:rPr>
+                <w:i/>
+              </w:rPr>
+            </w:pPr>
+            <w:r>
+              <w:rPr>
+                <w:i/>
+              </w:rPr>
+              <w:t>Log Type and Log Name</w:t>
+            </w:r>
+            <w:ins w:id="33" w:author="Huang, Lili" w:date="2023-09-19T14:13:00Z">
+              <w:r>
+                <w:rPr>
+                  <w:i/>
+                </w:rPr>
+                <w:t>s</w:t>
+              </w:r>
+            </w:ins>
+            <w:r>
+              <w:rPr>
+                <w:i/>
+              </w:rPr>
+              <w:t xml:space="preserve"> are both required fields.</w:t>
+            </w:r>
+          </w:p>
+        </w:tc>
+      </w:tr>
+      <w:tr>
+        <w:trPr>
+          <w:cantSplit/>
+        </w:trPr>
+        <w:tc>
+          <w:tcPr>
+            <w:tcW w:w="900" w:type="dxa"/>
+          </w:tcPr>
+          <w:p>
+            <w:pPr>
+              <w:pStyle w:val="Header"/>
+              <w:numPr>
+                <w:ilvl w:val="0"/>
+                <w:numId w:val="2"/>
+              </w:numPr>
+              <w:tabs>
+                <w:tab w:val="clear" w:pos="4320"/>
+                <w:tab w:val="clear" w:pos="8640"/>
+              </w:tabs>
+              <w:overflowPunct/>
+              <w:autoSpaceDE/>
+              <w:autoSpaceDN/>
+              <w:adjustRightInd/>
+              <w:spacing w:before="40" w:after="40"/>
+              <w:jc w:val="both"/>
+              <w:textAlignment w:val="auto"/>
+              <w:rPr>
+                <w:i/>
+              </w:rPr>
+            </w:pPr>
+          </w:p>
+        </w:tc>
+        <w:tc>
+          <w:tcPr>
+            <w:tcW w:w="3960" w:type="dxa"/>
+          </w:tcPr>
+          <w:p>
+            <w:pPr>
+              <w:pStyle w:val="CSETableText"/>
+              <w:rPr>
+                <w:rFonts w:asciiTheme="minorHAnsi" w:hAnsiTheme="minorHAnsi"/>
+                <w:bCs/>
+                <w:szCs w:val="20"/>
+              </w:rPr>
+            </w:pPr>
+            <w:r>
+              <w:rPr>
+                <w:rFonts w:asciiTheme="minorHAnsi" w:hAnsiTheme="minorHAnsi"/>
+                <w:bCs/>
+                <w:szCs w:val="20"/>
+              </w:rPr>
+              <w:t>Continue with TEST#</w:t>
+            </w:r>
+            <w:r>
+              <w:rPr>
+                <w:rFonts w:asciiTheme="minorHAnsi" w:hAnsiTheme="minorHAnsi"/>
+                <w:bCs/>
+                <w:szCs w:val="20"/>
+              </w:rPr>
+              <w:t>9</w:t>
+            </w:r>
+            <w:r>
+              <w:rPr>
+                <w:rFonts w:asciiTheme="minorHAnsi" w:hAnsiTheme="minorHAnsi"/>
+                <w:bCs/>
+                <w:szCs w:val="20"/>
+              </w:rPr>
+              <w:t>:</w:t>
+            </w:r>
+          </w:p>
+          <w:p>
+            <w:pPr>
+              <w:pStyle w:val="CSETableText"/>
+              <w:rPr>
+                <w:rFonts w:asciiTheme="minorHAnsi" w:hAnsiTheme="minorHAnsi"/>
+                <w:bCs/>
+                <w:szCs w:val="20"/>
+              </w:rPr>
+            </w:pPr>
+            <w:r>
+              <w:rPr>
+                <w:rFonts w:asciiTheme="minorHAnsi" w:hAnsiTheme="minorHAnsi"/>
+                <w:bCs/>
+                <w:szCs w:val="20"/>
+              </w:rPr>
+              <w:t>Select a Log Type,</w:t>
+            </w:r>
+          </w:p>
+          <w:p>
+            <w:pPr>
+              <w:pStyle w:val="CSETableText"/>
+              <w:rPr>
+                <w:rFonts w:asciiTheme="minorHAnsi" w:hAnsiTheme="minorHAnsi"/>
+                <w:bCs/>
+                <w:szCs w:val="20"/>
+              </w:rPr>
+            </w:pPr>
+            <w:r>
+              <w:rPr>
+                <w:rFonts w:asciiTheme="minorHAnsi" w:hAnsiTheme="minorHAnsi"/>
+                <w:bCs/>
+                <w:szCs w:val="20"/>
+              </w:rPr>
+              <w:t xml:space="preserve">Enter </w:t>
+            </w:r>
+            <w:del w:id="34" w:author="Huang, Lili" w:date="2023-09-19T14:10:00Z">
               <w:r>
                 <w:rPr>
                   <w:rFonts w:asciiTheme="minorHAnsi" w:hAnsiTheme="minorHAnsi"/>
                   <w:bCs/>
                   <w:szCs w:val="20"/>
                 </w:rPr>
-                <w:t>Repeat TEST#2 - #7</w:t>
+                <w:delText>Log Name</w:delText>
               </w:r>
-            </w:ins>
-            <w:ins w:id="36" w:author="Huang, Lili" w:date="2023-09-01T10:25:00Z">
+            </w:del>
+            <w:ins w:id="35" w:author="Huang, Lili" w:date="2023-09-19T14:10:00Z">
               <w:r>
                 <w:rPr>
                   <w:rFonts w:asciiTheme="minorHAnsi" w:hAnsiTheme="minorHAnsi"/>
                   <w:bCs/>
                   <w:szCs w:val="20"/>
                 </w:rPr>
-                <w:t>.</w:t>
+                <w:t>log</w:t>
               </w:r>
             </w:ins>
-          </w:p>
-        </w:tc>
-        <w:tc>
-          <w:tcPr>
-            <w:tcW w:w="4500" w:type="dxa"/>
-          </w:tcPr>
-          <w:p>
-            <w:pPr>
-              <w:pStyle w:val="Header"/>
-              <w:tabs>
-                <w:tab w:val="clear" w:pos="4320"/>
-                <w:tab w:val="clear" w:pos="8640"/>
-              </w:tabs>
-              <w:spacing w:before="40" w:after="40"/>
-              <w:rPr>
-                <w:ins w:id="37" w:author="Huang, Lili" w:date="2023-09-01T10:20:00Z"/>
-                <w:rFonts w:asciiTheme="minorHAnsi" w:hAnsiTheme="minorHAnsi"/>
-              </w:rPr>
-            </w:pPr>
-            <w:ins w:id="38" w:author="Huang, Lili" w:date="2023-09-01T10:26:00Z">
-              <w:r>
-                <w:rPr>
-                  <w:rFonts w:asciiTheme="minorHAnsi" w:hAnsiTheme="minorHAnsi"/>
-                </w:rPr>
-                <w:t>Able to search logs and successfully inactivate selected log(s).</w:t>
-              </w:r>
-            </w:ins>
-          </w:p>
-        </w:tc>
-        <w:tc>
-          <w:tcPr>
-            <w:tcW w:w="1260" w:type="dxa"/>
-          </w:tcPr>
-          <w:p>
-            <w:pPr>
-              <w:pStyle w:val="Header"/>
-              <w:tabs>
-                <w:tab w:val="clear" w:pos="4320"/>
-                <w:tab w:val="clear" w:pos="8640"/>
-              </w:tabs>
-              <w:spacing w:before="40" w:after="40"/>
-              <w:jc w:val="center"/>
-              <w:rPr>
-                <w:ins w:id="39" w:author="Huang, Lili" w:date="2023-09-01T10:20:00Z"/>
-                <w:i/>
-              </w:rPr>
-            </w:pPr>
-            <w:ins w:id="40" w:author="Huang, Lili" w:date="2023-09-01T10:26:00Z">
-              <w:r>
-                <w:rPr>
-                  <w:i/>
-                </w:rPr>
-                <w:t>P</w:t>
-              </w:r>
-            </w:ins>
-          </w:p>
-        </w:tc>
-        <w:tc>
-          <w:tcPr>
-            <w:tcW w:w="2880" w:type="dxa"/>
-          </w:tcPr>
-          <w:p>
-            <w:pPr>
-              <w:pStyle w:val="Header"/>
-              <w:tabs>
-                <w:tab w:val="clear" w:pos="4320"/>
-                <w:tab w:val="clear" w:pos="8640"/>
-              </w:tabs>
-              <w:spacing w:before="40" w:after="40"/>
-              <w:rPr>
-                <w:ins w:id="41" w:author="Huang, Lili" w:date="2023-09-01T10:20:00Z"/>
-                <w:i/>
-              </w:rPr>
-            </w:pPr>
-          </w:p>
-        </w:tc>
-      </w:tr>
-      <w:tr>
-        <w:trPr>
-          <w:cantSplit/>
-        </w:trPr>
-        <w:tc>
-          <w:tcPr>
-            <w:tcW w:w="900" w:type="dxa"/>
-          </w:tcPr>
-          <w:p>
-            <w:pPr>
-              <w:pStyle w:val="Header"/>
-              <w:numPr>
-                <w:ilvl w:val="0"/>
-                <w:numId w:val="2"/>
-              </w:numPr>
-              <w:tabs>
-                <w:tab w:val="clear" w:pos="4320"/>
-                <w:tab w:val="clear" w:pos="8640"/>
-              </w:tabs>
-              <w:overflowPunct/>
-              <w:autoSpaceDE/>
-              <w:autoSpaceDN/>
-              <w:adjustRightInd/>
-              <w:spacing w:before="40" w:after="40"/>
-              <w:jc w:val="both"/>
-              <w:textAlignment w:val="auto"/>
-              <w:rPr>
-                <w:i/>
-              </w:rPr>
-            </w:pPr>
-          </w:p>
-        </w:tc>
-        <w:tc>
-          <w:tcPr>
-            <w:tcW w:w="3960" w:type="dxa"/>
-          </w:tcPr>
-          <w:p>
-            <w:pPr>
-              <w:pStyle w:val="CSETableText"/>
-              <w:ind w:left="159"/>
-              <w:rPr>
-                <w:rFonts w:asciiTheme="minorHAnsi" w:hAnsiTheme="minorHAnsi"/>
-                <w:bCs/>
-                <w:szCs w:val="20"/>
-              </w:rPr>
-            </w:pPr>
-            <w:r>
-              <w:rPr>
-                <w:rFonts w:asciiTheme="minorHAnsi" w:hAnsiTheme="minorHAnsi"/>
-                <w:bCs/>
-                <w:szCs w:val="20"/>
-              </w:rPr>
-              <w:t>Repeat TEST#1</w:t>
-            </w:r>
-            <w:r>
-              <w:rPr>
-                <w:rFonts w:asciiTheme="minorHAnsi" w:hAnsiTheme="minorHAnsi"/>
-                <w:bCs/>
-                <w:szCs w:val="20"/>
-              </w:rPr>
-              <w:t>:</w:t>
-            </w:r>
-          </w:p>
-          <w:p>
-            <w:pPr>
-              <w:pStyle w:val="CSETableText"/>
-              <w:ind w:left="159"/>
-              <w:rPr>
-                <w:rFonts w:asciiTheme="minorHAnsi" w:hAnsiTheme="minorHAnsi"/>
-                <w:bCs/>
-                <w:szCs w:val="20"/>
-              </w:rPr>
-            </w:pPr>
-            <w:r>
-              <w:rPr>
-                <w:rFonts w:asciiTheme="minorHAnsi" w:hAnsiTheme="minorHAnsi"/>
-                <w:bCs/>
-                <w:szCs w:val="20"/>
-              </w:rPr>
-              <w:t xml:space="preserve">Select “Search </w:t>
-            </w:r>
-            <w:r>
-              <w:rPr>
-                <w:rFonts w:asciiTheme="minorHAnsi" w:hAnsiTheme="minorHAnsi"/>
-                <w:bCs/>
-                <w:szCs w:val="20"/>
-              </w:rPr>
-              <w:t>by</w:t>
-            </w:r>
-            <w:r>
-              <w:rPr>
-                <w:rFonts w:asciiTheme="minorHAnsi" w:hAnsiTheme="minorHAnsi"/>
-                <w:bCs/>
-                <w:szCs w:val="20"/>
-              </w:rPr>
-              <w:t xml:space="preserve"> Log Name”</w:t>
-            </w:r>
-          </w:p>
-        </w:tc>
-        <w:tc>
-          <w:tcPr>
-            <w:tcW w:w="4500" w:type="dxa"/>
-          </w:tcPr>
-          <w:p>
-            <w:pPr>
-              <w:pStyle w:val="Header"/>
-              <w:tabs>
-                <w:tab w:val="clear" w:pos="4320"/>
-                <w:tab w:val="clear" w:pos="8640"/>
-              </w:tabs>
-              <w:spacing w:before="40" w:after="40"/>
-              <w:rPr>
-                <w:rFonts w:asciiTheme="minorHAnsi" w:hAnsiTheme="minorHAnsi"/>
-              </w:rPr>
-            </w:pPr>
-            <w:r>
-              <w:rPr>
-                <w:rFonts w:asciiTheme="minorHAnsi" w:hAnsiTheme="minorHAnsi"/>
-              </w:rPr>
-              <w:t>The following Search criteria displays:</w:t>
-            </w:r>
-          </w:p>
-          <w:p>
-            <w:pPr>
-              <w:pStyle w:val="Header"/>
-              <w:tabs>
-                <w:tab w:val="clear" w:pos="4320"/>
-                <w:tab w:val="clear" w:pos="8640"/>
-              </w:tabs>
-              <w:spacing w:before="40" w:after="40"/>
-              <w:rPr>
-                <w:rFonts w:asciiTheme="minorHAnsi" w:hAnsiTheme="minorHAnsi"/>
-              </w:rPr>
-            </w:pPr>
-            <w:r>
-              <w:rPr>
-                <w:rFonts w:asciiTheme="minorHAnsi" w:hAnsiTheme="minorHAnsi"/>
-              </w:rPr>
-              <w:t>Log Type dropdown (Coaching, Warning);</w:t>
-            </w:r>
-          </w:p>
-          <w:p>
-            <w:pPr>
-              <w:pStyle w:val="Header"/>
-              <w:tabs>
-                <w:tab w:val="clear" w:pos="4320"/>
-                <w:tab w:val="clear" w:pos="8640"/>
-              </w:tabs>
-              <w:spacing w:before="40" w:after="40"/>
-              <w:rPr>
-                <w:rFonts w:asciiTheme="minorHAnsi" w:hAnsiTheme="minorHAnsi"/>
-              </w:rPr>
-            </w:pPr>
-            <w:r>
-              <w:rPr>
-                <w:rFonts w:asciiTheme="minorHAnsi" w:hAnsiTheme="minorHAnsi"/>
-              </w:rPr>
-              <w:t>Log Name input box.</w:t>
-            </w:r>
-          </w:p>
-        </w:tc>
-        <w:tc>
-          <w:tcPr>
-            <w:tcW w:w="1260" w:type="dxa"/>
-          </w:tcPr>
-          <w:p>
-            <w:pPr>
-              <w:pStyle w:val="Header"/>
-              <w:tabs>
-                <w:tab w:val="clear" w:pos="4320"/>
-                <w:tab w:val="clear" w:pos="8640"/>
-              </w:tabs>
-              <w:spacing w:before="40" w:after="40"/>
-              <w:jc w:val="center"/>
-              <w:rPr>
-                <w:i/>
-              </w:rPr>
-            </w:pPr>
-            <w:r>
-              <w:rPr>
-                <w:i/>
-              </w:rPr>
-              <w:t>P</w:t>
-            </w:r>
-          </w:p>
-        </w:tc>
-        <w:tc>
-          <w:tcPr>
-            <w:tcW w:w="2880" w:type="dxa"/>
-          </w:tcPr>
-          <w:p>
-            <w:pPr>
-              <w:pStyle w:val="Header"/>
-              <w:tabs>
-                <w:tab w:val="clear" w:pos="4320"/>
-                <w:tab w:val="clear" w:pos="8640"/>
-              </w:tabs>
-              <w:spacing w:before="40" w:after="40"/>
-              <w:rPr>
-                <w:i/>
-              </w:rPr>
-            </w:pPr>
-          </w:p>
-        </w:tc>
-      </w:tr>
-      <w:tr>
-        <w:trPr>
-          <w:cantSplit/>
-        </w:trPr>
-        <w:tc>
-          <w:tcPr>
-            <w:tcW w:w="900" w:type="dxa"/>
-          </w:tcPr>
-          <w:p>
-            <w:pPr>
-              <w:pStyle w:val="Header"/>
-              <w:numPr>
-                <w:ilvl w:val="0"/>
-                <w:numId w:val="2"/>
-              </w:numPr>
-              <w:tabs>
-                <w:tab w:val="clear" w:pos="4320"/>
-                <w:tab w:val="clear" w:pos="8640"/>
-              </w:tabs>
-              <w:overflowPunct/>
-              <w:autoSpaceDE/>
-              <w:autoSpaceDN/>
-              <w:adjustRightInd/>
-              <w:spacing w:before="40" w:after="40"/>
-              <w:jc w:val="both"/>
-              <w:textAlignment w:val="auto"/>
-              <w:rPr>
-                <w:i/>
-              </w:rPr>
-            </w:pPr>
-          </w:p>
-        </w:tc>
-        <w:tc>
-          <w:tcPr>
-            <w:tcW w:w="3960" w:type="dxa"/>
-          </w:tcPr>
-          <w:p>
-            <w:pPr>
-              <w:pStyle w:val="CSETableText"/>
-              <w:rPr>
-                <w:rFonts w:asciiTheme="minorHAnsi" w:hAnsiTheme="minorHAnsi"/>
-                <w:bCs/>
-                <w:szCs w:val="20"/>
-              </w:rPr>
-            </w:pPr>
-            <w:r>
-              <w:rPr>
-                <w:rFonts w:asciiTheme="minorHAnsi" w:hAnsiTheme="minorHAnsi"/>
-                <w:bCs/>
-                <w:szCs w:val="20"/>
-              </w:rPr>
-              <w:t>Continue with TEST#</w:t>
-            </w:r>
-            <w:ins w:id="42" w:author="Huang, Lili" w:date="2023-09-01T10:27:00Z">
+            <w:ins w:id="36" w:author="Huang, Lili" w:date="2023-09-19T14:11:00Z">
               <w:r>
                 <w:rPr>
                   <w:rFonts w:asciiTheme="minorHAnsi" w:hAnsiTheme="minorHAnsi"/>
                   <w:bCs/>
                   <w:szCs w:val="20"/>
                 </w:rPr>
-                <w:t>9</w:t>
+                <w:t xml:space="preserve"> names, separate log names by comma</w:t>
               </w:r>
             </w:ins>
-            <w:del w:id="43" w:author="Huang, Lili" w:date="2023-09-01T10:27:00Z">
+            <w:r>
+              <w:rPr>
+                <w:rFonts w:asciiTheme="minorHAnsi" w:hAnsiTheme="minorHAnsi"/>
+                <w:bCs/>
+                <w:szCs w:val="20"/>
+              </w:rPr>
+              <w:t>,</w:t>
+            </w:r>
+          </w:p>
+          <w:p>
+            <w:pPr>
+              <w:pStyle w:val="CSETableText"/>
+              <w:rPr>
+                <w:rFonts w:asciiTheme="minorHAnsi" w:hAnsiTheme="minorHAnsi"/>
+                <w:bCs/>
+                <w:szCs w:val="20"/>
+              </w:rPr>
+            </w:pPr>
+            <w:r>
+              <w:rPr>
+                <w:rFonts w:asciiTheme="minorHAnsi" w:hAnsiTheme="minorHAnsi"/>
+                <w:bCs/>
+                <w:szCs w:val="20"/>
+              </w:rPr>
+              <w:t>Click Search</w:t>
+            </w:r>
+          </w:p>
+        </w:tc>
+        <w:tc>
+          <w:tcPr>
+            <w:tcW w:w="4500" w:type="dxa"/>
+          </w:tcPr>
+          <w:p>
+            <w:pPr>
+              <w:pStyle w:val="Header"/>
+              <w:tabs>
+                <w:tab w:val="clear" w:pos="4320"/>
+                <w:tab w:val="clear" w:pos="8640"/>
+              </w:tabs>
+              <w:spacing w:before="40" w:after="40"/>
+              <w:rPr>
+                <w:rFonts w:asciiTheme="minorHAnsi" w:hAnsiTheme="minorHAnsi"/>
+              </w:rPr>
+            </w:pPr>
+            <w:r>
+              <w:rPr>
+                <w:rFonts w:asciiTheme="minorHAnsi" w:hAnsiTheme="minorHAnsi"/>
+              </w:rPr>
+              <w:t>Log</w:t>
+            </w:r>
+            <w:ins w:id="37" w:author="Huang, Lili" w:date="2023-09-19T14:11:00Z">
               <w:r>
                 <w:rPr>
                   <w:rFonts w:asciiTheme="minorHAnsi" w:hAnsiTheme="minorHAnsi"/>
-                  <w:bCs/>
-                  <w:szCs w:val="20"/>
                 </w:rPr>
-                <w:delText>8</w:delText>
+                <w:t>s</w:t>
               </w:r>
-            </w:del>
-            <w:r>
-              <w:rPr>
-                <w:rFonts w:asciiTheme="minorHAnsi" w:hAnsiTheme="minorHAnsi"/>
-                <w:bCs/>
-                <w:szCs w:val="20"/>
-              </w:rPr>
-              <w:t>:</w:t>
-            </w:r>
-          </w:p>
-          <w:p>
-            <w:pPr>
-              <w:pStyle w:val="Header"/>
-              <w:tabs>
-                <w:tab w:val="clear" w:pos="4320"/>
-                <w:tab w:val="clear" w:pos="8640"/>
-              </w:tabs>
-              <w:spacing w:before="40" w:after="40"/>
-              <w:rPr>
-                <w:rFonts w:asciiTheme="minorHAnsi" w:hAnsiTheme="minorHAnsi"/>
-              </w:rPr>
-            </w:pPr>
-            <w:r>
-              <w:rPr>
-                <w:rFonts w:asciiTheme="minorHAnsi" w:hAnsiTheme="minorHAnsi"/>
-              </w:rPr>
-              <w:t>Leave Log Type dropdown and Log Name input box blank, click Search.</w:t>
-            </w:r>
-          </w:p>
-          <w:p>
-            <w:pPr>
-              <w:pStyle w:val="CSETableText"/>
-              <w:ind w:left="159"/>
-              <w:rPr>
-                <w:rFonts w:asciiTheme="minorHAnsi" w:hAnsiTheme="minorHAnsi"/>
-                <w:bCs/>
-                <w:szCs w:val="20"/>
-              </w:rPr>
-            </w:pPr>
-          </w:p>
-        </w:tc>
-        <w:tc>
-          <w:tcPr>
-            <w:tcW w:w="4500" w:type="dxa"/>
-          </w:tcPr>
-          <w:p>
-            <w:pPr>
-              <w:pStyle w:val="Header"/>
-              <w:tabs>
-                <w:tab w:val="clear" w:pos="4320"/>
-                <w:tab w:val="clear" w:pos="8640"/>
-              </w:tabs>
-              <w:spacing w:before="40" w:after="40"/>
-              <w:rPr>
-                <w:rFonts w:asciiTheme="minorHAnsi" w:hAnsiTheme="minorHAnsi"/>
-              </w:rPr>
-            </w:pPr>
-            <w:r>
-              <w:rPr>
-                <w:rFonts w:asciiTheme="minorHAnsi" w:hAnsiTheme="minorHAnsi"/>
-              </w:rPr>
-              <w:t>Nothing happens except:</w:t>
-            </w:r>
-          </w:p>
-          <w:p>
-            <w:pPr>
-              <w:pStyle w:val="Header"/>
-              <w:tabs>
-                <w:tab w:val="clear" w:pos="4320"/>
-                <w:tab w:val="clear" w:pos="8640"/>
-              </w:tabs>
-              <w:spacing w:before="40" w:after="40"/>
-              <w:rPr>
-                <w:rFonts w:asciiTheme="minorHAnsi" w:hAnsiTheme="minorHAnsi"/>
-              </w:rPr>
-            </w:pPr>
-            <w:r>
-              <w:rPr>
-                <w:rFonts w:asciiTheme="minorHAnsi" w:hAnsiTheme="minorHAnsi"/>
-              </w:rPr>
-              <w:t>Log Type dropdown and Log Name input box are bordered with red line.</w:t>
-            </w:r>
-          </w:p>
-        </w:tc>
-        <w:tc>
-          <w:tcPr>
-            <w:tcW w:w="1260" w:type="dxa"/>
-          </w:tcPr>
-          <w:p>
-            <w:pPr>
-              <w:pStyle w:val="Header"/>
-              <w:tabs>
-                <w:tab w:val="clear" w:pos="4320"/>
-                <w:tab w:val="clear" w:pos="8640"/>
-              </w:tabs>
-              <w:spacing w:before="40" w:after="40"/>
-              <w:jc w:val="center"/>
-              <w:rPr>
-                <w:i/>
-              </w:rPr>
-            </w:pPr>
-            <w:r>
-              <w:rPr>
-                <w:i/>
-              </w:rPr>
-              <w:t>P</w:t>
-            </w:r>
-          </w:p>
-        </w:tc>
-        <w:tc>
-          <w:tcPr>
-            <w:tcW w:w="2880" w:type="dxa"/>
-          </w:tcPr>
-          <w:p>
-            <w:pPr>
-              <w:pStyle w:val="Header"/>
-              <w:tabs>
-                <w:tab w:val="clear" w:pos="4320"/>
-                <w:tab w:val="clear" w:pos="8640"/>
-              </w:tabs>
-              <w:spacing w:before="40" w:after="40"/>
-              <w:rPr>
-                <w:i/>
-              </w:rPr>
-            </w:pPr>
-            <w:r>
-              <w:rPr>
-                <w:i/>
-              </w:rPr>
-              <w:t>Log Type and Log Name are both required fields.</w:t>
-            </w:r>
-          </w:p>
-        </w:tc>
-      </w:tr>
-      <w:tr>
-        <w:trPr>
-          <w:cantSplit/>
-        </w:trPr>
-        <w:tc>
-          <w:tcPr>
-            <w:tcW w:w="900" w:type="dxa"/>
-          </w:tcPr>
-          <w:p>
-            <w:pPr>
-              <w:pStyle w:val="Header"/>
-              <w:numPr>
-                <w:ilvl w:val="0"/>
-                <w:numId w:val="2"/>
-              </w:numPr>
-              <w:tabs>
-                <w:tab w:val="clear" w:pos="4320"/>
-                <w:tab w:val="clear" w:pos="8640"/>
-              </w:tabs>
-              <w:overflowPunct/>
-              <w:autoSpaceDE/>
-              <w:autoSpaceDN/>
-              <w:adjustRightInd/>
-              <w:spacing w:before="40" w:after="40"/>
-              <w:jc w:val="both"/>
-              <w:textAlignment w:val="auto"/>
-              <w:rPr>
-                <w:i/>
-              </w:rPr>
-            </w:pPr>
-          </w:p>
-        </w:tc>
-        <w:tc>
-          <w:tcPr>
-            <w:tcW w:w="3960" w:type="dxa"/>
-          </w:tcPr>
-          <w:p>
-            <w:pPr>
-              <w:pStyle w:val="CSETableText"/>
-              <w:rPr>
-                <w:rFonts w:asciiTheme="minorHAnsi" w:hAnsiTheme="minorHAnsi"/>
-                <w:bCs/>
-                <w:szCs w:val="20"/>
-              </w:rPr>
-            </w:pPr>
-            <w:r>
-              <w:rPr>
-                <w:rFonts w:asciiTheme="minorHAnsi" w:hAnsiTheme="minorHAnsi"/>
-                <w:bCs/>
-                <w:szCs w:val="20"/>
-              </w:rPr>
-              <w:t>Continue with TEST#</w:t>
-            </w:r>
-            <w:ins w:id="44" w:author="Huang, Lili" w:date="2023-09-01T10:27:00Z">
+            </w:ins>
+            <w:r>
+              <w:rPr>
+                <w:rFonts w:asciiTheme="minorHAnsi" w:hAnsiTheme="minorHAnsi"/>
+              </w:rPr>
+              <w:t xml:space="preserve"> with the entered name</w:t>
+            </w:r>
+            <w:ins w:id="38" w:author="Huang, Lili" w:date="2023-09-19T14:11:00Z">
               <w:r>
                 <w:rPr>
                   <w:rFonts w:asciiTheme="minorHAnsi" w:hAnsiTheme="minorHAnsi"/>
-                  <w:bCs/>
-                  <w:szCs w:val="20"/>
                 </w:rPr>
-                <w:t>9</w:t>
+                <w:t>s</w:t>
               </w:r>
             </w:ins>
-            <w:del w:id="45" w:author="Huang, Lili" w:date="2023-09-01T10:27:00Z">
+            <w:r>
+              <w:rPr>
+                <w:rFonts w:asciiTheme="minorHAnsi" w:hAnsiTheme="minorHAnsi"/>
+              </w:rPr>
+              <w:t xml:space="preserve"> display</w:t>
+            </w:r>
+            <w:del w:id="39" w:author="Huang, Lili" w:date="2023-09-19T14:11:00Z">
               <w:r>
                 <w:rPr>
                   <w:rFonts w:asciiTheme="minorHAnsi" w:hAnsiTheme="minorHAnsi"/>
-                  <w:bCs/>
-                  <w:szCs w:val="20"/>
                 </w:rPr>
-                <w:delText>8</w:delText>
+                <w:delText>s</w:delText>
               </w:r>
             </w:del>
             <w:r>
               <w:rPr>
                 <w:rFonts w:asciiTheme="minorHAnsi" w:hAnsiTheme="minorHAnsi"/>
-                <w:bCs/>
-                <w:szCs w:val="20"/>
-              </w:rPr>
-              <w:t>:</w:t>
-            </w:r>
-          </w:p>
-          <w:p>
-            <w:pPr>
-              <w:pStyle w:val="CSETableText"/>
-              <w:rPr>
-                <w:rFonts w:asciiTheme="minorHAnsi" w:hAnsiTheme="minorHAnsi"/>
-                <w:bCs/>
-                <w:szCs w:val="20"/>
-              </w:rPr>
-            </w:pPr>
-            <w:r>
-              <w:rPr>
-                <w:rFonts w:asciiTheme="minorHAnsi" w:hAnsiTheme="minorHAnsi"/>
-                <w:bCs/>
-                <w:szCs w:val="20"/>
-              </w:rPr>
-              <w:t>Select a Log Type,</w:t>
-            </w:r>
-          </w:p>
-          <w:p>
-            <w:pPr>
-              <w:pStyle w:val="CSETableText"/>
-              <w:rPr>
-                <w:rFonts w:asciiTheme="minorHAnsi" w:hAnsiTheme="minorHAnsi"/>
-                <w:bCs/>
-                <w:szCs w:val="20"/>
-              </w:rPr>
-            </w:pPr>
-            <w:r>
-              <w:rPr>
-                <w:rFonts w:asciiTheme="minorHAnsi" w:hAnsiTheme="minorHAnsi"/>
-                <w:bCs/>
-                <w:szCs w:val="20"/>
-              </w:rPr>
-              <w:t>Enter Log Name,</w:t>
-            </w:r>
-          </w:p>
-          <w:p>
-            <w:pPr>
-              <w:pStyle w:val="CSETableText"/>
-              <w:rPr>
-                <w:rFonts w:asciiTheme="minorHAnsi" w:hAnsiTheme="minorHAnsi"/>
-                <w:bCs/>
-                <w:szCs w:val="20"/>
-              </w:rPr>
-            </w:pPr>
-            <w:r>
-              <w:rPr>
-                <w:rFonts w:asciiTheme="minorHAnsi" w:hAnsiTheme="minorHAnsi"/>
-                <w:bCs/>
-                <w:szCs w:val="20"/>
-              </w:rPr>
-              <w:t>Click Search</w:t>
-            </w:r>
-          </w:p>
-        </w:tc>
-        <w:tc>
-          <w:tcPr>
-            <w:tcW w:w="4500" w:type="dxa"/>
-          </w:tcPr>
-          <w:p>
-            <w:pPr>
-              <w:pStyle w:val="Header"/>
-              <w:tabs>
-                <w:tab w:val="clear" w:pos="4320"/>
-                <w:tab w:val="clear" w:pos="8640"/>
-              </w:tabs>
-              <w:spacing w:before="40" w:after="40"/>
-              <w:rPr>
-                <w:rFonts w:asciiTheme="minorHAnsi" w:hAnsiTheme="minorHAnsi"/>
-              </w:rPr>
-            </w:pPr>
-            <w:r>
-              <w:rPr>
-                <w:rFonts w:asciiTheme="minorHAnsi" w:hAnsiTheme="minorHAnsi"/>
-              </w:rPr>
-              <w:t>Log with the entered name displays if found, otherwise, display “Total record(s) found: 0”.</w:t>
+              </w:rPr>
+              <w:t xml:space="preserve"> if found, otherwise, display “Total record(s) found: 0”.</w:t>
             </w:r>
           </w:p>
         </w:tc>
@@ -7062,7 +7671,21 @@
               <w:rPr>
                 <w:rFonts w:asciiTheme="minorHAnsi" w:hAnsiTheme="minorHAnsi"/>
               </w:rPr>
-              <w:t xml:space="preserve">Employee Logs” Search page displays with the following </w:t>
+              <w:t xml:space="preserve">Employee Logs” Search page displays with the </w:t>
+            </w:r>
+            <w:proofErr w:type="gramStart"/>
+            <w:r>
+              <w:rPr>
+                <w:rFonts w:asciiTheme="minorHAnsi" w:hAnsiTheme="minorHAnsi"/>
+              </w:rPr>
+              <w:t>following</w:t>
+            </w:r>
+            <w:proofErr w:type="gramEnd"/>
+            <w:r>
+              <w:rPr>
+                <w:rFonts w:asciiTheme="minorHAnsi" w:hAnsiTheme="minorHAnsi"/>
+              </w:rPr>
+              <w:t xml:space="preserve"> </w:t>
             </w:r>
           </w:p>
           <w:p>
@@ -7136,16 +7759,26 @@
                 <w:i/>
                 <w:iCs/>
               </w:rPr>
-              <w:t>(selected by default)</w:t>
-            </w:r>
+              <w:t>(selected by default</w:t>
+            </w:r>
+            <w:proofErr w:type="gramStart"/>
             <w:r>
               <w:rPr>
                 <w:rFonts w:asciiTheme="minorHAnsi" w:hAnsiTheme="minorHAnsi"/>
                 <w:i/>
                 <w:iCs/>
               </w:rPr>
+              <w:t>)</w:t>
+            </w:r>
+            <w:r>
+              <w:rPr>
+                <w:rFonts w:asciiTheme="minorHAnsi" w:hAnsiTheme="minorHAnsi"/>
+                <w:i/>
+                <w:iCs/>
+              </w:rPr>
               <w:t>;</w:t>
             </w:r>
+            <w:proofErr w:type="gramEnd"/>
           </w:p>
           <w:p>
             <w:pPr>
@@ -7504,7 +8137,16 @@
                 <w:bCs/>
                 <w:szCs w:val="20"/>
               </w:rPr>
-              <w:t>in “</w:t>
+              <w:t xml:space="preserve">in </w:t>
+            </w:r>
+            <w:proofErr w:type="gramStart"/>
+            <w:r>
+              <w:rPr>
+                <w:rFonts w:asciiTheme="minorHAnsi" w:hAnsiTheme="minorHAnsi"/>
+                <w:bCs/>
+                <w:szCs w:val="20"/>
+              </w:rPr>
+              <w:t>“</w:t>
             </w:r>
             <w:r>
               <w:rPr>
@@ -7514,6 +8156,7 @@
               </w:rPr>
               <w:t xml:space="preserve"> Employee</w:t>
             </w:r>
+            <w:proofErr w:type="gramEnd"/>
             <w:r>
               <w:rPr>
                 <w:rFonts w:asciiTheme="minorHAnsi" w:hAnsiTheme="minorHAnsi"/>
@@ -7528,7 +8171,25 @@
                 <w:bCs/>
                 <w:szCs w:val="20"/>
               </w:rPr>
-              <w:t>:” DropDownList;</w:t>
+              <w:t xml:space="preserve">:” </w:t>
+            </w:r>
+            <w:proofErr w:type="spellStart"/>
+            <w:r>
+              <w:rPr>
+                <w:rFonts w:asciiTheme="minorHAnsi" w:hAnsiTheme="minorHAnsi"/>
+                <w:bCs/>
+                <w:szCs w:val="20"/>
+              </w:rPr>
+              <w:t>DropDownList</w:t>
+            </w:r>
+            <w:proofErr w:type="spellEnd"/>
+            <w:r>
+              <w:rPr>
+                <w:rFonts w:asciiTheme="minorHAnsi" w:hAnsiTheme="minorHAnsi"/>
+                <w:bCs/>
+                <w:szCs w:val="20"/>
+              </w:rPr>
+              <w:t>;</w:t>
             </w:r>
           </w:p>
         </w:tc>
@@ -7805,7 +8466,25 @@
                 <w:bCs/>
                 <w:szCs w:val="20"/>
               </w:rPr>
-              <w:t>:” DropDownList;</w:t>
+              <w:t xml:space="preserve">:” </w:t>
+            </w:r>
+            <w:proofErr w:type="spellStart"/>
+            <w:r>
+              <w:rPr>
+                <w:rFonts w:asciiTheme="minorHAnsi" w:hAnsiTheme="minorHAnsi"/>
+                <w:bCs/>
+                <w:szCs w:val="20"/>
+              </w:rPr>
+              <w:t>DropDownList</w:t>
+            </w:r>
+            <w:proofErr w:type="spellEnd"/>
+            <w:r>
+              <w:rPr>
+                <w:rFonts w:asciiTheme="minorHAnsi" w:hAnsiTheme="minorHAnsi"/>
+                <w:bCs/>
+                <w:szCs w:val="20"/>
+              </w:rPr>
+              <w:t>;</w:t>
             </w:r>
           </w:p>
         </w:tc>
@@ -8004,8 +8683,28 @@
                 <w:bCs/>
                 <w:szCs w:val="20"/>
               </w:rPr>
-              <w:t>Select a reviewer from “Pending Reviewer:” DropDownList;</w:t>
-            </w:r>
+              <w:t xml:space="preserve">Select a reviewer from “Pending Reviewer:” </w:t>
+            </w:r>
+            <w:proofErr w:type="spellStart"/>
+            <w:proofErr w:type="gramStart"/>
+            <w:r>
+              <w:rPr>
+                <w:rFonts w:asciiTheme="minorHAnsi" w:hAnsiTheme="minorHAnsi"/>
+                <w:bCs/>
+                <w:szCs w:val="20"/>
+              </w:rPr>
+              <w:t>DropDownList</w:t>
+            </w:r>
+            <w:proofErr w:type="spellEnd"/>
+            <w:r>
+              <w:rPr>
+                <w:rFonts w:asciiTheme="minorHAnsi" w:hAnsiTheme="minorHAnsi"/>
+                <w:bCs/>
+                <w:szCs w:val="20"/>
+              </w:rPr>
+              <w:t>;</w:t>
+            </w:r>
+            <w:proofErr w:type="gramEnd"/>
           </w:p>
           <w:p>
             <w:pPr>
@@ -8429,7 +9128,21 @@
               <w:rPr>
                 <w:rFonts w:asciiTheme="minorHAnsi" w:hAnsiTheme="minorHAnsi"/>
               </w:rPr>
-              <w:t xml:space="preserve">“Reason:” DropDownList is populated with all the reasons for the selected </w:t>
+              <w:t xml:space="preserve">“Reason:” </w:t>
+            </w:r>
+            <w:proofErr w:type="spellStart"/>
+            <w:r>
+              <w:rPr>
+                <w:rFonts w:asciiTheme="minorHAnsi" w:hAnsiTheme="minorHAnsi"/>
+              </w:rPr>
+              <w:t>DropDownList</w:t>
+            </w:r>
+            <w:proofErr w:type="spellEnd"/>
+            <w:r>
+              <w:rPr>
+                <w:rFonts w:asciiTheme="minorHAnsi" w:hAnsiTheme="minorHAnsi"/>
+              </w:rPr>
+              <w:t xml:space="preserve"> is populated with all the reasons for the selected </w:t>
             </w:r>
             <w:r>
               <w:rPr>
@@ -8491,39 +9204,67 @@
               <w:rPr>
                 <w:rFonts w:asciiTheme="minorHAnsi" w:hAnsiTheme="minorHAnsi"/>
               </w:rPr>
-              <w:t>“Site:” DropDownlist is populated with all active sites default to the current reviewer’s site.</w:t>
-            </w:r>
-          </w:p>
-          <w:p>
-            <w:pPr>
-              <w:pStyle w:val="Header"/>
-              <w:tabs>
-                <w:tab w:val="clear" w:pos="4320"/>
-                <w:tab w:val="clear" w:pos="8640"/>
-              </w:tabs>
-              <w:spacing w:before="40" w:after="40"/>
-              <w:rPr>
-                <w:rFonts w:asciiTheme="minorHAnsi" w:hAnsiTheme="minorHAnsi"/>
-              </w:rPr>
-            </w:pPr>
-          </w:p>
-          <w:p>
-            <w:pPr>
-              <w:pStyle w:val="Header"/>
-              <w:tabs>
-                <w:tab w:val="clear" w:pos="4320"/>
-                <w:tab w:val="clear" w:pos="8640"/>
-              </w:tabs>
-              <w:spacing w:before="40" w:after="40"/>
-              <w:rPr>
-                <w:rFonts w:asciiTheme="minorHAnsi" w:hAnsiTheme="minorHAnsi"/>
-              </w:rPr>
-            </w:pPr>
-            <w:r>
-              <w:rPr>
-                <w:rFonts w:asciiTheme="minorHAnsi" w:hAnsiTheme="minorHAnsi"/>
-              </w:rPr>
-              <w:t xml:space="preserve">“Reassign To:” DropDownList is populated with all the reviewers from the </w:t>
+              <w:t xml:space="preserve">“Site:” </w:t>
+            </w:r>
+            <w:proofErr w:type="spellStart"/>
+            <w:r>
+              <w:rPr>
+                <w:rFonts w:asciiTheme="minorHAnsi" w:hAnsiTheme="minorHAnsi"/>
+              </w:rPr>
+              <w:t>DropDownlist</w:t>
+            </w:r>
+            <w:proofErr w:type="spellEnd"/>
+            <w:r>
+              <w:rPr>
+                <w:rFonts w:asciiTheme="minorHAnsi" w:hAnsiTheme="minorHAnsi"/>
+              </w:rPr>
+              <w:t xml:space="preserve"> is populated with all active sites default to the current reviewer’s site.</w:t>
+            </w:r>
+          </w:p>
+          <w:p>
+            <w:pPr>
+              <w:pStyle w:val="Header"/>
+              <w:tabs>
+                <w:tab w:val="clear" w:pos="4320"/>
+                <w:tab w:val="clear" w:pos="8640"/>
+              </w:tabs>
+              <w:spacing w:before="40" w:after="40"/>
+              <w:rPr>
+                <w:rFonts w:asciiTheme="minorHAnsi" w:hAnsiTheme="minorHAnsi"/>
+              </w:rPr>
+            </w:pPr>
+          </w:p>
+          <w:p>
+            <w:pPr>
+              <w:pStyle w:val="Header"/>
+              <w:tabs>
+                <w:tab w:val="clear" w:pos="4320"/>
+                <w:tab w:val="clear" w:pos="8640"/>
+              </w:tabs>
+              <w:spacing w:before="40" w:after="40"/>
+              <w:rPr>
+                <w:rFonts w:asciiTheme="minorHAnsi" w:hAnsiTheme="minorHAnsi"/>
+              </w:rPr>
+            </w:pPr>
+            <w:r>
+              <w:rPr>
+                <w:rFonts w:asciiTheme="minorHAnsi" w:hAnsiTheme="minorHAnsi"/>
+              </w:rPr>
+              <w:t xml:space="preserve">“Reassign To:” </w:t>
+            </w:r>
+            <w:proofErr w:type="spellStart"/>
+            <w:r>
+              <w:rPr>
+                <w:rFonts w:asciiTheme="minorHAnsi" w:hAnsiTheme="minorHAnsi"/>
+              </w:rPr>
+              <w:t>DropDownList</w:t>
+            </w:r>
+            <w:proofErr w:type="spellEnd"/>
+            <w:r>
+              <w:rPr>
+                <w:rFonts w:asciiTheme="minorHAnsi" w:hAnsiTheme="minorHAnsi"/>
+              </w:rPr>
+              <w:t xml:space="preserve"> is populated with all the reviewers from the </w:t>
             </w:r>
             <w:r>
               <w:rPr>
@@ -8567,7 +9308,21 @@
               <w:rPr>
                 <w:rFonts w:asciiTheme="minorHAnsi" w:hAnsiTheme="minorHAnsi"/>
               </w:rPr>
-              <w:t>“Comment:” textarea displays empty.</w:t>
+              <w:t xml:space="preserve">“Comment:” </w:t>
+            </w:r>
+            <w:proofErr w:type="spellStart"/>
+            <w:r>
+              <w:rPr>
+                <w:rFonts w:asciiTheme="minorHAnsi" w:hAnsiTheme="minorHAnsi"/>
+              </w:rPr>
+              <w:t>textarea</w:t>
+            </w:r>
+            <w:proofErr w:type="spellEnd"/>
+            <w:r>
+              <w:rPr>
+                <w:rFonts w:asciiTheme="minorHAnsi" w:hAnsiTheme="minorHAnsi"/>
+              </w:rPr>
+              <w:t xml:space="preserve"> displays empty.</w:t>
             </w:r>
           </w:p>
         </w:tc>
@@ -8712,7 +9467,21 @@
               <w:rPr>
                 <w:rFonts w:asciiTheme="minorHAnsi" w:hAnsiTheme="minorHAnsi"/>
               </w:rPr>
-              <w:t>“Reassign To:” Dropdownlist is populated with all the reviewers from the selected site.</w:t>
+              <w:t xml:space="preserve">“Reassign To:” </w:t>
+            </w:r>
+            <w:proofErr w:type="spellStart"/>
+            <w:r>
+              <w:rPr>
+                <w:rFonts w:asciiTheme="minorHAnsi" w:hAnsiTheme="minorHAnsi"/>
+              </w:rPr>
+              <w:t>Dropdownlist</w:t>
+            </w:r>
+            <w:proofErr w:type="spellEnd"/>
+            <w:r>
+              <w:rPr>
+                <w:rFonts w:asciiTheme="minorHAnsi" w:hAnsiTheme="minorHAnsi"/>
+              </w:rPr>
+              <w:t xml:space="preserve"> is populated with all the reviewers from the selected site.</w:t>
             </w:r>
           </w:p>
         </w:tc>
@@ -8846,7 +9615,16 @@
                 <w:bCs/>
                 <w:szCs w:val="20"/>
               </w:rPr>
-              <w:t xml:space="preserve">   Select a reason other than “Other”  </w:t>
+              <w:t xml:space="preserve">   Select a reason other than “</w:t>
+            </w:r>
+            <w:proofErr w:type="gramStart"/>
+            <w:r>
+              <w:rPr>
+                <w:rFonts w:asciiTheme="minorHAnsi" w:hAnsiTheme="minorHAnsi"/>
+                <w:bCs/>
+                <w:szCs w:val="20"/>
+              </w:rPr>
+              <w:t xml:space="preserve">Other”  </w:t>
             </w:r>
             <w:r>
               <w:rPr>
@@ -8856,13 +9634,32 @@
               </w:rPr>
               <w:t>in</w:t>
             </w:r>
-            <w:r>
-              <w:rPr>
-                <w:rFonts w:asciiTheme="minorHAnsi" w:hAnsiTheme="minorHAnsi"/>
-                <w:bCs/>
-                <w:szCs w:val="20"/>
-              </w:rPr>
-              <w:t xml:space="preserve"> “Reason:”  DropDownList;</w:t>
+            <w:proofErr w:type="gramEnd"/>
+            <w:r>
+              <w:rPr>
+                <w:rFonts w:asciiTheme="minorHAnsi" w:hAnsiTheme="minorHAnsi"/>
+                <w:bCs/>
+                <w:szCs w:val="20"/>
+              </w:rPr>
+              <w:t xml:space="preserve"> “Reason:”  </w:t>
+            </w:r>
+            <w:proofErr w:type="spellStart"/>
+            <w:r>
+              <w:rPr>
+                <w:rFonts w:asciiTheme="minorHAnsi" w:hAnsiTheme="minorHAnsi"/>
+                <w:bCs/>
+                <w:szCs w:val="20"/>
+              </w:rPr>
+              <w:t>DropDownList</w:t>
+            </w:r>
+            <w:proofErr w:type="spellEnd"/>
+            <w:r>
+              <w:rPr>
+                <w:rFonts w:asciiTheme="minorHAnsi" w:hAnsiTheme="minorHAnsi"/>
+                <w:bCs/>
+                <w:szCs w:val="20"/>
+              </w:rPr>
+              <w:t>;</w:t>
             </w:r>
           </w:p>
           <w:p>
@@ -8888,7 +9685,16 @@
                 <w:bCs/>
                 <w:szCs w:val="20"/>
               </w:rPr>
-              <w:t xml:space="preserve"> or “All”</w:t>
+              <w:t xml:space="preserve"> or “All</w:t>
+            </w:r>
+            <w:proofErr w:type="gramStart"/>
+            <w:r>
+              <w:rPr>
+                <w:rFonts w:asciiTheme="minorHAnsi" w:hAnsiTheme="minorHAnsi"/>
+                <w:bCs/>
+                <w:szCs w:val="20"/>
+              </w:rPr>
+              <w:t>”</w:t>
             </w:r>
             <w:r>
               <w:rPr>
@@ -8898,6 +9704,7 @@
               </w:rPr>
               <w:t>;</w:t>
             </w:r>
+            <w:proofErr w:type="gramEnd"/>
           </w:p>
           <w:p>
             <w:pPr>
@@ -8930,8 +9737,28 @@
                 <w:bCs/>
                 <w:szCs w:val="20"/>
               </w:rPr>
-              <w:t xml:space="preserve"> DropDownList;</w:t>
-            </w:r>
+              <w:t xml:space="preserve"> </w:t>
+            </w:r>
+            <w:proofErr w:type="spellStart"/>
+            <w:proofErr w:type="gramStart"/>
+            <w:r>
+              <w:rPr>
+                <w:rFonts w:asciiTheme="minorHAnsi" w:hAnsiTheme="minorHAnsi"/>
+                <w:bCs/>
+                <w:szCs w:val="20"/>
+              </w:rPr>
+              <w:t>DropDownList</w:t>
+            </w:r>
+            <w:proofErr w:type="spellEnd"/>
+            <w:r>
+              <w:rPr>
+                <w:rFonts w:asciiTheme="minorHAnsi" w:hAnsiTheme="minorHAnsi"/>
+                <w:bCs/>
+                <w:szCs w:val="20"/>
+              </w:rPr>
+              <w:t>;</w:t>
+            </w:r>
+            <w:proofErr w:type="gramEnd"/>
           </w:p>
           <w:p>
             <w:pPr>
@@ -8948,8 +9775,28 @@
                 <w:bCs/>
                 <w:szCs w:val="20"/>
               </w:rPr>
-              <w:t xml:space="preserve">   Enter a comment in the “Comment:” textarea;</w:t>
-            </w:r>
+              <w:t xml:space="preserve">   Enter a comment in the “Comment:” </w:t>
+            </w:r>
+            <w:proofErr w:type="spellStart"/>
+            <w:proofErr w:type="gramStart"/>
+            <w:r>
+              <w:rPr>
+                <w:rFonts w:asciiTheme="minorHAnsi" w:hAnsiTheme="minorHAnsi"/>
+                <w:bCs/>
+                <w:szCs w:val="20"/>
+              </w:rPr>
+              <w:t>textarea</w:t>
+            </w:r>
+            <w:proofErr w:type="spellEnd"/>
+            <w:r>
+              <w:rPr>
+                <w:rFonts w:asciiTheme="minorHAnsi" w:hAnsiTheme="minorHAnsi"/>
+                <w:bCs/>
+                <w:szCs w:val="20"/>
+              </w:rPr>
+              <w:t>;</w:t>
+            </w:r>
+            <w:proofErr w:type="gramEnd"/>
           </w:p>
           <w:p>
             <w:pPr>
@@ -9125,7 +9972,21 @@
               <w:rPr>
                 <w:rFonts w:asciiTheme="minorHAnsi" w:hAnsiTheme="minorHAnsi"/>
               </w:rPr>
-              <w:t>:” DropDownLists reset to Default Values.</w:t>
+              <w:t xml:space="preserve">:” </w:t>
+            </w:r>
+            <w:proofErr w:type="spellStart"/>
+            <w:r>
+              <w:rPr>
+                <w:rFonts w:asciiTheme="minorHAnsi" w:hAnsiTheme="minorHAnsi"/>
+              </w:rPr>
+              <w:t>DropDownLists</w:t>
+            </w:r>
+            <w:proofErr w:type="spellEnd"/>
+            <w:r>
+              <w:rPr>
+                <w:rFonts w:asciiTheme="minorHAnsi" w:hAnsiTheme="minorHAnsi"/>
+              </w:rPr>
+              <w:t xml:space="preserve"> reset to Default Values.</w:t>
             </w:r>
           </w:p>
           <w:p>
@@ -9275,7 +10136,43 @@
                 <w:bCs/>
                 <w:szCs w:val="20"/>
               </w:rPr>
-              <w:t xml:space="preserve">   Select “Other”  in the “Reason:”  DropDownList;</w:t>
+              <w:t xml:space="preserve">   Select “</w:t>
+            </w:r>
+            <w:proofErr w:type="gramStart"/>
+            <w:r>
+              <w:rPr>
+                <w:rFonts w:asciiTheme="minorHAnsi" w:hAnsiTheme="minorHAnsi"/>
+                <w:bCs/>
+                <w:szCs w:val="20"/>
+              </w:rPr>
+              <w:t>Other”  in</w:t>
+            </w:r>
+            <w:proofErr w:type="gramEnd"/>
+            <w:r>
+              <w:rPr>
+                <w:rFonts w:asciiTheme="minorHAnsi" w:hAnsiTheme="minorHAnsi"/>
+                <w:bCs/>
+                <w:szCs w:val="20"/>
+              </w:rPr>
+              <w:t xml:space="preserve"> the “Reason:”  </w:t>
+            </w:r>
+            <w:proofErr w:type="spellStart"/>
+            <w:r>
+              <w:rPr>
+                <w:rFonts w:asciiTheme="minorHAnsi" w:hAnsiTheme="minorHAnsi"/>
+                <w:bCs/>
+                <w:szCs w:val="20"/>
+              </w:rPr>
+              <w:t>DropDownList</w:t>
+            </w:r>
+            <w:proofErr w:type="spellEnd"/>
+            <w:r>
+              <w:rPr>
+                <w:rFonts w:asciiTheme="minorHAnsi" w:hAnsiTheme="minorHAnsi"/>
+                <w:bCs/>
+                <w:szCs w:val="20"/>
+              </w:rPr>
+              <w:t>;</w:t>
             </w:r>
           </w:p>
           <w:p>
@@ -9293,8 +10190,28 @@
                 <w:bCs/>
                 <w:szCs w:val="20"/>
               </w:rPr>
-              <w:t>elect a reviewer in the “Reassign To:” DropDownList;</w:t>
-            </w:r>
+              <w:t xml:space="preserve">elect a reviewer in the “Reassign To:” </w:t>
+            </w:r>
+            <w:proofErr w:type="spellStart"/>
+            <w:proofErr w:type="gramStart"/>
+            <w:r>
+              <w:rPr>
+                <w:rFonts w:asciiTheme="minorHAnsi" w:hAnsiTheme="minorHAnsi"/>
+                <w:bCs/>
+                <w:szCs w:val="20"/>
+              </w:rPr>
+              <w:t>DropDownList</w:t>
+            </w:r>
+            <w:proofErr w:type="spellEnd"/>
+            <w:r>
+              <w:rPr>
+                <w:rFonts w:asciiTheme="minorHAnsi" w:hAnsiTheme="minorHAnsi"/>
+                <w:bCs/>
+                <w:szCs w:val="20"/>
+              </w:rPr>
+              <w:t>;</w:t>
+            </w:r>
+            <w:proofErr w:type="gramEnd"/>
           </w:p>
           <w:p>
             <w:pPr>
@@ -9311,8 +10228,28 @@
                 <w:bCs/>
                 <w:szCs w:val="20"/>
               </w:rPr>
-              <w:t xml:space="preserve">   Enter a comment in the “Comment:” textarea;</w:t>
-            </w:r>
+              <w:t xml:space="preserve">   Enter a comment in the “Comment:” </w:t>
+            </w:r>
+            <w:proofErr w:type="spellStart"/>
+            <w:proofErr w:type="gramStart"/>
+            <w:r>
+              <w:rPr>
+                <w:rFonts w:asciiTheme="minorHAnsi" w:hAnsiTheme="minorHAnsi"/>
+                <w:bCs/>
+                <w:szCs w:val="20"/>
+              </w:rPr>
+              <w:t>textarea</w:t>
+            </w:r>
+            <w:proofErr w:type="spellEnd"/>
+            <w:r>
+              <w:rPr>
+                <w:rFonts w:asciiTheme="minorHAnsi" w:hAnsiTheme="minorHAnsi"/>
+                <w:bCs/>
+                <w:szCs w:val="20"/>
+              </w:rPr>
+              <w:t>;</w:t>
+            </w:r>
+            <w:proofErr w:type="gramEnd"/>
           </w:p>
           <w:p>
             <w:pPr>
@@ -9353,7 +10290,21 @@
               <w:rPr>
                 <w:rFonts w:asciiTheme="minorHAnsi" w:hAnsiTheme="minorHAnsi"/>
               </w:rPr>
-              <w:t>A textbox displays under “Reason:” DropDownList for users to enter a reason.</w:t>
+              <w:t xml:space="preserve">A textbox displays under “Reason:” </w:t>
+            </w:r>
+            <w:proofErr w:type="spellStart"/>
+            <w:r>
+              <w:rPr>
+                <w:rFonts w:asciiTheme="minorHAnsi" w:hAnsiTheme="minorHAnsi"/>
+              </w:rPr>
+              <w:t>DropDownList</w:t>
+            </w:r>
+            <w:proofErr w:type="spellEnd"/>
+            <w:r>
+              <w:rPr>
+                <w:rFonts w:asciiTheme="minorHAnsi" w:hAnsiTheme="minorHAnsi"/>
+              </w:rPr>
+              <w:t xml:space="preserve"> for users to enter a reason.</w:t>
             </w:r>
           </w:p>
           <w:p>
@@ -9461,7 +10412,21 @@
               <w:rPr>
                 <w:rFonts w:asciiTheme="minorHAnsi" w:hAnsiTheme="minorHAnsi"/>
               </w:rPr>
-              <w:t>“Status:” and “Pending Reviewer:” DropDownLists reset to Default Values.</w:t>
+              <w:t xml:space="preserve">“Status:” and “Pending Reviewer:” </w:t>
+            </w:r>
+            <w:proofErr w:type="spellStart"/>
+            <w:r>
+              <w:rPr>
+                <w:rFonts w:asciiTheme="minorHAnsi" w:hAnsiTheme="minorHAnsi"/>
+              </w:rPr>
+              <w:t>DropDownLists</w:t>
+            </w:r>
+            <w:proofErr w:type="spellEnd"/>
+            <w:r>
+              <w:rPr>
+                <w:rFonts w:asciiTheme="minorHAnsi" w:hAnsiTheme="minorHAnsi"/>
+              </w:rPr>
+              <w:t xml:space="preserve"> reset to Default Values.</w:t>
             </w:r>
           </w:p>
           <w:p>
@@ -9612,7 +10577,25 @@
                 <w:bCs/>
                 <w:szCs w:val="20"/>
               </w:rPr>
-              <w:t>Select “Search By Log Name”</w:t>
+              <w:t xml:space="preserve">Select “Search </w:t>
+            </w:r>
+            <w:proofErr w:type="gramStart"/>
+            <w:r>
+              <w:rPr>
+                <w:rFonts w:asciiTheme="minorHAnsi" w:hAnsiTheme="minorHAnsi"/>
+                <w:bCs/>
+                <w:szCs w:val="20"/>
+              </w:rPr>
+              <w:t>By</w:t>
+            </w:r>
+            <w:proofErr w:type="gramEnd"/>
+            <w:r>
+              <w:rPr>
+                <w:rFonts w:asciiTheme="minorHAnsi" w:hAnsiTheme="minorHAnsi"/>
+                <w:bCs/>
+                <w:szCs w:val="20"/>
+              </w:rPr>
+              <w:t xml:space="preserve"> Log Name”</w:t>
             </w:r>
           </w:p>
         </w:tc>
@@ -9655,8 +10638,16 @@
               <w:rPr>
                 <w:rFonts w:asciiTheme="minorHAnsi" w:hAnsiTheme="minorHAnsi"/>
               </w:rPr>
-              <w:t>Log Type dropdown (Coaching, Warning);</w:t>
-            </w:r>
+              <w:t>Log Type dropdown (Coaching, Warning</w:t>
+            </w:r>
+            <w:proofErr w:type="gramStart"/>
+            <w:r>
+              <w:rPr>
+                <w:rFonts w:asciiTheme="minorHAnsi" w:hAnsiTheme="minorHAnsi"/>
+              </w:rPr>
+              <w:t>);</w:t>
+            </w:r>
+            <w:proofErr w:type="gramEnd"/>
           </w:p>
           <w:p>
             <w:pPr>
@@ -10847,16 +11838,26 @@
                 <w:i/>
                 <w:iCs/>
               </w:rPr>
-              <w:t>(selected by default)</w:t>
-            </w:r>
+              <w:t>(selected by default</w:t>
+            </w:r>
+            <w:proofErr w:type="gramStart"/>
             <w:r>
               <w:rPr>
                 <w:rFonts w:asciiTheme="minorHAnsi" w:hAnsiTheme="minorHAnsi"/>
                 <w:i/>
                 <w:iCs/>
               </w:rPr>
+              <w:t>)</w:t>
+            </w:r>
+            <w:r>
+              <w:rPr>
+                <w:rFonts w:asciiTheme="minorHAnsi" w:hAnsiTheme="minorHAnsi"/>
+                <w:i/>
+                <w:iCs/>
+              </w:rPr>
               <w:t>;</w:t>
             </w:r>
+            <w:proofErr w:type="gramEnd"/>
           </w:p>
           <w:p>
             <w:pPr>
@@ -11294,8 +12295,28 @@
                 <w:bCs/>
                 <w:szCs w:val="20"/>
               </w:rPr>
-              <w:t>:” DropDownList;</w:t>
-            </w:r>
+              <w:t xml:space="preserve">:” </w:t>
+            </w:r>
+            <w:proofErr w:type="spellStart"/>
+            <w:proofErr w:type="gramStart"/>
+            <w:r>
+              <w:rPr>
+                <w:rFonts w:asciiTheme="minorHAnsi" w:hAnsiTheme="minorHAnsi"/>
+                <w:bCs/>
+                <w:szCs w:val="20"/>
+              </w:rPr>
+              <w:t>DropDownList</w:t>
+            </w:r>
+            <w:proofErr w:type="spellEnd"/>
+            <w:r>
+              <w:rPr>
+                <w:rFonts w:asciiTheme="minorHAnsi" w:hAnsiTheme="minorHAnsi"/>
+                <w:bCs/>
+                <w:szCs w:val="20"/>
+              </w:rPr>
+              <w:t>;</w:t>
+            </w:r>
+            <w:proofErr w:type="gramEnd"/>
           </w:p>
           <w:p>
             <w:pPr>
@@ -11313,7 +12334,25 @@
                 <w:bCs/>
                 <w:szCs w:val="20"/>
               </w:rPr>
-              <w:t>Select a type in “Type:” DropDownList;</w:t>
+              <w:t xml:space="preserve">Select a type in “Type:” </w:t>
+            </w:r>
+            <w:proofErr w:type="spellStart"/>
+            <w:r>
+              <w:rPr>
+                <w:rFonts w:asciiTheme="minorHAnsi" w:hAnsiTheme="minorHAnsi"/>
+                <w:bCs/>
+                <w:szCs w:val="20"/>
+              </w:rPr>
+              <w:t>DropDownList</w:t>
+            </w:r>
+            <w:proofErr w:type="spellEnd"/>
+            <w:r>
+              <w:rPr>
+                <w:rFonts w:asciiTheme="minorHAnsi" w:hAnsiTheme="minorHAnsi"/>
+                <w:bCs/>
+                <w:szCs w:val="20"/>
+              </w:rPr>
+              <w:t>;</w:t>
             </w:r>
           </w:p>
         </w:tc>
@@ -11512,8 +12551,28 @@
                 <w:bCs/>
                 <w:szCs w:val="20"/>
               </w:rPr>
-              <w:t>Select an employee from “Employee:” DropDownList;</w:t>
-            </w:r>
+              <w:t xml:space="preserve">Select an employee from “Employee:” </w:t>
+            </w:r>
+            <w:proofErr w:type="spellStart"/>
+            <w:proofErr w:type="gramStart"/>
+            <w:r>
+              <w:rPr>
+                <w:rFonts w:asciiTheme="minorHAnsi" w:hAnsiTheme="minorHAnsi"/>
+                <w:bCs/>
+                <w:szCs w:val="20"/>
+              </w:rPr>
+              <w:t>DropDownList</w:t>
+            </w:r>
+            <w:proofErr w:type="spellEnd"/>
+            <w:r>
+              <w:rPr>
+                <w:rFonts w:asciiTheme="minorHAnsi" w:hAnsiTheme="minorHAnsi"/>
+                <w:bCs/>
+                <w:szCs w:val="20"/>
+              </w:rPr>
+              <w:t>;</w:t>
+            </w:r>
+            <w:proofErr w:type="gramEnd"/>
           </w:p>
           <w:p>
             <w:pPr>
@@ -11902,7 +12961,21 @@
               <w:rPr>
                 <w:rFonts w:asciiTheme="minorHAnsi" w:hAnsiTheme="minorHAnsi"/>
               </w:rPr>
-              <w:t xml:space="preserve">“Reason:” DropDownList is populated with all the reasons for the selected </w:t>
+              <w:t xml:space="preserve">“Reason:” </w:t>
+            </w:r>
+            <w:proofErr w:type="spellStart"/>
+            <w:r>
+              <w:rPr>
+                <w:rFonts w:asciiTheme="minorHAnsi" w:hAnsiTheme="minorHAnsi"/>
+              </w:rPr>
+              <w:t>DropDownList</w:t>
+            </w:r>
+            <w:proofErr w:type="spellEnd"/>
+            <w:r>
+              <w:rPr>
+                <w:rFonts w:asciiTheme="minorHAnsi" w:hAnsiTheme="minorHAnsi"/>
+              </w:rPr>
+              <w:t xml:space="preserve"> is populated with all the reasons for the selected </w:t>
             </w:r>
             <w:r>
               <w:rPr>
@@ -11952,7 +13025,21 @@
               <w:rPr>
                 <w:rFonts w:asciiTheme="minorHAnsi" w:hAnsiTheme="minorHAnsi"/>
               </w:rPr>
-              <w:t>“Comment:” textarea displays empty.</w:t>
+              <w:t xml:space="preserve">“Comment:” </w:t>
+            </w:r>
+            <w:proofErr w:type="spellStart"/>
+            <w:r>
+              <w:rPr>
+                <w:rFonts w:asciiTheme="minorHAnsi" w:hAnsiTheme="minorHAnsi"/>
+              </w:rPr>
+              <w:t>textarea</w:t>
+            </w:r>
+            <w:proofErr w:type="spellEnd"/>
+            <w:r>
+              <w:rPr>
+                <w:rFonts w:asciiTheme="minorHAnsi" w:hAnsiTheme="minorHAnsi"/>
+              </w:rPr>
+              <w:t xml:space="preserve"> displays empty.</w:t>
             </w:r>
           </w:p>
         </w:tc>
@@ -12070,7 +13157,43 @@
                 <w:bCs/>
                 <w:szCs w:val="20"/>
               </w:rPr>
-              <w:t xml:space="preserve">   Select a reason other than “Other”  from “Reason:”  DropDownList;</w:t>
+              <w:t xml:space="preserve">   Select a reason other than “</w:t>
+            </w:r>
+            <w:proofErr w:type="gramStart"/>
+            <w:r>
+              <w:rPr>
+                <w:rFonts w:asciiTheme="minorHAnsi" w:hAnsiTheme="minorHAnsi"/>
+                <w:bCs/>
+                <w:szCs w:val="20"/>
+              </w:rPr>
+              <w:t>Other”  from</w:t>
+            </w:r>
+            <w:proofErr w:type="gramEnd"/>
+            <w:r>
+              <w:rPr>
+                <w:rFonts w:asciiTheme="minorHAnsi" w:hAnsiTheme="minorHAnsi"/>
+                <w:bCs/>
+                <w:szCs w:val="20"/>
+              </w:rPr>
+              <w:t xml:space="preserve"> “Reason:”  </w:t>
+            </w:r>
+            <w:proofErr w:type="spellStart"/>
+            <w:r>
+              <w:rPr>
+                <w:rFonts w:asciiTheme="minorHAnsi" w:hAnsiTheme="minorHAnsi"/>
+                <w:bCs/>
+                <w:szCs w:val="20"/>
+              </w:rPr>
+              <w:t>DropDownList</w:t>
+            </w:r>
+            <w:proofErr w:type="spellEnd"/>
+            <w:r>
+              <w:rPr>
+                <w:rFonts w:asciiTheme="minorHAnsi" w:hAnsiTheme="minorHAnsi"/>
+                <w:bCs/>
+                <w:szCs w:val="20"/>
+              </w:rPr>
+              <w:t>;</w:t>
             </w:r>
           </w:p>
           <w:p>
@@ -12088,8 +13211,28 @@
                 <w:bCs/>
                 <w:szCs w:val="20"/>
               </w:rPr>
-              <w:t xml:space="preserve">   Enter a comment in the “Comment:” textarea;</w:t>
-            </w:r>
+              <w:t xml:space="preserve">   Enter a comment in the “Comment:” </w:t>
+            </w:r>
+            <w:proofErr w:type="spellStart"/>
+            <w:proofErr w:type="gramStart"/>
+            <w:r>
+              <w:rPr>
+                <w:rFonts w:asciiTheme="minorHAnsi" w:hAnsiTheme="minorHAnsi"/>
+                <w:bCs/>
+                <w:szCs w:val="20"/>
+              </w:rPr>
+              <w:t>textarea</w:t>
+            </w:r>
+            <w:proofErr w:type="spellEnd"/>
+            <w:r>
+              <w:rPr>
+                <w:rFonts w:asciiTheme="minorHAnsi" w:hAnsiTheme="minorHAnsi"/>
+                <w:bCs/>
+                <w:szCs w:val="20"/>
+              </w:rPr>
+              <w:t>;</w:t>
+            </w:r>
+            <w:proofErr w:type="gramEnd"/>
           </w:p>
           <w:p>
             <w:pPr>
@@ -12226,7 +13369,21 @@
               <w:rPr>
                 <w:rFonts w:asciiTheme="minorHAnsi" w:hAnsiTheme="minorHAnsi"/>
               </w:rPr>
-              <w:t>“Type:” and “Employee:” DropDownLists reset to Default Values.</w:t>
+              <w:t xml:space="preserve">“Type:” and “Employee:” </w:t>
+            </w:r>
+            <w:proofErr w:type="spellStart"/>
+            <w:r>
+              <w:rPr>
+                <w:rFonts w:asciiTheme="minorHAnsi" w:hAnsiTheme="minorHAnsi"/>
+              </w:rPr>
+              <w:t>DropDownLists</w:t>
+            </w:r>
+            <w:proofErr w:type="spellEnd"/>
+            <w:r>
+              <w:rPr>
+                <w:rFonts w:asciiTheme="minorHAnsi" w:hAnsiTheme="minorHAnsi"/>
+              </w:rPr>
+              <w:t xml:space="preserve"> reset to Default Values.</w:t>
             </w:r>
           </w:p>
           <w:p>
@@ -12376,7 +13533,43 @@
                 <w:bCs/>
                 <w:szCs w:val="20"/>
               </w:rPr>
-              <w:t xml:space="preserve">   Select “Other”  in the “Reason:”  DropDownList;</w:t>
+              <w:t xml:space="preserve">   Select “</w:t>
+            </w:r>
+            <w:proofErr w:type="gramStart"/>
+            <w:r>
+              <w:rPr>
+                <w:rFonts w:asciiTheme="minorHAnsi" w:hAnsiTheme="minorHAnsi"/>
+                <w:bCs/>
+                <w:szCs w:val="20"/>
+              </w:rPr>
+              <w:t>Other”  in</w:t>
+            </w:r>
+            <w:proofErr w:type="gramEnd"/>
+            <w:r>
+              <w:rPr>
+                <w:rFonts w:asciiTheme="minorHAnsi" w:hAnsiTheme="minorHAnsi"/>
+                <w:bCs/>
+                <w:szCs w:val="20"/>
+              </w:rPr>
+              <w:t xml:space="preserve"> the “Reason:”  </w:t>
+            </w:r>
+            <w:proofErr w:type="spellStart"/>
+            <w:r>
+              <w:rPr>
+                <w:rFonts w:asciiTheme="minorHAnsi" w:hAnsiTheme="minorHAnsi"/>
+                <w:bCs/>
+                <w:szCs w:val="20"/>
+              </w:rPr>
+              <w:t>DropDownList</w:t>
+            </w:r>
+            <w:proofErr w:type="spellEnd"/>
+            <w:r>
+              <w:rPr>
+                <w:rFonts w:asciiTheme="minorHAnsi" w:hAnsiTheme="minorHAnsi"/>
+                <w:bCs/>
+                <w:szCs w:val="20"/>
+              </w:rPr>
+              <w:t>;</w:t>
             </w:r>
           </w:p>
           <w:p>
@@ -12394,8 +13587,28 @@
                 <w:bCs/>
                 <w:szCs w:val="20"/>
               </w:rPr>
-              <w:t xml:space="preserve">   Enter a comment in the “Comment:” textarea;</w:t>
-            </w:r>
+              <w:t xml:space="preserve">   Enter a comment in the “Comment:” </w:t>
+            </w:r>
+            <w:proofErr w:type="spellStart"/>
+            <w:proofErr w:type="gramStart"/>
+            <w:r>
+              <w:rPr>
+                <w:rFonts w:asciiTheme="minorHAnsi" w:hAnsiTheme="minorHAnsi"/>
+                <w:bCs/>
+                <w:szCs w:val="20"/>
+              </w:rPr>
+              <w:t>textarea</w:t>
+            </w:r>
+            <w:proofErr w:type="spellEnd"/>
+            <w:r>
+              <w:rPr>
+                <w:rFonts w:asciiTheme="minorHAnsi" w:hAnsiTheme="minorHAnsi"/>
+                <w:bCs/>
+                <w:szCs w:val="20"/>
+              </w:rPr>
+              <w:t>;</w:t>
+            </w:r>
+            <w:proofErr w:type="gramEnd"/>
           </w:p>
           <w:p>
             <w:pPr>
@@ -12462,7 +13675,21 @@
               <w:rPr>
                 <w:rFonts w:asciiTheme="minorHAnsi" w:hAnsiTheme="minorHAnsi"/>
               </w:rPr>
-              <w:t>A textbox displays under “Reason:” DropDownList for users to enter a reason.</w:t>
+              <w:t xml:space="preserve">A textbox displays under “Reason:” </w:t>
+            </w:r>
+            <w:proofErr w:type="spellStart"/>
+            <w:r>
+              <w:rPr>
+                <w:rFonts w:asciiTheme="minorHAnsi" w:hAnsiTheme="minorHAnsi"/>
+              </w:rPr>
+              <w:t>DropDownList</w:t>
+            </w:r>
+            <w:proofErr w:type="spellEnd"/>
+            <w:r>
+              <w:rPr>
+                <w:rFonts w:asciiTheme="minorHAnsi" w:hAnsiTheme="minorHAnsi"/>
+              </w:rPr>
+              <w:t xml:space="preserve"> for users to enter a reason.</w:t>
             </w:r>
           </w:p>
           <w:p>
@@ -12579,7 +13806,21 @@
               <w:rPr>
                 <w:rFonts w:asciiTheme="minorHAnsi" w:hAnsiTheme="minorHAnsi"/>
               </w:rPr>
-              <w:t>“Type:” and “Employee:” DropDownLists reset to Default Values.</w:t>
+              <w:t xml:space="preserve">“Type:” and “Employee:” </w:t>
+            </w:r>
+            <w:proofErr w:type="spellStart"/>
+            <w:r>
+              <w:rPr>
+                <w:rFonts w:asciiTheme="minorHAnsi" w:hAnsiTheme="minorHAnsi"/>
+              </w:rPr>
+              <w:t>DropDownLists</w:t>
+            </w:r>
+            <w:proofErr w:type="spellEnd"/>
+            <w:r>
+              <w:rPr>
+                <w:rFonts w:asciiTheme="minorHAnsi" w:hAnsiTheme="minorHAnsi"/>
+              </w:rPr>
+              <w:t xml:space="preserve"> reset to Default Values.</w:t>
             </w:r>
           </w:p>
           <w:p>
@@ -12653,154 +13894,6 @@
               </w:tabs>
               <w:spacing w:before="40" w:after="40"/>
               <w:rPr>
-                <w:i/>
-              </w:rPr>
-            </w:pPr>
-          </w:p>
-        </w:tc>
-      </w:tr>
-      <w:tr>
-        <w:trPr>
-          <w:cantSplit/>
-          <w:ins w:id="46" w:author="Huang, Lili" w:date="2023-09-01T10:27:00Z"/>
-        </w:trPr>
-        <w:tc>
-          <w:tcPr>
-            <w:tcW w:w="900" w:type="dxa"/>
-          </w:tcPr>
-          <w:p>
-            <w:pPr>
-              <w:pStyle w:val="Header"/>
-              <w:numPr>
-                <w:ilvl w:val="0"/>
-                <w:numId w:val="4"/>
-              </w:numPr>
-              <w:tabs>
-                <w:tab w:val="clear" w:pos="4320"/>
-                <w:tab w:val="clear" w:pos="8640"/>
-              </w:tabs>
-              <w:overflowPunct/>
-              <w:autoSpaceDE/>
-              <w:autoSpaceDN/>
-              <w:adjustRightInd/>
-              <w:spacing w:before="40" w:after="40"/>
-              <w:jc w:val="both"/>
-              <w:textAlignment w:val="auto"/>
-              <w:rPr>
-                <w:ins w:id="47" w:author="Huang, Lili" w:date="2023-09-01T10:27:00Z"/>
-                <w:i/>
-              </w:rPr>
-            </w:pPr>
-          </w:p>
-        </w:tc>
-        <w:tc>
-          <w:tcPr>
-            <w:tcW w:w="3960" w:type="dxa"/>
-          </w:tcPr>
-          <w:p>
-            <w:pPr>
-              <w:pStyle w:val="CSETableText"/>
-              <w:ind w:left="159"/>
-              <w:rPr>
-                <w:ins w:id="48" w:author="Huang, Lili" w:date="2023-09-01T10:27:00Z"/>
-                <w:rFonts w:asciiTheme="minorHAnsi" w:hAnsiTheme="minorHAnsi"/>
-                <w:bCs/>
-                <w:szCs w:val="20"/>
-              </w:rPr>
-            </w:pPr>
-            <w:ins w:id="49" w:author="Huang, Lili" w:date="2023-09-01T10:29:00Z">
-              <w:r>
-                <w:rPr>
-                  <w:rFonts w:asciiTheme="minorHAnsi" w:hAnsiTheme="minorHAnsi"/>
-                  <w:bCs/>
-                  <w:szCs w:val="20"/>
-                </w:rPr>
-                <w:t>Repeat TEST#2 - #7.</w:t>
-              </w:r>
-            </w:ins>
-          </w:p>
-        </w:tc>
-        <w:tc>
-          <w:tcPr>
-            <w:tcW w:w="4500" w:type="dxa"/>
-          </w:tcPr>
-          <w:p>
-            <w:pPr>
-              <w:pStyle w:val="Header"/>
-              <w:tabs>
-                <w:tab w:val="clear" w:pos="4320"/>
-                <w:tab w:val="clear" w:pos="8640"/>
-              </w:tabs>
-              <w:spacing w:before="40" w:after="40"/>
-              <w:rPr>
-                <w:ins w:id="50" w:author="Huang, Lili" w:date="2023-09-01T10:27:00Z"/>
-                <w:rFonts w:asciiTheme="minorHAnsi" w:hAnsiTheme="minorHAnsi"/>
-              </w:rPr>
-            </w:pPr>
-            <w:ins w:id="51" w:author="Huang, Lili" w:date="2023-09-01T10:30:00Z">
-              <w:r>
-                <w:rPr>
-                  <w:rFonts w:asciiTheme="minorHAnsi" w:hAnsiTheme="minorHAnsi"/>
-                </w:rPr>
-                <w:t xml:space="preserve">Able to search logs and successfully </w:t>
-              </w:r>
-              <w:r>
-                <w:rPr>
-                  <w:rFonts w:asciiTheme="minorHAnsi" w:hAnsiTheme="minorHAnsi"/>
-                </w:rPr>
-                <w:t>re</w:t>
-              </w:r>
-              <w:r>
-                <w:rPr>
-                  <w:rFonts w:asciiTheme="minorHAnsi" w:hAnsiTheme="minorHAnsi"/>
-                </w:rPr>
-                <w:t>activate selected log(s).</w:t>
-              </w:r>
-            </w:ins>
-          </w:p>
-        </w:tc>
-        <w:tc>
-          <w:tcPr>
-            <w:tcW w:w="1260" w:type="dxa"/>
-          </w:tcPr>
-          <w:p>
-            <w:pPr>
-              <w:pStyle w:val="Header"/>
-              <w:tabs>
-                <w:tab w:val="clear" w:pos="4320"/>
-                <w:tab w:val="clear" w:pos="8640"/>
-              </w:tabs>
-              <w:spacing w:before="40" w:after="40"/>
-              <w:jc w:val="center"/>
-              <w:rPr>
-                <w:ins w:id="52" w:author="Huang, Lili" w:date="2023-09-01T10:27:00Z"/>
-                <w:i/>
-              </w:rPr>
-            </w:pPr>
-            <w:ins w:id="53" w:author="Huang, Lili" w:date="2023-09-01T10:30:00Z">
-              <w:r>
-                <w:rPr>
-                  <w:i/>
-                </w:rPr>
-                <w:t>P</w:t>
-              </w:r>
-            </w:ins>
-          </w:p>
-        </w:tc>
-        <w:tc>
-          <w:tcPr>
-            <w:tcW w:w="2880" w:type="dxa"/>
-          </w:tcPr>
-          <w:p>
-            <w:pPr>
-              <w:pStyle w:val="Header"/>
-              <w:tabs>
-                <w:tab w:val="clear" w:pos="4320"/>
-                <w:tab w:val="clear" w:pos="8640"/>
-              </w:tabs>
-              <w:spacing w:before="40" w:after="40"/>
-              <w:rPr>
-                <w:ins w:id="54" w:author="Huang, Lili" w:date="2023-09-01T10:27:00Z"/>
                 <w:i/>
               </w:rPr>
             </w:pPr>
@@ -12859,34 +13952,7 @@
                 <w:bCs/>
                 <w:szCs w:val="20"/>
               </w:rPr>
-              <w:t>Repeat TEST#1</w:t>
-            </w:r>
-            <w:r>
-              <w:rPr>
-                <w:rFonts w:asciiTheme="minorHAnsi" w:hAnsiTheme="minorHAnsi"/>
-                <w:bCs/>
-                <w:szCs w:val="20"/>
-              </w:rPr>
-              <w:t>:</w:t>
-            </w:r>
-          </w:p>
-          <w:p>
-            <w:pPr>
-              <w:pStyle w:val="CSETableText"/>
-              <w:ind w:left="159"/>
-              <w:rPr>
-                <w:rFonts w:asciiTheme="minorHAnsi" w:hAnsiTheme="minorHAnsi"/>
-                <w:bCs/>
-                <w:szCs w:val="20"/>
-              </w:rPr>
-            </w:pPr>
-            <w:r>
-              <w:rPr>
-                <w:rFonts w:asciiTheme="minorHAnsi" w:hAnsiTheme="minorHAnsi"/>
-                <w:bCs/>
-                <w:szCs w:val="20"/>
-              </w:rPr>
-              <w:t>Select “Search By Log Name”</w:t>
+              <w:t>Repeat TEST#2 - #7.</w:t>
             </w:r>
           </w:p>
         </w:tc>
@@ -12910,45 +13976,19 @@
               <w:rPr>
                 <w:rFonts w:asciiTheme="minorHAnsi" w:hAnsiTheme="minorHAnsi"/>
               </w:rPr>
-              <w:t>The following Search criteria displays:</w:t>
-            </w:r>
-          </w:p>
-          <w:p>
-            <w:pPr>
-              <w:pStyle w:val="Header"/>
-              <w:tabs>
-                <w:tab w:val="clear" w:pos="4320"/>
-                <w:tab w:val="clear" w:pos="8640"/>
-              </w:tabs>
-              <w:spacing w:before="40" w:after="40"/>
-              <w:rPr>
-                <w:rFonts w:asciiTheme="minorHAnsi" w:hAnsiTheme="minorHAnsi"/>
-              </w:rPr>
-            </w:pPr>
-            <w:r>
-              <w:rPr>
-                <w:rFonts w:asciiTheme="minorHAnsi" w:hAnsiTheme="minorHAnsi"/>
-              </w:rPr>
-              <w:t>Log Type dropdown (Coaching, Warning);</w:t>
-            </w:r>
-          </w:p>
-          <w:p>
-            <w:pPr>
-              <w:pStyle w:val="Header"/>
-              <w:tabs>
-                <w:tab w:val="clear" w:pos="4320"/>
-                <w:tab w:val="clear" w:pos="8640"/>
-              </w:tabs>
-              <w:spacing w:before="40" w:after="40"/>
-              <w:rPr>
-                <w:rFonts w:asciiTheme="minorHAnsi" w:hAnsiTheme="minorHAnsi"/>
-              </w:rPr>
-            </w:pPr>
-            <w:r>
-              <w:rPr>
-                <w:rFonts w:asciiTheme="minorHAnsi" w:hAnsiTheme="minorHAnsi"/>
-              </w:rPr>
-              <w:t>Log Name input box.</w:t>
+              <w:t xml:space="preserve">Able to search logs and successfully </w:t>
+            </w:r>
+            <w:r>
+              <w:rPr>
+                <w:rFonts w:asciiTheme="minorHAnsi" w:hAnsiTheme="minorHAnsi"/>
+              </w:rPr>
+              <w:t>re</w:t>
+            </w:r>
+            <w:r>
+              <w:rPr>
+                <w:rFonts w:asciiTheme="minorHAnsi" w:hAnsiTheme="minorHAnsi"/>
+              </w:rPr>
+              <w:t>activate selected log(s).</w:t>
             </w:r>
           </w:p>
         </w:tc>
@@ -13035,40 +14075,21 @@
           <w:p>
             <w:pPr>
               <w:pStyle w:val="CSETableText"/>
-              <w:rPr>
-                <w:rFonts w:asciiTheme="minorHAnsi" w:hAnsiTheme="minorHAnsi"/>
-                <w:bCs/>
-                <w:szCs w:val="20"/>
-              </w:rPr>
-            </w:pPr>
-            <w:r>
-              <w:rPr>
-                <w:rFonts w:asciiTheme="minorHAnsi" w:hAnsiTheme="minorHAnsi"/>
-                <w:bCs/>
-                <w:szCs w:val="20"/>
-              </w:rPr>
-              <w:t>Continue with TEST#</w:t>
-            </w:r>
-            <w:ins w:id="55" w:author="Huang, Lili" w:date="2023-09-01T10:30:00Z">
-              <w:r>
-                <w:rPr>
-                  <w:rFonts w:asciiTheme="minorHAnsi" w:hAnsiTheme="minorHAnsi"/>
-                  <w:bCs/>
-                  <w:szCs w:val="20"/>
-                </w:rPr>
-                <w:t>9</w:t>
-              </w:r>
-            </w:ins>
-            <w:del w:id="56" w:author="Huang, Lili" w:date="2023-09-01T10:30:00Z">
-              <w:r>
-                <w:rPr>
-                  <w:rFonts w:asciiTheme="minorHAnsi" w:hAnsiTheme="minorHAnsi"/>
-                  <w:bCs/>
-                  <w:szCs w:val="20"/>
-                </w:rPr>
-                <w:delText>8</w:delText>
-              </w:r>
-            </w:del>
+              <w:ind w:left="159"/>
+              <w:rPr>
+                <w:rFonts w:asciiTheme="minorHAnsi" w:hAnsiTheme="minorHAnsi"/>
+                <w:bCs/>
+                <w:szCs w:val="20"/>
+              </w:rPr>
+            </w:pPr>
+            <w:r>
+              <w:rPr>
+                <w:rFonts w:asciiTheme="minorHAnsi" w:hAnsiTheme="minorHAnsi"/>
+                <w:bCs/>
+                <w:szCs w:val="20"/>
+              </w:rPr>
+              <w:t>Repeat TEST#1</w:t>
+            </w:r>
             <w:r>
               <w:rPr>
                 <w:rFonts w:asciiTheme="minorHAnsi" w:hAnsiTheme="minorHAnsi"/>
@@ -13076,25 +14097,6 @@
                 <w:szCs w:val="20"/>
               </w:rPr>
               <w:t>:</w:t>
-            </w:r>
-          </w:p>
-          <w:p>
-            <w:pPr>
-              <w:pStyle w:val="Header"/>
-              <w:tabs>
-                <w:tab w:val="clear" w:pos="4320"/>
-                <w:tab w:val="clear" w:pos="8640"/>
-              </w:tabs>
-              <w:spacing w:before="40" w:after="40"/>
-              <w:rPr>
-                <w:rFonts w:asciiTheme="minorHAnsi" w:hAnsiTheme="minorHAnsi"/>
-              </w:rPr>
-            </w:pPr>
-            <w:r>
-              <w:rPr>
-                <w:rFonts w:asciiTheme="minorHAnsi" w:hAnsiTheme="minorHAnsi"/>
-              </w:rPr>
-              <w:t>Leave Log Type dropdown and Log Name input box blank, click Search.</w:t>
             </w:r>
           </w:p>
           <w:p>
@@ -13107,6 +14109,32 @@
                 <w:szCs w:val="20"/>
               </w:rPr>
             </w:pPr>
+            <w:r>
+              <w:rPr>
+                <w:rFonts w:asciiTheme="minorHAnsi" w:hAnsiTheme="minorHAnsi"/>
+                <w:bCs/>
+                <w:szCs w:val="20"/>
+              </w:rPr>
+              <w:t xml:space="preserve">Select “Search </w:t>
+            </w:r>
+            <w:proofErr w:type="gramStart"/>
+            <w:r>
+              <w:rPr>
+                <w:rFonts w:asciiTheme="minorHAnsi" w:hAnsiTheme="minorHAnsi"/>
+                <w:bCs/>
+                <w:szCs w:val="20"/>
+              </w:rPr>
+              <w:t>By</w:t>
+            </w:r>
+            <w:proofErr w:type="gramEnd"/>
+            <w:r>
+              <w:rPr>
+                <w:rFonts w:asciiTheme="minorHAnsi" w:hAnsiTheme="minorHAnsi"/>
+                <w:bCs/>
+                <w:szCs w:val="20"/>
+              </w:rPr>
+              <w:t xml:space="preserve"> Log Name”</w:t>
+            </w:r>
           </w:p>
         </w:tc>
         <w:tc>
@@ -13129,26 +14157,53 @@
               <w:rPr>
                 <w:rFonts w:asciiTheme="minorHAnsi" w:hAnsiTheme="minorHAnsi"/>
               </w:rPr>
-              <w:t>Nothing happens except:</w:t>
-            </w:r>
-          </w:p>
-          <w:p>
-            <w:pPr>
-              <w:pStyle w:val="Header"/>
-              <w:tabs>
-                <w:tab w:val="clear" w:pos="4320"/>
-                <w:tab w:val="clear" w:pos="8640"/>
-              </w:tabs>
-              <w:spacing w:before="40" w:after="40"/>
-              <w:rPr>
-                <w:rFonts w:asciiTheme="minorHAnsi" w:hAnsiTheme="minorHAnsi"/>
-              </w:rPr>
-            </w:pPr>
-            <w:r>
-              <w:rPr>
-                <w:rFonts w:asciiTheme="minorHAnsi" w:hAnsiTheme="minorHAnsi"/>
-              </w:rPr>
-              <w:t>Log Type dropdown and Log Name input box are bordered with red line.</w:t>
+              <w:t>The following Search criteria displays:</w:t>
+            </w:r>
+          </w:p>
+          <w:p>
+            <w:pPr>
+              <w:pStyle w:val="Header"/>
+              <w:tabs>
+                <w:tab w:val="clear" w:pos="4320"/>
+                <w:tab w:val="clear" w:pos="8640"/>
+              </w:tabs>
+              <w:spacing w:before="40" w:after="40"/>
+              <w:rPr>
+                <w:rFonts w:asciiTheme="minorHAnsi" w:hAnsiTheme="minorHAnsi"/>
+              </w:rPr>
+            </w:pPr>
+            <w:r>
+              <w:rPr>
+                <w:rFonts w:asciiTheme="minorHAnsi" w:hAnsiTheme="minorHAnsi"/>
+              </w:rPr>
+              <w:t>Log Type dropdown (Coaching, Warning</w:t>
+            </w:r>
+            <w:proofErr w:type="gramStart"/>
+            <w:r>
+              <w:rPr>
+                <w:rFonts w:asciiTheme="minorHAnsi" w:hAnsiTheme="minorHAnsi"/>
+              </w:rPr>
+              <w:t>);</w:t>
+            </w:r>
+            <w:proofErr w:type="gramEnd"/>
+          </w:p>
+          <w:p>
+            <w:pPr>
+              <w:pStyle w:val="Header"/>
+              <w:tabs>
+                <w:tab w:val="clear" w:pos="4320"/>
+                <w:tab w:val="clear" w:pos="8640"/>
+              </w:tabs>
+              <w:spacing w:before="40" w:after="40"/>
+              <w:rPr>
+                <w:rFonts w:asciiTheme="minorHAnsi" w:hAnsiTheme="minorHAnsi"/>
+              </w:rPr>
+            </w:pPr>
+            <w:r>
+              <w:rPr>
+                <w:rFonts w:asciiTheme="minorHAnsi" w:hAnsiTheme="minorHAnsi"/>
+              </w:rPr>
+              <w:t>Log Name input box.</w:t>
             </w:r>
           </w:p>
         </w:tc>
@@ -13193,12 +14248,6 @@
                 <w:i/>
               </w:rPr>
             </w:pPr>
-            <w:r>
-              <w:rPr>
-                <w:i/>
-              </w:rPr>
-              <w:t>Log Type and Log Name are both required fields.</w:t>
-            </w:r>
           </w:p>
         </w:tc>
       </w:tr>
@@ -13255,26 +14304,208 @@
               </w:rPr>
               <w:t>Continue with TEST#</w:t>
             </w:r>
-            <w:ins w:id="57" w:author="Huang, Lili" w:date="2023-09-01T10:30:00Z">
-              <w:r>
-                <w:rPr>
-                  <w:rFonts w:asciiTheme="minorHAnsi" w:hAnsiTheme="minorHAnsi"/>
-                  <w:bCs/>
-                  <w:szCs w:val="20"/>
-                </w:rPr>
-                <w:t>9</w:t>
-              </w:r>
-            </w:ins>
-            <w:del w:id="58" w:author="Huang, Lili" w:date="2023-09-01T10:30:00Z">
-              <w:r>
-                <w:rPr>
-                  <w:rFonts w:asciiTheme="minorHAnsi" w:hAnsiTheme="minorHAnsi"/>
-                  <w:bCs/>
-                  <w:szCs w:val="20"/>
-                </w:rPr>
-                <w:delText>8</w:delText>
-              </w:r>
-            </w:del>
+            <w:r>
+              <w:rPr>
+                <w:rFonts w:asciiTheme="minorHAnsi" w:hAnsiTheme="minorHAnsi"/>
+                <w:bCs/>
+                <w:szCs w:val="20"/>
+              </w:rPr>
+              <w:t>9</w:t>
+            </w:r>
+            <w:r>
+              <w:rPr>
+                <w:rFonts w:asciiTheme="minorHAnsi" w:hAnsiTheme="minorHAnsi"/>
+                <w:bCs/>
+                <w:szCs w:val="20"/>
+              </w:rPr>
+              <w:t>:</w:t>
+            </w:r>
+          </w:p>
+          <w:p>
+            <w:pPr>
+              <w:pStyle w:val="Header"/>
+              <w:tabs>
+                <w:tab w:val="clear" w:pos="4320"/>
+                <w:tab w:val="clear" w:pos="8640"/>
+              </w:tabs>
+              <w:spacing w:before="40" w:after="40"/>
+              <w:rPr>
+                <w:rFonts w:asciiTheme="minorHAnsi" w:hAnsiTheme="minorHAnsi"/>
+              </w:rPr>
+            </w:pPr>
+            <w:r>
+              <w:rPr>
+                <w:rFonts w:asciiTheme="minorHAnsi" w:hAnsiTheme="minorHAnsi"/>
+              </w:rPr>
+              <w:t>Leave Log Type dropdown and Log Name input box blank, click Search.</w:t>
+            </w:r>
+          </w:p>
+          <w:p>
+            <w:pPr>
+              <w:pStyle w:val="CSETableText"/>
+              <w:ind w:left="159"/>
+              <w:rPr>
+                <w:rFonts w:asciiTheme="minorHAnsi" w:hAnsiTheme="minorHAnsi"/>
+                <w:bCs/>
+                <w:szCs w:val="20"/>
+              </w:rPr>
+            </w:pPr>
+          </w:p>
+        </w:tc>
+        <w:tc>
+          <w:tcPr>
+            <w:tcW w:w="4500" w:type="dxa"/>
+          </w:tcPr>
+          <w:p>
+            <w:pPr>
+              <w:pStyle w:val="Header"/>
+              <w:tabs>
+                <w:tab w:val="clear" w:pos="4320"/>
+                <w:tab w:val="clear" w:pos="8640"/>
+              </w:tabs>
+              <w:spacing w:before="40" w:after="40"/>
+              <w:rPr>
+                <w:rFonts w:asciiTheme="minorHAnsi" w:hAnsiTheme="minorHAnsi"/>
+              </w:rPr>
+            </w:pPr>
+            <w:r>
+              <w:rPr>
+                <w:rFonts w:asciiTheme="minorHAnsi" w:hAnsiTheme="minorHAnsi"/>
+              </w:rPr>
+              <w:t>Nothing happens except:</w:t>
+            </w:r>
+          </w:p>
+          <w:p>
+            <w:pPr>
+              <w:pStyle w:val="Header"/>
+              <w:tabs>
+                <w:tab w:val="clear" w:pos="4320"/>
+                <w:tab w:val="clear" w:pos="8640"/>
+              </w:tabs>
+              <w:spacing w:before="40" w:after="40"/>
+              <w:rPr>
+                <w:rFonts w:asciiTheme="minorHAnsi" w:hAnsiTheme="minorHAnsi"/>
+              </w:rPr>
+            </w:pPr>
+            <w:r>
+              <w:rPr>
+                <w:rFonts w:asciiTheme="minorHAnsi" w:hAnsiTheme="minorHAnsi"/>
+              </w:rPr>
+              <w:t>Log Type dropdown and Log Name input box are bordered with red line.</w:t>
+            </w:r>
+          </w:p>
+        </w:tc>
+        <w:tc>
+          <w:tcPr>
+            <w:tcW w:w="1260" w:type="dxa"/>
+          </w:tcPr>
+          <w:p>
+            <w:pPr>
+              <w:pStyle w:val="Header"/>
+              <w:tabs>
+                <w:tab w:val="clear" w:pos="4320"/>
+                <w:tab w:val="clear" w:pos="8640"/>
+              </w:tabs>
+              <w:spacing w:before="40" w:after="40"/>
+              <w:jc w:val="center"/>
+              <w:rPr>
+                <w:i/>
+              </w:rPr>
+            </w:pPr>
+            <w:r>
+              <w:rPr>
+                <w:i/>
+              </w:rPr>
+              <w:t>P</w:t>
+            </w:r>
+          </w:p>
+        </w:tc>
+        <w:tc>
+          <w:tcPr>
+            <w:tcW w:w="2880" w:type="dxa"/>
+          </w:tcPr>
+          <w:p>
+            <w:pPr>
+              <w:pStyle w:val="Header"/>
+              <w:tabs>
+                <w:tab w:val="clear" w:pos="4320"/>
+                <w:tab w:val="clear" w:pos="8640"/>
+              </w:tabs>
+              <w:spacing w:before="40" w:after="40"/>
+              <w:rPr>
+                <w:i/>
+              </w:rPr>
+            </w:pPr>
+            <w:r>
+              <w:rPr>
+                <w:i/>
+              </w:rPr>
+              <w:t>Log Type and Log Name are both required fields.</w:t>
+            </w:r>
+          </w:p>
+        </w:tc>
+      </w:tr>
+      <w:tr>
+        <w:trPr>
+          <w:cantSplit/>
+        </w:trPr>
+        <w:tc>
+          <w:tcPr>
+            <w:tcW w:w="900" w:type="dxa"/>
+          </w:tcPr>
+          <w:p>
+            <w:pPr>
+              <w:pStyle w:val="Header"/>
+              <w:numPr>
+                <w:ilvl w:val="0"/>
+                <w:numId w:val="4"/>
+              </w:numPr>
+              <w:tabs>
+                <w:tab w:val="clear" w:pos="4320"/>
+                <w:tab w:val="clear" w:pos="8640"/>
+              </w:tabs>
+              <w:overflowPunct/>
+              <w:autoSpaceDE/>
+              <w:autoSpaceDN/>
+              <w:adjustRightInd/>
+              <w:spacing w:before="40" w:after="40"/>
+              <w:jc w:val="both"/>
+              <w:textAlignment w:val="auto"/>
+              <w:rPr>
+                <w:i/>
+              </w:rPr>
+            </w:pPr>
+          </w:p>
+        </w:tc>
+        <w:tc>
+          <w:tcPr>
+            <w:tcW w:w="3960" w:type="dxa"/>
+          </w:tcPr>
+          <w:p>
+            <w:pPr>
+              <w:pStyle w:val="CSETableText"/>
+              <w:rPr>
+                <w:rFonts w:asciiTheme="minorHAnsi" w:hAnsiTheme="minorHAnsi"/>
+                <w:bCs/>
+                <w:szCs w:val="20"/>
+              </w:rPr>
+            </w:pPr>
+            <w:r>
+              <w:rPr>
+                <w:rFonts w:asciiTheme="minorHAnsi" w:hAnsiTheme="minorHAnsi"/>
+                <w:bCs/>
+                <w:szCs w:val="20"/>
+              </w:rPr>
+              <w:t>Continue with TEST#</w:t>
+            </w:r>
+            <w:r>
+              <w:rPr>
+                <w:rFonts w:asciiTheme="minorHAnsi" w:hAnsiTheme="minorHAnsi"/>
+                <w:bCs/>
+                <w:szCs w:val="20"/>
+              </w:rPr>
+              <w:t>9</w:t>
+            </w:r>
             <w:r>
               <w:rPr>
                 <w:rFonts w:asciiTheme="minorHAnsi" w:hAnsiTheme="minorHAnsi"/>
@@ -13768,7 +14999,14 @@
               <w:rPr>
                 <w:rFonts w:asciiTheme="minorHAnsi" w:hAnsiTheme="minorHAnsi"/>
               </w:rPr>
-              <w:t xml:space="preserve">Admin User -  </w:t>
+              <w:t xml:space="preserve">Admin User </w:t>
+            </w:r>
+            <w:proofErr w:type="gramStart"/>
+            <w:r>
+              <w:rPr>
+                <w:rFonts w:asciiTheme="minorHAnsi" w:hAnsiTheme="minorHAnsi"/>
+              </w:rPr>
+              <w:t xml:space="preserve">-  </w:t>
             </w:r>
             <w:r>
               <w:rPr>
@@ -13776,6 +15014,7 @@
               </w:rPr>
               <w:t>Delete</w:t>
             </w:r>
+            <w:proofErr w:type="gramEnd"/>
             <w:r>
               <w:rPr>
                 <w:rFonts w:asciiTheme="minorHAnsi" w:hAnsiTheme="minorHAnsi"/>
@@ -14235,8 +15474,18 @@
                 <w:bCs/>
                 <w:szCs w:val="20"/>
               </w:rPr>
-              <w:t>nter log name;</w:t>
-            </w:r>
+              <w:t xml:space="preserve">nter log </w:t>
+            </w:r>
+            <w:proofErr w:type="gramStart"/>
+            <w:r>
+              <w:rPr>
+                <w:rFonts w:asciiTheme="minorHAnsi" w:hAnsiTheme="minorHAnsi"/>
+                <w:bCs/>
+                <w:szCs w:val="20"/>
+              </w:rPr>
+              <w:t>name;</w:t>
+            </w:r>
+            <w:proofErr w:type="gramEnd"/>
           </w:p>
           <w:p>
             <w:pPr>
@@ -14422,7 +15671,21 @@
               <w:rPr>
                 <w:i/>
               </w:rPr>
-              <w:t>View and Delete are action links.</w:t>
+              <w:t xml:space="preserve">View and </w:t>
+            </w:r>
+            <w:proofErr w:type="gramStart"/>
+            <w:r>
+              <w:rPr>
+                <w:i/>
+              </w:rPr>
+              <w:t>Delete</w:t>
+            </w:r>
+            <w:proofErr w:type="gramEnd"/>
+            <w:r>
+              <w:rPr>
+                <w:i/>
+              </w:rPr>
+              <w:t xml:space="preserve"> are action links.</w:t>
             </w:r>
           </w:p>
         </w:tc>
@@ -15046,8 +16309,16 @@
               <w:rPr>
                 <w:i/>
               </w:rPr>
-              <w:t>Success message displays if the log has been successfully deleted;</w:t>
-            </w:r>
+              <w:t xml:space="preserve">Success message displays if the log has been successfully </w:t>
+            </w:r>
+            <w:proofErr w:type="gramStart"/>
+            <w:r>
+              <w:rPr>
+                <w:i/>
+              </w:rPr>
+              <w:t>deleted;</w:t>
+            </w:r>
+            <w:proofErr w:type="gramEnd"/>
           </w:p>
           <w:p>
             <w:pPr>
@@ -15189,6 +16460,7 @@
       </w:rPr>
       <w:t xml:space="preserve">      </w:t>
     </w:r>
+    <w:proofErr w:type="spellStart"/>
     <w:r>
       <w:rPr>
         <w:b/>
@@ -15196,6 +16468,7 @@
       </w:rPr>
       <w:t>CCO_eCoaching_Admin_ManageEmployeeLogs_UTD</w:t>
     </w:r>
+    <w:proofErr w:type="spellEnd"/>
   </w:p>
   <w:p>
     <w:pPr>
@@ -15229,8 +16502,16 @@
         <w:sz w:val="18"/>
       </w:rPr>
       <w:tab/>
-      <w:t>Created 01/09/2017</w:t>
+      <w:t xml:space="preserve">Created </w:t>
     </w:r>
+    <w:proofErr w:type="gramStart"/>
+    <w:r>
+      <w:rPr>
+        <w:sz w:val="18"/>
+      </w:rPr>
+      <w:t>01/09/2017</w:t>
+    </w:r>
+    <w:proofErr w:type="gramEnd"/>
   </w:p>
   <w:p>
     <w:pPr>
@@ -15548,7 +16829,14 @@
       <w:rPr>
         <w:sz w:val="18"/>
       </w:rPr>
-      <w:t xml:space="preserve">                                                                                                                    CCO_eCoaching_Admin_ManageEmployeeLogs_</w:t>
+      <w:t xml:space="preserve">                                                                                                                    </w:t>
+    </w:r>
+    <w:proofErr w:type="spellStart"/>
+    <w:r>
+      <w:rPr>
+        <w:sz w:val="18"/>
+      </w:rPr>
+      <w:t>CCO_eCoaching_Admin_ManageEmployeeLogs_</w:t>
     </w:r>
     <w:r>
       <w:rPr>
@@ -15556,6 +16844,7 @@
       </w:rPr>
       <w:t>UTC</w:t>
     </w:r>
+    <w:proofErr w:type="spellEnd"/>
     <w:r>
       <w:rPr>
         <w:sz w:val="18"/>

</xml_diff>